<commit_message>
Added detailed compilation instructions for OSX based systems, did a full doc grammar/spelling edit
</commit_message>
<xml_diff>
--- a/FinalDesignDocument.docx
+++ b/FinalDesignDocument.docx
@@ -1,6 +1,6 @@
 
 <file path=word/document.xml><?xml version="1.0" encoding="utf-8"?>
-<w:document xmlns:wpc="http://schemas.microsoft.com/office/word/2010/wordprocessingCanvas" xmlns:mc="http://schemas.openxmlformats.org/markup-compatibility/2006" xmlns:o="urn:schemas-microsoft-com:office:office" xmlns:r="http://schemas.openxmlformats.org/officeDocument/2006/relationships" xmlns:m="http://schemas.openxmlformats.org/officeDocument/2006/math" xmlns:v="urn:schemas-microsoft-com:vml" xmlns:wp14="http://schemas.microsoft.com/office/word/2010/wordprocessingDrawing" xmlns:wp="http://schemas.openxmlformats.org/drawingml/2006/wordprocessingDrawing" xmlns:w10="urn:schemas-microsoft-com:office:word" xmlns:w="http://schemas.openxmlformats.org/wordprocessingml/2006/main" xmlns:w14="http://schemas.microsoft.com/office/word/2010/wordml" xmlns:wpg="http://schemas.microsoft.com/office/word/2010/wordprocessingGroup" xmlns:wpi="http://schemas.microsoft.com/office/word/2010/wordprocessingInk" xmlns:wne="http://schemas.microsoft.com/office/word/2006/wordml" xmlns:wps="http://schemas.microsoft.com/office/word/2010/wordprocessingShape" mc:Ignorable="w14 wp14">
+<w:document xmlns:wpc="http://schemas.microsoft.com/office/word/2010/wordprocessingCanvas" xmlns:mo="http://schemas.microsoft.com/office/mac/office/2008/main" xmlns:mc="http://schemas.openxmlformats.org/markup-compatibility/2006" xmlns:mv="urn:schemas-microsoft-com:mac:vml" xmlns:o="urn:schemas-microsoft-com:office:office" xmlns:r="http://schemas.openxmlformats.org/officeDocument/2006/relationships" xmlns:m="http://schemas.openxmlformats.org/officeDocument/2006/math" xmlns:v="urn:schemas-microsoft-com:vml" xmlns:wp14="http://schemas.microsoft.com/office/word/2010/wordprocessingDrawing" xmlns:wp="http://schemas.openxmlformats.org/drawingml/2006/wordprocessingDrawing" xmlns:w10="urn:schemas-microsoft-com:office:word" xmlns:w="http://schemas.openxmlformats.org/wordprocessingml/2006/main" xmlns:w14="http://schemas.microsoft.com/office/word/2010/wordml" xmlns:w15="http://schemas.microsoft.com/office/word/2012/wordml" xmlns:wpg="http://schemas.microsoft.com/office/word/2010/wordprocessingGroup" xmlns:wpi="http://schemas.microsoft.com/office/word/2010/wordprocessingInk" xmlns:wne="http://schemas.microsoft.com/office/word/2006/wordml" xmlns:wps="http://schemas.microsoft.com/office/word/2010/wordprocessingShape" mc:Ignorable="w14 w15 wp14">
   <w:body>
     <w:p>
       <w:pPr>
@@ -96,7 +96,7 @@
       <w:pPr>
         <w:jc w:val="center"/>
         <w:rPr>
-          <w:rFonts w:ascii="Calibri" w:hAnsi="Calibri" w:cs="Calibri" w:hint="eastAsia"/>
+          <w:rFonts w:ascii="Calibri" w:hAnsi="Calibri" w:cs="Calibri"/>
         </w:rPr>
       </w:pPr>
     </w:p>
@@ -252,7 +252,7 @@
       <w:pPr>
         <w:jc w:val="center"/>
         <w:rPr>
-          <w:rFonts w:ascii="Calibri" w:hAnsi="Calibri" w:cs="Calibri" w:hint="eastAsia"/>
+          <w:rFonts w:ascii="Calibri" w:hAnsi="Calibri" w:cs="Calibri"/>
           <w:sz w:val="28"/>
           <w:szCs w:val="28"/>
         </w:rPr>
@@ -308,140 +308,130 @@
       <w:pPr>
         <w:jc w:val="center"/>
         <w:rPr>
-          <w:rFonts w:ascii="Calibri" w:hAnsi="Calibri" w:cs="Calibri" w:hint="eastAsia"/>
+          <w:rFonts w:ascii="Calibri" w:hAnsi="Calibri" w:cs="Calibri"/>
           <w:sz w:val="28"/>
           <w:szCs w:val="28"/>
         </w:rPr>
       </w:pPr>
-      <w:proofErr w:type="spellStart"/>
       <w:r>
         <w:rPr>
           <w:rFonts w:ascii="Calibri" w:eastAsia="Calibri" w:hAnsi="Calibri" w:cs="Calibri"/>
           <w:sz w:val="28"/>
           <w:szCs w:val="28"/>
         </w:rPr>
-        <w:t>Kyria</w:t>
-      </w:r>
-      <w:proofErr w:type="spellEnd"/>
-      <w:r>
-        <w:rPr>
-          <w:rFonts w:ascii="Calibri" w:eastAsia="Calibri" w:hAnsi="Calibri" w:cs="Calibri"/>
+        <w:t>Kyria Johnson</w:t>
+      </w:r>
+    </w:p>
+    <w:p>
+      <w:pPr>
+        <w:jc w:val="center"/>
+        <w:rPr>
+          <w:rFonts w:ascii="Calibri" w:hAnsi="Calibri" w:cs="Calibri"/>
           <w:sz w:val="28"/>
           <w:szCs w:val="28"/>
         </w:rPr>
-        <w:t xml:space="preserve"> Johnson</w:t>
-      </w:r>
-    </w:p>
-    <w:p>
-      <w:pPr>
-        <w:jc w:val="center"/>
-        <w:rPr>
-          <w:rFonts w:ascii="Calibri" w:hAnsi="Calibri" w:cs="Calibri" w:hint="eastAsia"/>
+      </w:pPr>
+      <w:proofErr w:type="spellStart"/>
+      <w:r>
+        <w:rPr>
+          <w:rFonts w:ascii="Calibri" w:eastAsia="Calibri" w:hAnsi="Calibri" w:cs="Calibri"/>
           <w:sz w:val="28"/>
           <w:szCs w:val="28"/>
         </w:rPr>
-      </w:pPr>
-      <w:proofErr w:type="spellStart"/>
+        <w:t>Erwei</w:t>
+      </w:r>
+      <w:proofErr w:type="spellEnd"/>
       <w:r>
         <w:rPr>
           <w:rFonts w:ascii="Calibri" w:eastAsia="Calibri" w:hAnsi="Calibri" w:cs="Calibri"/>
           <w:sz w:val="28"/>
           <w:szCs w:val="28"/>
         </w:rPr>
-        <w:t>Erwei</w:t>
-      </w:r>
-      <w:proofErr w:type="spellEnd"/>
-      <w:r>
-        <w:rPr>
-          <w:rFonts w:ascii="Calibri" w:eastAsia="Calibri" w:hAnsi="Calibri" w:cs="Calibri"/>
+        <w:t xml:space="preserve"> Zhu</w:t>
+      </w:r>
+    </w:p>
+    <w:p>
+      <w:pPr>
+        <w:jc w:val="center"/>
+        <w:rPr>
+          <w:rFonts w:ascii="Calibri" w:hAnsi="Calibri" w:cs="Calibri"/>
           <w:sz w:val="28"/>
           <w:szCs w:val="28"/>
         </w:rPr>
-        <w:t xml:space="preserve"> Zhu</w:t>
-      </w:r>
-    </w:p>
-    <w:p>
-      <w:pPr>
-        <w:jc w:val="center"/>
-        <w:rPr>
-          <w:rFonts w:ascii="Calibri" w:hAnsi="Calibri" w:cs="Calibri" w:hint="eastAsia"/>
+      </w:pPr>
+      <w:r>
+        <w:rPr>
+          <w:rFonts w:ascii="Calibri" w:eastAsia="Calibri" w:hAnsi="Calibri" w:cs="Calibri"/>
           <w:sz w:val="28"/>
           <w:szCs w:val="28"/>
         </w:rPr>
-      </w:pPr>
+        <w:t xml:space="preserve">Nicole </w:t>
+      </w:r>
+      <w:proofErr w:type="spellStart"/>
       <w:r>
         <w:rPr>
           <w:rFonts w:ascii="Calibri" w:eastAsia="Calibri" w:hAnsi="Calibri" w:cs="Calibri"/>
           <w:sz w:val="28"/>
           <w:szCs w:val="28"/>
         </w:rPr>
-        <w:t xml:space="preserve">Nicole </w:t>
-      </w:r>
-      <w:proofErr w:type="spellStart"/>
-      <w:r>
-        <w:rPr>
-          <w:rFonts w:ascii="Calibri" w:eastAsia="Calibri" w:hAnsi="Calibri" w:cs="Calibri"/>
+        <w:t>Regenauer</w:t>
+      </w:r>
+      <w:proofErr w:type="spellEnd"/>
+    </w:p>
+    <w:p>
+      <w:pPr>
+        <w:jc w:val="center"/>
+        <w:rPr>
+          <w:rFonts w:ascii="Calibri" w:hAnsi="Calibri" w:cs="Calibri"/>
           <w:sz w:val="28"/>
           <w:szCs w:val="28"/>
         </w:rPr>
-        <w:t>Regenauer</w:t>
-      </w:r>
-      <w:proofErr w:type="spellEnd"/>
-    </w:p>
-    <w:p>
-      <w:pPr>
-        <w:jc w:val="center"/>
-        <w:rPr>
-          <w:rFonts w:ascii="Calibri" w:hAnsi="Calibri" w:cs="Calibri" w:hint="eastAsia"/>
+      </w:pPr>
+      <w:r>
+        <w:rPr>
+          <w:rFonts w:ascii="Calibri" w:eastAsia="Calibri" w:hAnsi="Calibri" w:cs="Calibri"/>
           <w:sz w:val="28"/>
           <w:szCs w:val="28"/>
         </w:rPr>
-      </w:pPr>
-      <w:r>
-        <w:rPr>
-          <w:rFonts w:ascii="Calibri" w:eastAsia="Calibri" w:hAnsi="Calibri" w:cs="Calibri"/>
+        <w:t>Jack Liang</w:t>
+      </w:r>
+    </w:p>
+    <w:p>
+      <w:pPr>
+        <w:jc w:val="center"/>
+        <w:rPr>
+          <w:rFonts w:ascii="Calibri" w:hAnsi="Calibri" w:cs="Calibri"/>
           <w:sz w:val="28"/>
           <w:szCs w:val="28"/>
         </w:rPr>
-        <w:t>Jack Liang</w:t>
-      </w:r>
-    </w:p>
-    <w:p>
-      <w:pPr>
-        <w:jc w:val="center"/>
-        <w:rPr>
-          <w:rFonts w:ascii="Calibri" w:hAnsi="Calibri" w:cs="Calibri" w:hint="eastAsia"/>
+      </w:pPr>
+      <w:r>
+        <w:rPr>
+          <w:rFonts w:ascii="Calibri" w:eastAsia="Calibri" w:hAnsi="Calibri" w:cs="Calibri"/>
           <w:sz w:val="28"/>
           <w:szCs w:val="28"/>
         </w:rPr>
-      </w:pPr>
+        <w:t xml:space="preserve">Bryan </w:t>
+      </w:r>
+      <w:proofErr w:type="spellStart"/>
       <w:r>
         <w:rPr>
           <w:rFonts w:ascii="Calibri" w:eastAsia="Calibri" w:hAnsi="Calibri" w:cs="Calibri"/>
           <w:sz w:val="28"/>
           <w:szCs w:val="28"/>
         </w:rPr>
-        <w:t xml:space="preserve">Bryan </w:t>
-      </w:r>
-      <w:proofErr w:type="spellStart"/>
-      <w:r>
-        <w:rPr>
-          <w:rFonts w:ascii="Calibri" w:eastAsia="Calibri" w:hAnsi="Calibri" w:cs="Calibri"/>
+        <w:t>Charalambous</w:t>
+      </w:r>
+      <w:proofErr w:type="spellEnd"/>
+    </w:p>
+    <w:p>
+      <w:pPr>
+        <w:jc w:val="center"/>
+        <w:rPr>
+          <w:rFonts w:ascii="Calibri" w:hAnsi="Calibri" w:cs="Calibri"/>
           <w:sz w:val="28"/>
           <w:szCs w:val="28"/>
         </w:rPr>
-        <w:t>Charalambous</w:t>
-      </w:r>
-      <w:proofErr w:type="spellEnd"/>
-    </w:p>
-    <w:p>
-      <w:pPr>
-        <w:jc w:val="center"/>
-        <w:rPr>
-          <w:rFonts w:ascii="Calibri" w:hAnsi="Calibri" w:cs="Calibri" w:hint="eastAsia"/>
-          <w:sz w:val="28"/>
-          <w:szCs w:val="28"/>
-        </w:rPr>
       </w:pPr>
     </w:p>
     <w:p>
@@ -482,15 +472,7 @@
           <w:sz w:val="24"/>
           <w:szCs w:val="24"/>
         </w:rPr>
-        <w:t>The goal of this project is to create a Music Editor using C++ and Qt. This program is able to successfully open MIDI files, convert the file to notation, display the MIDI file, and export it to a PDF. A basic user interface was created that gives the user</w:t>
-      </w:r>
-      <w:r>
-        <w:rPr>
-          <w:rFonts w:ascii="Calibri" w:eastAsia="Calibri" w:hAnsi="Calibri" w:cs="Calibri"/>
-          <w:sz w:val="24"/>
-          <w:szCs w:val="24"/>
-        </w:rPr>
-        <w:t xml:space="preserve"> the option to open a file, save a file, or exit. This program runs on Windows or Mac machines. </w:t>
+        <w:t xml:space="preserve">The goal of this project is to create a Music Editor using C++ and Qt. This program is able to successfully open MIDI files, convert the file to notation, display the MIDI file, and export it to a PDF. A basic user interface was created that gives the user the option to open a file, save a file, or exit. This program runs on Windows or Mac machines. </w:t>
       </w:r>
     </w:p>
     <w:p>
@@ -543,15 +525,7 @@
           <w:sz w:val="24"/>
           <w:szCs w:val="24"/>
         </w:rPr>
-        <w:t xml:space="preserve">User Interface that was in charge of creating the basic user interface and connecting </w:t>
-      </w:r>
-      <w:r>
-        <w:rPr>
-          <w:rFonts w:ascii="Calibri" w:eastAsia="Calibri" w:hAnsi="Calibri" w:cs="Calibri"/>
-          <w:sz w:val="24"/>
-          <w:szCs w:val="24"/>
-        </w:rPr>
-        <w:t>all the classes so that the program ran.</w:t>
+        <w:t>User Interface that was in charge of creating the basic user interface and connecting all the classes so that the program ran.</w:t>
       </w:r>
     </w:p>
     <w:p>
@@ -703,107 +677,70 @@
           <w:sz w:val="24"/>
           <w:szCs w:val="24"/>
         </w:rPr>
+        <w:t xml:space="preserve">: </w:t>
+      </w:r>
+      <w:r>
+        <w:rPr>
+          <w:rFonts w:ascii="Calibri" w:eastAsia="Calibri" w:hAnsi="Calibri" w:cs="Calibri"/>
+          <w:sz w:val="24"/>
+          <w:szCs w:val="24"/>
+        </w:rPr>
+        <w:t>Open source library that provides easy-to-use interfaces for parsing data from MIDI files. Used to get specific pieces of data from MIDI messages and header data.</w:t>
+      </w:r>
+    </w:p>
+    <w:p>
+      <w:pPr>
+        <w:rPr>
+          <w:rFonts w:ascii="Calibri" w:hAnsi="Calibri" w:cs="Calibri"/>
+          <w:sz w:val="24"/>
+          <w:szCs w:val="24"/>
+        </w:rPr>
+      </w:pPr>
+    </w:p>
+    <w:p>
+      <w:pPr>
+        <w:rPr>
+          <w:rFonts w:ascii="Calibri" w:hAnsi="Calibri" w:cs="Calibri"/>
+          <w:sz w:val="24"/>
+          <w:szCs w:val="24"/>
+        </w:rPr>
+      </w:pPr>
+    </w:p>
+    <w:p>
+      <w:pPr>
+        <w:rPr>
+          <w:rFonts w:ascii="Calibri" w:eastAsia="Calibri" w:hAnsi="Calibri" w:cs="Calibri"/>
+          <w:sz w:val="24"/>
+          <w:szCs w:val="24"/>
+        </w:rPr>
+      </w:pPr>
+      <w:proofErr w:type="spellStart"/>
+      <w:r>
+        <w:rPr>
+          <w:rFonts w:ascii="Calibri" w:eastAsia="Calibri" w:hAnsi="Calibri" w:cs="Calibri"/>
+          <w:b/>
+          <w:sz w:val="24"/>
+          <w:szCs w:val="24"/>
+        </w:rPr>
+        <w:t>drawStaff</w:t>
+      </w:r>
+      <w:proofErr w:type="spellEnd"/>
+      <w:r>
+        <w:rPr>
+          <w:rFonts w:ascii="Calibri" w:eastAsia="Calibri" w:hAnsi="Calibri" w:cs="Calibri"/>
+          <w:b/>
+          <w:sz w:val="24"/>
+          <w:szCs w:val="24"/>
+        </w:rPr>
         <w:t>:</w:t>
       </w:r>
       <w:r>
         <w:rPr>
           <w:rFonts w:ascii="Calibri" w:eastAsia="Calibri" w:hAnsi="Calibri" w:cs="Calibri"/>
-          <w:b/>
-          <w:sz w:val="24"/>
-          <w:szCs w:val="24"/>
-        </w:rPr>
-        <w:t xml:space="preserve"> </w:t>
-      </w:r>
-      <w:r>
-        <w:rPr>
-          <w:rFonts w:ascii="Calibri" w:eastAsia="Calibri" w:hAnsi="Calibri" w:cs="Calibri"/>
-          <w:sz w:val="24"/>
-          <w:szCs w:val="24"/>
-        </w:rPr>
-        <w:t xml:space="preserve">Open source library that provides easy-to-use interfaces for parsing data from MIDI files. </w:t>
-      </w:r>
-      <w:proofErr w:type="gramStart"/>
-      <w:r>
-        <w:rPr>
-          <w:rFonts w:ascii="Calibri" w:eastAsia="Calibri" w:hAnsi="Calibri" w:cs="Calibri"/>
-          <w:sz w:val="24"/>
-          <w:szCs w:val="24"/>
-        </w:rPr>
-        <w:t>Used to get specific pieces of data from MIDI messages and header data.</w:t>
-      </w:r>
-      <w:proofErr w:type="gramEnd"/>
-    </w:p>
-    <w:p>
-      <w:pPr>
-        <w:rPr>
-          <w:rFonts w:ascii="Calibri" w:hAnsi="Calibri" w:cs="Calibri" w:hint="eastAsia"/>
-          <w:sz w:val="24"/>
-          <w:szCs w:val="24"/>
-        </w:rPr>
-      </w:pPr>
-    </w:p>
-    <w:p>
-      <w:pPr>
-        <w:rPr>
-          <w:rFonts w:ascii="Calibri" w:hAnsi="Calibri" w:cs="Calibri" w:hint="eastAsia"/>
-          <w:sz w:val="24"/>
-          <w:szCs w:val="24"/>
-        </w:rPr>
-      </w:pPr>
-    </w:p>
-    <w:p>
-      <w:pPr>
-        <w:rPr>
-          <w:rFonts w:ascii="Calibri" w:eastAsia="Calibri" w:hAnsi="Calibri" w:cs="Calibri"/>
-          <w:sz w:val="24"/>
-          <w:szCs w:val="24"/>
-        </w:rPr>
-      </w:pPr>
-      <w:proofErr w:type="spellStart"/>
-      <w:proofErr w:type="gramStart"/>
-      <w:r>
-        <w:rPr>
-          <w:rFonts w:ascii="Calibri" w:eastAsia="Calibri" w:hAnsi="Calibri" w:cs="Calibri"/>
-          <w:b/>
-          <w:sz w:val="24"/>
-          <w:szCs w:val="24"/>
-        </w:rPr>
-        <w:t>drawStaff</w:t>
-      </w:r>
-      <w:proofErr w:type="spellEnd"/>
-      <w:proofErr w:type="gramEnd"/>
-      <w:r>
-        <w:rPr>
-          <w:rFonts w:ascii="Calibri" w:eastAsia="Calibri" w:hAnsi="Calibri" w:cs="Calibri"/>
-          <w:b/>
-          <w:sz w:val="24"/>
-          <w:szCs w:val="24"/>
-        </w:rPr>
-        <w:t>:</w:t>
-      </w:r>
-      <w:r>
-        <w:rPr>
-          <w:rFonts w:ascii="Calibri" w:eastAsia="Calibri" w:hAnsi="Calibri" w:cs="Calibri"/>
-          <w:sz w:val="24"/>
-          <w:szCs w:val="24"/>
-        </w:rPr>
-        <w:t xml:space="preserve"> This class facilitates in drawing the music notation in the GUI using a vector o</w:t>
-      </w:r>
-      <w:r>
-        <w:rPr>
-          <w:rFonts w:ascii="Calibri" w:eastAsia="Calibri" w:hAnsi="Calibri" w:cs="Calibri"/>
-          <w:sz w:val="24"/>
-          <w:szCs w:val="24"/>
-        </w:rPr>
-        <w:t xml:space="preserve">f “notes” </w:t>
-      </w:r>
-      <w:r>
-        <w:rPr>
-          <w:rFonts w:ascii="Calibri" w:eastAsia="Calibri" w:hAnsi="Calibri" w:cs="Calibri"/>
-          <w:sz w:val="24"/>
-          <w:szCs w:val="24"/>
-        </w:rPr>
-        <w:t xml:space="preserve">output by the accompanying </w:t>
+          <w:sz w:val="24"/>
+          <w:szCs w:val="24"/>
+        </w:rPr>
+        <w:t xml:space="preserve"> This class facilitates in drawing the music notation in the GUI using a vector of “notes” output by the accompanying </w:t>
       </w:r>
       <w:proofErr w:type="spellStart"/>
       <w:r>
@@ -826,7 +763,7 @@
     </w:p>
     <w:p>
       <w:pPr>
-        <w:pStyle w:val="a5"/>
+        <w:pStyle w:val="ListParagraph"/>
         <w:numPr>
           <w:ilvl w:val="0"/>
           <w:numId w:val="11"/>
@@ -834,121 +771,148 @@
         <w:ind w:left="426" w:firstLineChars="0" w:firstLine="0"/>
         <w:contextualSpacing/>
         <w:rPr>
+          <w:rFonts w:ascii="Calibri" w:eastAsia="Calibri" w:hAnsi="Calibri" w:cs="Calibri"/>
+          <w:sz w:val="24"/>
+          <w:szCs w:val="24"/>
+        </w:rPr>
+      </w:pPr>
+      <w:r>
+        <w:rPr>
+          <w:rFonts w:ascii="Calibri" w:hAnsi="Calibri" w:cs="Calibri" w:hint="eastAsia"/>
+          <w:sz w:val="24"/>
+          <w:szCs w:val="24"/>
+        </w:rPr>
+        <w:t>M</w:t>
+      </w:r>
+      <w:r>
+        <w:rPr>
           <w:rFonts w:ascii="Calibri" w:eastAsia="Calibri" w:hAnsi="Calibri" w:cs="Calibri" w:hint="eastAsia"/>
           <w:sz w:val="24"/>
           <w:szCs w:val="24"/>
         </w:rPr>
-      </w:pPr>
-      <w:r>
-        <w:rPr>
-          <w:rFonts w:ascii="Calibri" w:hAnsi="Calibri" w:cs="Calibri" w:hint="eastAsia"/>
-          <w:sz w:val="24"/>
-          <w:szCs w:val="24"/>
-        </w:rPr>
-        <w:t>M</w:t>
-      </w:r>
-      <w:r>
-        <w:rPr>
-          <w:rFonts w:ascii="Calibri" w:eastAsia="Calibri" w:hAnsi="Calibri" w:cs="Calibri" w:hint="eastAsia"/>
-          <w:sz w:val="24"/>
-          <w:szCs w:val="24"/>
-        </w:rPr>
         <w:t>ethods:</w:t>
       </w:r>
     </w:p>
     <w:p>
       <w:pPr>
-        <w:pStyle w:val="a5"/>
+        <w:pStyle w:val="ListParagraph"/>
         <w:numPr>
           <w:ilvl w:val="0"/>
           <w:numId w:val="12"/>
         </w:numPr>
         <w:ind w:firstLineChars="0" w:firstLine="11"/>
         <w:rPr>
+          <w:rFonts w:ascii="Calibri" w:eastAsia="Calibri" w:hAnsi="Calibri" w:cs="Calibri"/>
+          <w:sz w:val="24"/>
+          <w:szCs w:val="24"/>
+        </w:rPr>
+      </w:pPr>
+      <w:proofErr w:type="spellStart"/>
+      <w:r>
+        <w:rPr>
           <w:rFonts w:ascii="Calibri" w:eastAsia="Calibri" w:hAnsi="Calibri" w:cs="Calibri" w:hint="eastAsia"/>
           <w:sz w:val="24"/>
           <w:szCs w:val="24"/>
         </w:rPr>
-      </w:pPr>
-      <w:proofErr w:type="spellStart"/>
+        <w:t>newMeasure</w:t>
+      </w:r>
+      <w:proofErr w:type="spellEnd"/>
       <w:r>
         <w:rPr>
           <w:rFonts w:ascii="Calibri" w:eastAsia="Calibri" w:hAnsi="Calibri" w:cs="Calibri" w:hint="eastAsia"/>
           <w:sz w:val="24"/>
           <w:szCs w:val="24"/>
         </w:rPr>
-        <w:t>newMeasure</w:t>
-      </w:r>
-      <w:proofErr w:type="spellEnd"/>
+        <w:t xml:space="preserve">(bool </w:t>
+      </w:r>
+      <w:proofErr w:type="spellStart"/>
       <w:r>
         <w:rPr>
           <w:rFonts w:ascii="Calibri" w:eastAsia="Calibri" w:hAnsi="Calibri" w:cs="Calibri" w:hint="eastAsia"/>
           <w:sz w:val="24"/>
           <w:szCs w:val="24"/>
         </w:rPr>
-        <w:t xml:space="preserve">(bool </w:t>
-      </w:r>
-      <w:proofErr w:type="spellStart"/>
+        <w:t>isBegin</w:t>
+      </w:r>
+      <w:proofErr w:type="spellEnd"/>
       <w:r>
         <w:rPr>
           <w:rFonts w:ascii="Calibri" w:eastAsia="Calibri" w:hAnsi="Calibri" w:cs="Calibri" w:hint="eastAsia"/>
           <w:sz w:val="24"/>
           <w:szCs w:val="24"/>
         </w:rPr>
-        <w:t>isBegin</w:t>
-      </w:r>
-      <w:proofErr w:type="spellEnd"/>
+        <w:t>=</w:t>
+      </w:r>
+      <w:proofErr w:type="spellStart"/>
       <w:r>
         <w:rPr>
           <w:rFonts w:ascii="Calibri" w:eastAsia="Calibri" w:hAnsi="Calibri" w:cs="Calibri" w:hint="eastAsia"/>
           <w:sz w:val="24"/>
           <w:szCs w:val="24"/>
         </w:rPr>
-        <w:t>=</w:t>
-      </w:r>
-      <w:proofErr w:type="spellStart"/>
+        <w:t>false,bool</w:t>
+      </w:r>
+      <w:proofErr w:type="spellEnd"/>
       <w:r>
         <w:rPr>
           <w:rFonts w:ascii="Calibri" w:eastAsia="Calibri" w:hAnsi="Calibri" w:cs="Calibri" w:hint="eastAsia"/>
           <w:sz w:val="24"/>
           <w:szCs w:val="24"/>
         </w:rPr>
-        <w:t>false,bool</w:t>
-      </w:r>
-      <w:proofErr w:type="spellEnd"/>
+        <w:t xml:space="preserve"> </w:t>
+      </w:r>
+      <w:proofErr w:type="spellStart"/>
       <w:r>
         <w:rPr>
           <w:rFonts w:ascii="Calibri" w:eastAsia="Calibri" w:hAnsi="Calibri" w:cs="Calibri" w:hint="eastAsia"/>
           <w:sz w:val="24"/>
           <w:szCs w:val="24"/>
         </w:rPr>
+        <w:t>isEnd</w:t>
+      </w:r>
+      <w:proofErr w:type="spellEnd"/>
+      <w:r>
+        <w:rPr>
+          <w:rFonts w:ascii="Calibri" w:eastAsia="Calibri" w:hAnsi="Calibri" w:cs="Calibri" w:hint="eastAsia"/>
+          <w:sz w:val="24"/>
+          <w:szCs w:val="24"/>
+        </w:rPr>
+        <w:t xml:space="preserve"> =false):</w:t>
+      </w:r>
+      <w:r>
+        <w:rPr>
+          <w:rFonts w:ascii="Calibri" w:eastAsia="Calibri" w:hAnsi="Calibri" w:cs="Calibri"/>
+          <w:sz w:val="24"/>
+          <w:szCs w:val="24"/>
+        </w:rPr>
+        <w:t xml:space="preserve"> creates a new measure after </w:t>
+      </w:r>
+      <w:r>
+        <w:rPr>
+          <w:rFonts w:ascii="Calibri" w:hAnsi="Calibri" w:cs="Calibri" w:hint="eastAsia"/>
+          <w:sz w:val="24"/>
+          <w:szCs w:val="24"/>
+        </w:rPr>
         <w:t xml:space="preserve"> </w:t>
       </w:r>
-      <w:proofErr w:type="spellStart"/>
-      <w:r>
-        <w:rPr>
-          <w:rFonts w:ascii="Calibri" w:eastAsia="Calibri" w:hAnsi="Calibri" w:cs="Calibri" w:hint="eastAsia"/>
-          <w:sz w:val="24"/>
-          <w:szCs w:val="24"/>
-        </w:rPr>
-        <w:t>isEnd</w:t>
-      </w:r>
-      <w:proofErr w:type="spellEnd"/>
-      <w:r>
-        <w:rPr>
-          <w:rFonts w:ascii="Calibri" w:eastAsia="Calibri" w:hAnsi="Calibri" w:cs="Calibri" w:hint="eastAsia"/>
-          <w:sz w:val="24"/>
-          <w:szCs w:val="24"/>
-        </w:rPr>
-        <w:t xml:space="preserve"> =false):</w:t>
-      </w:r>
-      <w:r>
-        <w:rPr>
-          <w:rFonts w:ascii="Calibri" w:eastAsia="Calibri" w:hAnsi="Calibri" w:cs="Calibri"/>
-          <w:sz w:val="24"/>
-          <w:szCs w:val="24"/>
-        </w:rPr>
-        <w:t xml:space="preserve"> creates a new measure after </w:t>
+    </w:p>
+    <w:p>
+      <w:pPr>
+        <w:pStyle w:val="ListParagraph"/>
+        <w:ind w:left="1440" w:firstLineChars="0" w:firstLine="0"/>
+        <w:rPr>
+          <w:rFonts w:ascii="Calibri" w:eastAsia="Calibri" w:hAnsi="Calibri" w:cs="Calibri"/>
+          <w:sz w:val="24"/>
+          <w:szCs w:val="24"/>
+        </w:rPr>
+      </w:pPr>
+      <w:r>
+        <w:rPr>
+          <w:rFonts w:ascii="Calibri" w:eastAsia="Calibri" w:hAnsi="Calibri" w:cs="Calibri"/>
+          <w:sz w:val="24"/>
+          <w:szCs w:val="24"/>
+        </w:rPr>
+        <w:t>the total number of notes/beats</w:t>
       </w:r>
       <w:r>
         <w:rPr>
@@ -958,43 +922,6 @@
         </w:rPr>
         <w:t xml:space="preserve"> </w:t>
       </w:r>
-    </w:p>
-    <w:p>
-      <w:pPr>
-        <w:pStyle w:val="a5"/>
-        <w:ind w:left="1440" w:firstLineChars="0" w:firstLine="0"/>
-        <w:rPr>
-          <w:rFonts w:ascii="Calibri" w:eastAsia="Calibri" w:hAnsi="Calibri" w:cs="Calibri" w:hint="eastAsia"/>
-          <w:sz w:val="24"/>
-          <w:szCs w:val="24"/>
-        </w:rPr>
-      </w:pPr>
-      <w:proofErr w:type="gramStart"/>
-      <w:r>
-        <w:rPr>
-          <w:rFonts w:ascii="Calibri" w:eastAsia="Calibri" w:hAnsi="Calibri" w:cs="Calibri"/>
-          <w:sz w:val="24"/>
-          <w:szCs w:val="24"/>
-        </w:rPr>
-        <w:t>the</w:t>
-      </w:r>
-      <w:proofErr w:type="gramEnd"/>
-      <w:r>
-        <w:rPr>
-          <w:rFonts w:ascii="Calibri" w:eastAsia="Calibri" w:hAnsi="Calibri" w:cs="Calibri"/>
-          <w:sz w:val="24"/>
-          <w:szCs w:val="24"/>
-        </w:rPr>
-        <w:t xml:space="preserve"> total number of notes/beats</w:t>
-      </w:r>
-      <w:r>
-        <w:rPr>
-          <w:rFonts w:ascii="Calibri" w:hAnsi="Calibri" w:cs="Calibri" w:hint="eastAsia"/>
-          <w:sz w:val="24"/>
-          <w:szCs w:val="24"/>
-        </w:rPr>
-        <w:t xml:space="preserve"> </w:t>
-      </w:r>
       <w:r>
         <w:rPr>
           <w:rFonts w:ascii="Calibri" w:eastAsia="Calibri" w:hAnsi="Calibri" w:cs="Calibri"/>
@@ -1024,14 +951,14 @@
     </w:p>
     <w:p>
       <w:pPr>
-        <w:pStyle w:val="a5"/>
+        <w:pStyle w:val="ListParagraph"/>
         <w:numPr>
           <w:ilvl w:val="0"/>
           <w:numId w:val="12"/>
         </w:numPr>
         <w:ind w:firstLineChars="0" w:firstLine="11"/>
         <w:rPr>
-          <w:rFonts w:ascii="Calibri" w:eastAsia="Calibri" w:hAnsi="Calibri" w:cs="Calibri" w:hint="eastAsia"/>
+          <w:rFonts w:ascii="Calibri" w:eastAsia="Calibri" w:hAnsi="Calibri" w:cs="Calibri"/>
           <w:sz w:val="24"/>
           <w:szCs w:val="24"/>
         </w:rPr>
@@ -1255,40 +1182,30 @@
       <w:pPr>
         <w:ind w:left="720" w:firstLine="720"/>
         <w:rPr>
-          <w:rFonts w:ascii="Calibri" w:eastAsia="Calibri" w:hAnsi="Calibri" w:cs="Calibri" w:hint="eastAsia"/>
-          <w:sz w:val="24"/>
-          <w:szCs w:val="24"/>
-        </w:rPr>
-      </w:pPr>
-      <w:proofErr w:type="gramStart"/>
-      <w:r>
-        <w:rPr>
-          <w:rFonts w:ascii="Calibri" w:hAnsi="Calibri" w:cs="Calibri" w:hint="eastAsia"/>
-          <w:sz w:val="24"/>
-          <w:szCs w:val="24"/>
-        </w:rPr>
-        <w:t>render</w:t>
-      </w:r>
-      <w:proofErr w:type="gramEnd"/>
-      <w:r>
-        <w:rPr>
-          <w:rFonts w:ascii="Calibri" w:hAnsi="Calibri" w:cs="Calibri" w:hint="eastAsia"/>
-          <w:sz w:val="24"/>
-          <w:szCs w:val="24"/>
-        </w:rPr>
-        <w:t xml:space="preserve"> notes, rather than copying the same code for every single note case.</w:t>
-      </w:r>
-    </w:p>
-    <w:p>
-      <w:pPr>
-        <w:pStyle w:val="a5"/>
+          <w:rFonts w:ascii="Calibri" w:eastAsia="Calibri" w:hAnsi="Calibri" w:cs="Calibri"/>
+          <w:sz w:val="24"/>
+          <w:szCs w:val="24"/>
+        </w:rPr>
+      </w:pPr>
+      <w:r>
+        <w:rPr>
+          <w:rFonts w:ascii="Calibri" w:hAnsi="Calibri" w:cs="Calibri" w:hint="eastAsia"/>
+          <w:sz w:val="24"/>
+          <w:szCs w:val="24"/>
+        </w:rPr>
+        <w:t>render notes, rather than copying the same code for every single note case.</w:t>
+      </w:r>
+    </w:p>
+    <w:p>
+      <w:pPr>
+        <w:pStyle w:val="ListParagraph"/>
         <w:numPr>
           <w:ilvl w:val="0"/>
           <w:numId w:val="12"/>
         </w:numPr>
         <w:ind w:firstLineChars="0" w:firstLine="11"/>
         <w:rPr>
-          <w:rFonts w:ascii="Calibri" w:eastAsia="Calibri" w:hAnsi="Calibri" w:cs="Calibri" w:hint="eastAsia"/>
+          <w:rFonts w:ascii="Calibri" w:eastAsia="Calibri" w:hAnsi="Calibri" w:cs="Calibri"/>
           <w:sz w:val="24"/>
           <w:szCs w:val="24"/>
         </w:rPr>
@@ -1384,31 +1301,21 @@
     </w:p>
     <w:p>
       <w:pPr>
-        <w:pStyle w:val="a5"/>
+        <w:pStyle w:val="ListParagraph"/>
         <w:ind w:left="1440" w:firstLineChars="0" w:firstLine="0"/>
         <w:rPr>
-          <w:rFonts w:ascii="Calibri" w:hAnsi="Calibri" w:cs="Calibri" w:hint="eastAsia"/>
-          <w:sz w:val="24"/>
-          <w:szCs w:val="24"/>
-        </w:rPr>
-      </w:pPr>
-      <w:proofErr w:type="gramStart"/>
-      <w:r>
-        <w:rPr>
-          <w:rFonts w:ascii="Calibri" w:hAnsi="Calibri" w:cs="Calibri" w:hint="eastAsia"/>
-          <w:sz w:val="24"/>
-          <w:szCs w:val="24"/>
-        </w:rPr>
-        <w:t>use</w:t>
-      </w:r>
-      <w:proofErr w:type="gramEnd"/>
-      <w:r>
-        <w:rPr>
-          <w:rFonts w:ascii="Calibri" w:hAnsi="Calibri" w:cs="Calibri" w:hint="eastAsia"/>
-          <w:sz w:val="24"/>
-          <w:szCs w:val="24"/>
-        </w:rPr>
-        <w:t xml:space="preserve"> the </w:t>
+          <w:rFonts w:ascii="Calibri" w:hAnsi="Calibri" w:cs="Calibri"/>
+          <w:sz w:val="24"/>
+          <w:szCs w:val="24"/>
+        </w:rPr>
+      </w:pPr>
+      <w:r>
+        <w:rPr>
+          <w:rFonts w:ascii="Calibri" w:hAnsi="Calibri" w:cs="Calibri" w:hint="eastAsia"/>
+          <w:sz w:val="24"/>
+          <w:szCs w:val="24"/>
+        </w:rPr>
+        <w:t xml:space="preserve">use the </w:t>
       </w:r>
       <w:proofErr w:type="spellStart"/>
       <w:r>
@@ -1441,14 +1348,14 @@
     </w:p>
     <w:p>
       <w:pPr>
-        <w:pStyle w:val="a5"/>
+        <w:pStyle w:val="ListParagraph"/>
         <w:numPr>
           <w:ilvl w:val="0"/>
           <w:numId w:val="12"/>
         </w:numPr>
         <w:ind w:firstLineChars="0" w:firstLine="11"/>
         <w:rPr>
-          <w:rFonts w:ascii="Calibri" w:hAnsi="Calibri" w:cs="Calibri" w:hint="eastAsia"/>
+          <w:rFonts w:ascii="Calibri" w:hAnsi="Calibri" w:cs="Calibri"/>
           <w:sz w:val="24"/>
           <w:szCs w:val="24"/>
         </w:rPr>
@@ -1483,52 +1390,52 @@
     <w:p>
       <w:pPr>
         <w:rPr>
-          <w:rFonts w:ascii="Calibri" w:hAnsi="Calibri" w:cs="Calibri" w:hint="eastAsia"/>
-          <w:sz w:val="24"/>
-          <w:szCs w:val="24"/>
-        </w:rPr>
-      </w:pPr>
-    </w:p>
-    <w:p>
-      <w:pPr>
-        <w:rPr>
-          <w:rFonts w:ascii="Calibri" w:hAnsi="Calibri" w:cs="Calibri" w:hint="eastAsia"/>
-          <w:sz w:val="24"/>
-          <w:szCs w:val="24"/>
-        </w:rPr>
-      </w:pPr>
-    </w:p>
-    <w:p>
-      <w:pPr>
-        <w:rPr>
-          <w:rFonts w:ascii="Calibri" w:hAnsi="Calibri" w:cs="Calibri" w:hint="eastAsia"/>
-          <w:sz w:val="24"/>
-          <w:szCs w:val="24"/>
-        </w:rPr>
-      </w:pPr>
-    </w:p>
-    <w:p>
-      <w:pPr>
-        <w:rPr>
-          <w:rFonts w:ascii="Calibri" w:hAnsi="Calibri" w:cs="Calibri" w:hint="eastAsia"/>
-          <w:sz w:val="24"/>
-          <w:szCs w:val="24"/>
-        </w:rPr>
-      </w:pPr>
-    </w:p>
-    <w:p>
-      <w:pPr>
-        <w:rPr>
-          <w:rFonts w:ascii="Calibri" w:hAnsi="Calibri" w:cs="Calibri" w:hint="eastAsia"/>
-          <w:sz w:val="24"/>
-          <w:szCs w:val="24"/>
-        </w:rPr>
-      </w:pPr>
-    </w:p>
-    <w:p>
-      <w:pPr>
-        <w:rPr>
-          <w:rFonts w:ascii="Calibri" w:hAnsi="Calibri" w:cs="Calibri" w:hint="eastAsia"/>
+          <w:rFonts w:ascii="Calibri" w:hAnsi="Calibri" w:cs="Calibri"/>
+          <w:sz w:val="24"/>
+          <w:szCs w:val="24"/>
+        </w:rPr>
+      </w:pPr>
+    </w:p>
+    <w:p>
+      <w:pPr>
+        <w:rPr>
+          <w:rFonts w:ascii="Calibri" w:hAnsi="Calibri" w:cs="Calibri"/>
+          <w:sz w:val="24"/>
+          <w:szCs w:val="24"/>
+        </w:rPr>
+      </w:pPr>
+    </w:p>
+    <w:p>
+      <w:pPr>
+        <w:rPr>
+          <w:rFonts w:ascii="Calibri" w:hAnsi="Calibri" w:cs="Calibri"/>
+          <w:sz w:val="24"/>
+          <w:szCs w:val="24"/>
+        </w:rPr>
+      </w:pPr>
+    </w:p>
+    <w:p>
+      <w:pPr>
+        <w:rPr>
+          <w:rFonts w:ascii="Calibri" w:hAnsi="Calibri" w:cs="Calibri"/>
+          <w:sz w:val="24"/>
+          <w:szCs w:val="24"/>
+        </w:rPr>
+      </w:pPr>
+    </w:p>
+    <w:p>
+      <w:pPr>
+        <w:rPr>
+          <w:rFonts w:ascii="Calibri" w:hAnsi="Calibri" w:cs="Calibri"/>
+          <w:sz w:val="24"/>
+          <w:szCs w:val="24"/>
+        </w:rPr>
+      </w:pPr>
+    </w:p>
+    <w:p>
+      <w:pPr>
+        <w:rPr>
+          <w:rFonts w:ascii="Calibri" w:hAnsi="Calibri" w:cs="Calibri"/>
           <w:sz w:val="24"/>
           <w:szCs w:val="24"/>
         </w:rPr>
@@ -1925,15 +1832,7 @@
           <w:sz w:val="24"/>
           <w:szCs w:val="24"/>
         </w:rPr>
-        <w:t xml:space="preserve">): draws all staff lines and key signatures on new </w:t>
-      </w:r>
-      <w:r>
-        <w:rPr>
-          <w:rFonts w:ascii="Calibri" w:eastAsia="Calibri" w:hAnsi="Calibri" w:cs="Calibri"/>
-          <w:sz w:val="24"/>
-          <w:szCs w:val="24"/>
-        </w:rPr>
-        <w:t>page, starting at specified x and y position</w:t>
+        <w:t>): draws all staff lines and key signatures on new page, starting at specified x and y position</w:t>
       </w:r>
     </w:p>
     <w:p>
@@ -2161,15 +2060,7 @@
           <w:sz w:val="24"/>
           <w:szCs w:val="24"/>
         </w:rPr>
-        <w:t xml:space="preserve"> </w:t>
-      </w:r>
-      <w:r>
-        <w:rPr>
-          <w:rFonts w:ascii="Calibri" w:eastAsia="Calibri" w:hAnsi="Calibri" w:cs="Calibri"/>
-          <w:sz w:val="24"/>
-          <w:szCs w:val="24"/>
-        </w:rPr>
-        <w:t>classes</w:t>
+        <w:t xml:space="preserve"> classes</w:t>
       </w:r>
     </w:p>
     <w:p>
@@ -2181,7 +2072,7 @@
         <w:ind w:hanging="360"/>
         <w:contextualSpacing/>
         <w:rPr>
-          <w:rFonts w:ascii="Calibri" w:eastAsia="Calibri" w:hAnsi="Calibri" w:cs="Calibri" w:hint="eastAsia"/>
+          <w:rFonts w:ascii="Calibri" w:eastAsia="Calibri" w:hAnsi="Calibri" w:cs="Calibri"/>
           <w:sz w:val="24"/>
           <w:szCs w:val="24"/>
         </w:rPr>
@@ -2210,7 +2101,7 @@
         <w:ind w:left="1440"/>
         <w:contextualSpacing/>
         <w:rPr>
-          <w:rFonts w:ascii="Calibri" w:hAnsi="Calibri" w:cs="Calibri" w:hint="eastAsia"/>
+          <w:rFonts w:ascii="Calibri" w:hAnsi="Calibri" w:cs="Calibri"/>
           <w:sz w:val="24"/>
           <w:szCs w:val="24"/>
         </w:rPr>
@@ -2221,22 +2112,21 @@
         <w:ind w:left="1440"/>
         <w:contextualSpacing/>
         <w:rPr>
-          <w:rFonts w:ascii="Calibri" w:hAnsi="Calibri" w:cs="Calibri" w:hint="eastAsia"/>
-          <w:sz w:val="24"/>
-          <w:szCs w:val="24"/>
-        </w:rPr>
-      </w:pPr>
-    </w:p>
-    <w:p>
-      <w:pPr>
-        <w:rPr>
-          <w:rFonts w:ascii="Calibri" w:hAnsi="Calibri" w:cs="Calibri" w:hint="eastAsia"/>
-          <w:sz w:val="24"/>
-          <w:szCs w:val="24"/>
-        </w:rPr>
-      </w:pPr>
-      <w:proofErr w:type="spellStart"/>
-      <w:proofErr w:type="gramStart"/>
+          <w:rFonts w:ascii="Calibri" w:hAnsi="Calibri" w:cs="Calibri"/>
+          <w:sz w:val="24"/>
+          <w:szCs w:val="24"/>
+        </w:rPr>
+      </w:pPr>
+    </w:p>
+    <w:p>
+      <w:pPr>
+        <w:rPr>
+          <w:rFonts w:ascii="Calibri" w:hAnsi="Calibri" w:cs="Calibri"/>
+          <w:sz w:val="24"/>
+          <w:szCs w:val="24"/>
+        </w:rPr>
+      </w:pPr>
+      <w:proofErr w:type="spellStart"/>
       <w:r>
         <w:rPr>
           <w:rFonts w:ascii="Calibri" w:eastAsia="Calibri" w:hAnsi="Calibri" w:cs="Calibri"/>
@@ -2247,7 +2137,6 @@
         <w:t>readMidi</w:t>
       </w:r>
       <w:proofErr w:type="spellEnd"/>
-      <w:proofErr w:type="gramEnd"/>
       <w:r>
         <w:rPr>
           <w:rFonts w:ascii="Calibri" w:eastAsia="Calibri" w:hAnsi="Calibri" w:cs="Calibri"/>
@@ -2263,15 +2152,7 @@
           <w:sz w:val="24"/>
           <w:szCs w:val="24"/>
         </w:rPr>
-        <w:t>This class iterates throu</w:t>
-      </w:r>
-      <w:r>
-        <w:rPr>
-          <w:rFonts w:ascii="Calibri" w:eastAsia="Calibri" w:hAnsi="Calibri" w:cs="Calibri"/>
-          <w:sz w:val="24"/>
-          <w:szCs w:val="24"/>
-        </w:rPr>
-        <w:t xml:space="preserve">gh note events in the midi file to output an array of notes in sequential order to be used by </w:t>
+        <w:t xml:space="preserve">This class iterates through note events in the midi file to output an array of notes in sequential order to be used by </w:t>
       </w:r>
       <w:proofErr w:type="spellStart"/>
       <w:r>
@@ -2335,14 +2216,14 @@
     </w:p>
     <w:p>
       <w:pPr>
-        <w:pStyle w:val="a5"/>
+        <w:pStyle w:val="ListParagraph"/>
         <w:numPr>
           <w:ilvl w:val="0"/>
           <w:numId w:val="13"/>
         </w:numPr>
         <w:ind w:left="993" w:firstLineChars="0" w:firstLine="0"/>
         <w:rPr>
-          <w:rFonts w:ascii="Calibri" w:hAnsi="Calibri" w:cs="Calibri" w:hint="eastAsia"/>
+          <w:rFonts w:ascii="Calibri" w:hAnsi="Calibri" w:cs="Calibri"/>
           <w:sz w:val="24"/>
           <w:szCs w:val="24"/>
         </w:rPr>
@@ -2394,14 +2275,14 @@
     </w:p>
     <w:p>
       <w:pPr>
-        <w:pStyle w:val="a5"/>
+        <w:pStyle w:val="ListParagraph"/>
         <w:numPr>
           <w:ilvl w:val="0"/>
           <w:numId w:val="13"/>
         </w:numPr>
         <w:ind w:left="993" w:firstLineChars="0" w:firstLine="0"/>
         <w:rPr>
-          <w:rFonts w:ascii="Calibri" w:hAnsi="Calibri" w:cs="Calibri" w:hint="eastAsia"/>
+          <w:rFonts w:ascii="Calibri" w:hAnsi="Calibri" w:cs="Calibri"/>
           <w:sz w:val="24"/>
           <w:szCs w:val="24"/>
         </w:rPr>
@@ -2435,14 +2316,14 @@
     </w:p>
     <w:p>
       <w:pPr>
-        <w:pStyle w:val="a5"/>
+        <w:pStyle w:val="ListParagraph"/>
         <w:numPr>
           <w:ilvl w:val="0"/>
           <w:numId w:val="13"/>
         </w:numPr>
         <w:ind w:left="993" w:firstLineChars="0" w:firstLine="0"/>
         <w:rPr>
-          <w:rFonts w:ascii="Calibri" w:hAnsi="Calibri" w:cs="Calibri" w:hint="eastAsia"/>
+          <w:rFonts w:ascii="Calibri" w:hAnsi="Calibri" w:cs="Calibri"/>
           <w:sz w:val="24"/>
           <w:szCs w:val="24"/>
         </w:rPr>
@@ -2512,31 +2393,21 @@
     </w:p>
     <w:p>
       <w:pPr>
-        <w:pStyle w:val="a5"/>
+        <w:pStyle w:val="ListParagraph"/>
         <w:ind w:left="993" w:firstLineChars="0" w:firstLine="447"/>
         <w:rPr>
-          <w:rFonts w:ascii="Calibri" w:hAnsi="Calibri" w:cs="Calibri" w:hint="eastAsia"/>
-          <w:sz w:val="24"/>
-          <w:szCs w:val="24"/>
-        </w:rPr>
-      </w:pPr>
-      <w:proofErr w:type="gramStart"/>
-      <w:r>
-        <w:rPr>
-          <w:rFonts w:ascii="Calibri" w:hAnsi="Calibri" w:cs="Calibri" w:hint="eastAsia"/>
-          <w:sz w:val="24"/>
-          <w:szCs w:val="24"/>
-        </w:rPr>
-        <w:t>note</w:t>
-      </w:r>
-      <w:proofErr w:type="gramEnd"/>
-      <w:r>
-        <w:rPr>
-          <w:rFonts w:ascii="Calibri" w:hAnsi="Calibri" w:cs="Calibri" w:hint="eastAsia"/>
-          <w:sz w:val="24"/>
-          <w:szCs w:val="24"/>
-        </w:rPr>
-        <w:t xml:space="preserve"> or </w:t>
+          <w:rFonts w:ascii="Calibri" w:hAnsi="Calibri" w:cs="Calibri"/>
+          <w:sz w:val="24"/>
+          <w:szCs w:val="24"/>
+        </w:rPr>
+      </w:pPr>
+      <w:r>
+        <w:rPr>
+          <w:rFonts w:ascii="Calibri" w:hAnsi="Calibri" w:cs="Calibri" w:hint="eastAsia"/>
+          <w:sz w:val="24"/>
+          <w:szCs w:val="24"/>
+        </w:rPr>
+        <w:t xml:space="preserve">note or </w:t>
       </w:r>
       <w:r>
         <w:rPr>
@@ -2549,14 +2420,14 @@
     </w:p>
     <w:p>
       <w:pPr>
-        <w:pStyle w:val="a5"/>
+        <w:pStyle w:val="ListParagraph"/>
         <w:numPr>
           <w:ilvl w:val="0"/>
           <w:numId w:val="13"/>
         </w:numPr>
         <w:ind w:left="993" w:firstLineChars="0" w:firstLine="0"/>
         <w:rPr>
-          <w:rFonts w:ascii="Calibri" w:hAnsi="Calibri" w:cs="Calibri" w:hint="eastAsia"/>
+          <w:rFonts w:ascii="Calibri" w:hAnsi="Calibri" w:cs="Calibri"/>
           <w:sz w:val="24"/>
           <w:szCs w:val="24"/>
         </w:rPr>
@@ -2626,43 +2497,33 @@
     </w:p>
     <w:p>
       <w:pPr>
-        <w:pStyle w:val="a5"/>
+        <w:pStyle w:val="ListParagraph"/>
         <w:ind w:left="993" w:firstLineChars="0" w:firstLine="447"/>
         <w:rPr>
-          <w:rFonts w:ascii="Calibri" w:hAnsi="Calibri" w:cs="Calibri" w:hint="eastAsia"/>
-          <w:sz w:val="24"/>
-          <w:szCs w:val="24"/>
-        </w:rPr>
-      </w:pPr>
-      <w:proofErr w:type="gramStart"/>
-      <w:r>
-        <w:rPr>
-          <w:rFonts w:ascii="Calibri" w:hAnsi="Calibri" w:cs="Calibri" w:hint="eastAsia"/>
-          <w:sz w:val="24"/>
-          <w:szCs w:val="24"/>
-        </w:rPr>
-        <w:t>note</w:t>
-      </w:r>
-      <w:proofErr w:type="gramEnd"/>
-      <w:r>
-        <w:rPr>
-          <w:rFonts w:ascii="Calibri" w:hAnsi="Calibri" w:cs="Calibri" w:hint="eastAsia"/>
-          <w:sz w:val="24"/>
-          <w:szCs w:val="24"/>
-        </w:rPr>
-        <w:t xml:space="preserve"> </w:t>
-      </w:r>
-    </w:p>
-    <w:p>
-      <w:pPr>
-        <w:pStyle w:val="a5"/>
+          <w:rFonts w:ascii="Calibri" w:hAnsi="Calibri" w:cs="Calibri"/>
+          <w:sz w:val="24"/>
+          <w:szCs w:val="24"/>
+        </w:rPr>
+      </w:pPr>
+      <w:r>
+        <w:rPr>
+          <w:rFonts w:ascii="Calibri" w:hAnsi="Calibri" w:cs="Calibri" w:hint="eastAsia"/>
+          <w:sz w:val="24"/>
+          <w:szCs w:val="24"/>
+        </w:rPr>
+        <w:t xml:space="preserve">note </w:t>
+      </w:r>
+    </w:p>
+    <w:p>
+      <w:pPr>
+        <w:pStyle w:val="ListParagraph"/>
         <w:numPr>
           <w:ilvl w:val="0"/>
           <w:numId w:val="13"/>
         </w:numPr>
         <w:ind w:left="993" w:firstLineChars="0" w:firstLine="0"/>
         <w:rPr>
-          <w:rFonts w:ascii="Calibri" w:hAnsi="Calibri" w:cs="Calibri" w:hint="eastAsia"/>
+          <w:rFonts w:ascii="Calibri" w:hAnsi="Calibri" w:cs="Calibri"/>
           <w:sz w:val="24"/>
           <w:szCs w:val="24"/>
         </w:rPr>
@@ -2714,55 +2575,45 @@
     </w:p>
     <w:p>
       <w:pPr>
-        <w:pStyle w:val="a5"/>
+        <w:pStyle w:val="ListParagraph"/>
         <w:ind w:left="993" w:firstLineChars="0" w:firstLine="447"/>
         <w:rPr>
-          <w:rFonts w:ascii="Calibri" w:hAnsi="Calibri" w:cs="Calibri" w:hint="eastAsia"/>
-          <w:sz w:val="24"/>
-          <w:szCs w:val="24"/>
-        </w:rPr>
-      </w:pPr>
-      <w:proofErr w:type="gramStart"/>
-      <w:r>
-        <w:rPr>
-          <w:rFonts w:ascii="Calibri" w:hAnsi="Calibri" w:cs="Calibri" w:hint="eastAsia"/>
-          <w:sz w:val="24"/>
-          <w:szCs w:val="24"/>
-        </w:rPr>
-        <w:t>vector</w:t>
-      </w:r>
-      <w:proofErr w:type="gramEnd"/>
-      <w:r>
-        <w:rPr>
-          <w:rFonts w:ascii="Calibri" w:hAnsi="Calibri" w:cs="Calibri" w:hint="eastAsia"/>
-          <w:sz w:val="24"/>
-          <w:szCs w:val="24"/>
-        </w:rPr>
-        <w:t xml:space="preserve"> of notes</w:t>
-      </w:r>
-    </w:p>
-    <w:p>
-      <w:pPr>
-        <w:rPr>
-          <w:rFonts w:ascii="Calibri" w:hAnsi="Calibri" w:cs="Calibri" w:hint="eastAsia"/>
-          <w:sz w:val="24"/>
-          <w:szCs w:val="24"/>
-        </w:rPr>
-      </w:pPr>
-    </w:p>
-    <w:p>
-      <w:pPr>
-        <w:rPr>
-          <w:rFonts w:ascii="Calibri" w:hAnsi="Calibri" w:cs="Calibri" w:hint="eastAsia"/>
-          <w:sz w:val="24"/>
-          <w:szCs w:val="24"/>
-        </w:rPr>
-      </w:pPr>
-    </w:p>
-    <w:p>
-      <w:pPr>
-        <w:rPr>
-          <w:rFonts w:ascii="Calibri" w:hAnsi="Calibri" w:cs="Calibri" w:hint="eastAsia"/>
+          <w:rFonts w:ascii="Calibri" w:hAnsi="Calibri" w:cs="Calibri"/>
+          <w:sz w:val="24"/>
+          <w:szCs w:val="24"/>
+        </w:rPr>
+      </w:pPr>
+      <w:r>
+        <w:rPr>
+          <w:rFonts w:ascii="Calibri" w:hAnsi="Calibri" w:cs="Calibri" w:hint="eastAsia"/>
+          <w:sz w:val="24"/>
+          <w:szCs w:val="24"/>
+        </w:rPr>
+        <w:t>vector of notes</w:t>
+      </w:r>
+    </w:p>
+    <w:p>
+      <w:pPr>
+        <w:rPr>
+          <w:rFonts w:ascii="Calibri" w:hAnsi="Calibri" w:cs="Calibri"/>
+          <w:sz w:val="24"/>
+          <w:szCs w:val="24"/>
+        </w:rPr>
+      </w:pPr>
+    </w:p>
+    <w:p>
+      <w:pPr>
+        <w:rPr>
+          <w:rFonts w:ascii="Calibri" w:hAnsi="Calibri" w:cs="Calibri"/>
+          <w:sz w:val="24"/>
+          <w:szCs w:val="24"/>
+        </w:rPr>
+      </w:pPr>
+    </w:p>
+    <w:p>
+      <w:pPr>
+        <w:rPr>
+          <w:rFonts w:ascii="Calibri" w:hAnsi="Calibri" w:cs="Calibri"/>
           <w:sz w:val="24"/>
           <w:szCs w:val="24"/>
         </w:rPr>
@@ -2793,15 +2644,7 @@
           <w:sz w:val="24"/>
           <w:szCs w:val="24"/>
         </w:rPr>
-        <w:t xml:space="preserve"> This class is for reading the data </w:t>
-      </w:r>
-      <w:r>
-        <w:rPr>
-          <w:rFonts w:ascii="Calibri" w:eastAsia="Calibri" w:hAnsi="Calibri" w:cs="Calibri"/>
-          <w:sz w:val="24"/>
-          <w:szCs w:val="24"/>
-        </w:rPr>
-        <w:t>of a midi file</w:t>
+        <w:t xml:space="preserve"> This class is for reading the data of a midi file</w:t>
       </w:r>
       <w:r>
         <w:rPr>
@@ -2811,40 +2654,16 @@
         </w:rPr>
         <w:t xml:space="preserve"> in byte, and </w:t>
       </w:r>
-      <w:proofErr w:type="gramStart"/>
-      <w:r>
-        <w:rPr>
-          <w:rFonts w:ascii="Calibri" w:hAnsi="Calibri" w:cs="Calibri"/>
-          <w:sz w:val="24"/>
-          <w:szCs w:val="24"/>
-        </w:rPr>
-        <w:t>sep</w:t>
-      </w:r>
-      <w:r>
-        <w:rPr>
-          <w:rFonts w:ascii="Calibri" w:hAnsi="Calibri" w:cs="Calibri" w:hint="eastAsia"/>
-          <w:sz w:val="24"/>
-          <w:szCs w:val="24"/>
-        </w:rPr>
-        <w:t>a</w:t>
-      </w:r>
-      <w:r>
-        <w:rPr>
-          <w:rFonts w:ascii="Calibri" w:hAnsi="Calibri" w:cs="Calibri"/>
-          <w:sz w:val="24"/>
-          <w:szCs w:val="24"/>
-        </w:rPr>
-        <w:t>rat</w:t>
-      </w:r>
-      <w:r>
-        <w:rPr>
-          <w:rFonts w:ascii="Calibri" w:hAnsi="Calibri" w:cs="Calibri" w:hint="eastAsia"/>
-          <w:sz w:val="24"/>
-          <w:szCs w:val="24"/>
-        </w:rPr>
-        <w:t>ing  the</w:t>
-      </w:r>
-      <w:proofErr w:type="gramEnd"/>
+      <w:bookmarkStart w:id="0" w:name="_GoBack"/>
+      <w:bookmarkEnd w:id="0"/>
+      <w:r>
+        <w:rPr>
+          <w:rFonts w:ascii="Calibri" w:hAnsi="Calibri" w:cs="Calibri"/>
+          <w:sz w:val="24"/>
+          <w:szCs w:val="24"/>
+        </w:rPr>
+        <w:t>separating the</w:t>
+      </w:r>
       <w:r>
         <w:rPr>
           <w:rFonts w:ascii="Calibri" w:hAnsi="Calibri" w:cs="Calibri" w:hint="eastAsia"/>
@@ -2879,7 +2698,7 @@
     </w:p>
     <w:p>
       <w:pPr>
-        <w:pStyle w:val="a5"/>
+        <w:pStyle w:val="ListParagraph"/>
         <w:numPr>
           <w:ilvl w:val="0"/>
           <w:numId w:val="6"/>
@@ -2887,43 +2706,43 @@
         <w:ind w:left="2" w:firstLineChars="413" w:firstLine="991"/>
         <w:contextualSpacing/>
         <w:rPr>
+          <w:rFonts w:ascii="Calibri" w:eastAsia="Calibri" w:hAnsi="Calibri" w:cs="Calibri"/>
+          <w:sz w:val="24"/>
+          <w:szCs w:val="24"/>
+        </w:rPr>
+      </w:pPr>
+      <w:proofErr w:type="spellStart"/>
+      <w:r>
+        <w:rPr>
           <w:rFonts w:ascii="Calibri" w:eastAsia="Calibri" w:hAnsi="Calibri" w:cs="Calibri" w:hint="eastAsia"/>
           <w:sz w:val="24"/>
           <w:szCs w:val="24"/>
         </w:rPr>
-      </w:pPr>
-      <w:proofErr w:type="spellStart"/>
+        <w:t>Getdata</w:t>
+      </w:r>
+      <w:proofErr w:type="spellEnd"/>
       <w:r>
         <w:rPr>
           <w:rFonts w:ascii="Calibri" w:eastAsia="Calibri" w:hAnsi="Calibri" w:cs="Calibri" w:hint="eastAsia"/>
           <w:sz w:val="24"/>
           <w:szCs w:val="24"/>
         </w:rPr>
-        <w:t>Getdata</w:t>
-      </w:r>
-      <w:proofErr w:type="spellEnd"/>
+        <w:t xml:space="preserve">():read the data of a midi fie in byte for the next four class to </w:t>
+      </w:r>
+      <w:r>
+        <w:rPr>
+          <w:rFonts w:ascii="Calibri" w:eastAsia="Calibri" w:hAnsi="Calibri" w:cs="Calibri"/>
+          <w:sz w:val="24"/>
+          <w:szCs w:val="24"/>
+        </w:rPr>
+        <w:t>separate</w:t>
+      </w:r>
       <w:r>
         <w:rPr>
           <w:rFonts w:ascii="Calibri" w:eastAsia="Calibri" w:hAnsi="Calibri" w:cs="Calibri" w:hint="eastAsia"/>
           <w:sz w:val="24"/>
           <w:szCs w:val="24"/>
         </w:rPr>
-        <w:t xml:space="preserve">():read the data of a midi fie in byte for the next four class to </w:t>
-      </w:r>
-      <w:r>
-        <w:rPr>
-          <w:rFonts w:ascii="Calibri" w:eastAsia="Calibri" w:hAnsi="Calibri" w:cs="Calibri"/>
-          <w:sz w:val="24"/>
-          <w:szCs w:val="24"/>
-        </w:rPr>
-        <w:t>separate</w:t>
-      </w:r>
-      <w:r>
-        <w:rPr>
-          <w:rFonts w:ascii="Calibri" w:eastAsia="Calibri" w:hAnsi="Calibri" w:cs="Calibri" w:hint="eastAsia"/>
-          <w:sz w:val="24"/>
-          <w:szCs w:val="24"/>
-        </w:rPr>
         <w:t xml:space="preserve"> </w:t>
       </w:r>
       <w:r>
@@ -2937,37 +2756,27 @@
     </w:p>
     <w:p>
       <w:pPr>
-        <w:pStyle w:val="a5"/>
+        <w:pStyle w:val="ListParagraph"/>
         <w:ind w:left="993" w:firstLineChars="0" w:firstLine="447"/>
         <w:contextualSpacing/>
         <w:rPr>
+          <w:rFonts w:ascii="Calibri" w:eastAsia="Calibri" w:hAnsi="Calibri" w:cs="Calibri"/>
+          <w:sz w:val="24"/>
+          <w:szCs w:val="24"/>
+        </w:rPr>
+      </w:pPr>
+      <w:r>
+        <w:rPr>
           <w:rFonts w:ascii="Calibri" w:eastAsia="Calibri" w:hAnsi="Calibri" w:cs="Calibri" w:hint="eastAsia"/>
           <w:sz w:val="24"/>
           <w:szCs w:val="24"/>
         </w:rPr>
-      </w:pPr>
-      <w:proofErr w:type="gramStart"/>
-      <w:r>
-        <w:rPr>
-          <w:rFonts w:ascii="Calibri" w:eastAsia="Calibri" w:hAnsi="Calibri" w:cs="Calibri" w:hint="eastAsia"/>
-          <w:sz w:val="24"/>
-          <w:szCs w:val="24"/>
-        </w:rPr>
-        <w:t>the</w:t>
-      </w:r>
-      <w:proofErr w:type="gramEnd"/>
-      <w:r>
-        <w:rPr>
-          <w:rFonts w:ascii="Calibri" w:eastAsia="Calibri" w:hAnsi="Calibri" w:cs="Calibri" w:hint="eastAsia"/>
-          <w:sz w:val="24"/>
-          <w:szCs w:val="24"/>
-        </w:rPr>
-        <w:t xml:space="preserve"> data</w:t>
-      </w:r>
-    </w:p>
-    <w:p>
-      <w:pPr>
-        <w:pStyle w:val="a5"/>
+        <w:t>the data</w:t>
+      </w:r>
+    </w:p>
+    <w:p>
+      <w:pPr>
+        <w:pStyle w:val="ListParagraph"/>
         <w:numPr>
           <w:ilvl w:val="0"/>
           <w:numId w:val="7"/>
@@ -2975,34 +2784,34 @@
         <w:ind w:left="2" w:firstLineChars="413" w:firstLine="991"/>
         <w:contextualSpacing/>
         <w:rPr>
+          <w:rFonts w:ascii="Calibri" w:eastAsia="Calibri" w:hAnsi="Calibri" w:cs="Calibri"/>
+          <w:sz w:val="24"/>
+          <w:szCs w:val="24"/>
+        </w:rPr>
+      </w:pPr>
+      <w:proofErr w:type="spellStart"/>
+      <w:r>
+        <w:rPr>
           <w:rFonts w:ascii="Calibri" w:eastAsia="Calibri" w:hAnsi="Calibri" w:cs="Calibri" w:hint="eastAsia"/>
           <w:sz w:val="24"/>
           <w:szCs w:val="24"/>
         </w:rPr>
-      </w:pPr>
-      <w:proofErr w:type="spellStart"/>
+        <w:t>Getsize</w:t>
+      </w:r>
+      <w:proofErr w:type="spellEnd"/>
       <w:r>
         <w:rPr>
           <w:rFonts w:ascii="Calibri" w:eastAsia="Calibri" w:hAnsi="Calibri" w:cs="Calibri" w:hint="eastAsia"/>
           <w:sz w:val="24"/>
           <w:szCs w:val="24"/>
         </w:rPr>
-        <w:t>Getsize</w:t>
-      </w:r>
-      <w:proofErr w:type="spellEnd"/>
-      <w:r>
-        <w:rPr>
-          <w:rFonts w:ascii="Calibri" w:eastAsia="Calibri" w:hAnsi="Calibri" w:cs="Calibri" w:hint="eastAsia"/>
-          <w:sz w:val="24"/>
-          <w:szCs w:val="24"/>
-        </w:rPr>
         <w:t>(): get the size of a midi file for the use of the future loop</w:t>
       </w:r>
     </w:p>
     <w:p>
       <w:pPr>
         <w:rPr>
-          <w:rFonts w:ascii="Calibri" w:hAnsi="Calibri" w:cs="Calibri" w:hint="eastAsia"/>
+          <w:rFonts w:ascii="Calibri" w:hAnsi="Calibri" w:cs="Calibri"/>
           <w:sz w:val="24"/>
           <w:szCs w:val="24"/>
         </w:rPr>
@@ -3023,15 +2832,7 @@
           <w:sz w:val="24"/>
           <w:szCs w:val="24"/>
         </w:rPr>
-        <w:t>:</w:t>
-      </w:r>
-      <w:r>
-        <w:rPr>
-          <w:rFonts w:ascii="Calibri" w:eastAsia="Calibri" w:hAnsi="Calibri" w:cs="Calibri"/>
-          <w:sz w:val="24"/>
-          <w:szCs w:val="24"/>
-        </w:rPr>
-        <w:t xml:space="preserve"> This class is for reading the Header Chunk data of a midi file. A Header Chunk is structured as: </w:t>
+        <w:t xml:space="preserve">: This class is for reading the Header Chunk data of a midi file. A Header Chunk is structured as: </w:t>
       </w:r>
       <w:proofErr w:type="spellStart"/>
       <w:r>
@@ -3060,7 +2861,6 @@
         <w:t xml:space="preserve"> + Tick Speed. </w:t>
       </w:r>
       <w:proofErr w:type="spellStart"/>
-      <w:proofErr w:type="gramStart"/>
       <w:r>
         <w:rPr>
           <w:rFonts w:ascii="Calibri" w:eastAsia="Calibri" w:hAnsi="Calibri" w:cs="Calibri"/>
@@ -3194,7 +2994,6 @@
         </w:rPr>
         <w:t>.</w:t>
       </w:r>
-      <w:proofErr w:type="gramEnd"/>
     </w:p>
     <w:p>
       <w:pPr>
@@ -3229,14 +3028,14 @@
     </w:p>
     <w:p>
       <w:pPr>
-        <w:pStyle w:val="a5"/>
+        <w:pStyle w:val="ListParagraph"/>
         <w:numPr>
           <w:ilvl w:val="0"/>
           <w:numId w:val="7"/>
         </w:numPr>
         <w:ind w:leftChars="451" w:left="992" w:firstLineChars="0" w:firstLine="0"/>
         <w:rPr>
-          <w:rFonts w:ascii="Calibri" w:hAnsi="Calibri" w:cs="Calibri" w:hint="eastAsia"/>
+          <w:rFonts w:ascii="Calibri" w:hAnsi="Calibri" w:cs="Calibri"/>
           <w:sz w:val="24"/>
           <w:szCs w:val="24"/>
         </w:rPr>
@@ -3262,14 +3061,14 @@
     </w:p>
     <w:p>
       <w:pPr>
-        <w:pStyle w:val="a5"/>
+        <w:pStyle w:val="ListParagraph"/>
         <w:numPr>
           <w:ilvl w:val="0"/>
           <w:numId w:val="7"/>
         </w:numPr>
         <w:ind w:leftChars="451" w:left="992" w:firstLineChars="0" w:firstLine="0"/>
         <w:rPr>
-          <w:rFonts w:ascii="Calibri" w:hAnsi="Calibri" w:cs="Calibri" w:hint="eastAsia"/>
+          <w:rFonts w:ascii="Calibri" w:hAnsi="Calibri" w:cs="Calibri"/>
           <w:sz w:val="24"/>
           <w:szCs w:val="24"/>
         </w:rPr>
@@ -3290,15 +3089,7 @@
           <w:sz w:val="24"/>
           <w:szCs w:val="24"/>
         </w:rPr>
-        <w:t>():</w:t>
-      </w:r>
-      <w:r>
-        <w:rPr>
-          <w:rFonts w:ascii="Calibri" w:hAnsi="Calibri" w:cs="Calibri" w:hint="eastAsia"/>
-          <w:sz w:val="24"/>
-          <w:szCs w:val="24"/>
-        </w:rPr>
-        <w:t xml:space="preserve">Read the </w:t>
+        <w:t xml:space="preserve">():Read the </w:t>
       </w:r>
       <w:proofErr w:type="spellStart"/>
       <w:r>
@@ -3321,15 +3112,14 @@
     </w:p>
     <w:p>
       <w:pPr>
-        <w:pStyle w:val="a5"/>
+        <w:pStyle w:val="ListParagraph"/>
         <w:ind w:left="992" w:firstLineChars="0" w:firstLine="448"/>
         <w:rPr>
-          <w:rFonts w:ascii="Calibri" w:hAnsi="Calibri" w:cs="Calibri" w:hint="eastAsia"/>
-          <w:sz w:val="24"/>
-          <w:szCs w:val="24"/>
-        </w:rPr>
-      </w:pPr>
-      <w:proofErr w:type="gramStart"/>
+          <w:rFonts w:ascii="Calibri" w:hAnsi="Calibri" w:cs="Calibri"/>
+          <w:sz w:val="24"/>
+          <w:szCs w:val="24"/>
+        </w:rPr>
+      </w:pPr>
       <w:r>
         <w:rPr>
           <w:rFonts w:ascii="Calibri" w:hAnsi="Calibri" w:cs="Calibri" w:hint="eastAsia"/>
@@ -3338,18 +3128,17 @@
         </w:rPr>
         <w:t>using</w:t>
       </w:r>
-      <w:proofErr w:type="gramEnd"/>
-    </w:p>
-    <w:p>
-      <w:pPr>
-        <w:pStyle w:val="a5"/>
+    </w:p>
+    <w:p>
+      <w:pPr>
+        <w:pStyle w:val="ListParagraph"/>
         <w:numPr>
           <w:ilvl w:val="0"/>
           <w:numId w:val="7"/>
         </w:numPr>
         <w:ind w:leftChars="451" w:left="992" w:firstLineChars="0" w:firstLine="0"/>
         <w:rPr>
-          <w:rFonts w:ascii="Calibri" w:hAnsi="Calibri" w:cs="Calibri" w:hint="eastAsia"/>
+          <w:rFonts w:ascii="Calibri" w:hAnsi="Calibri" w:cs="Calibri"/>
           <w:sz w:val="24"/>
           <w:szCs w:val="24"/>
         </w:rPr>
@@ -3370,32 +3159,16 @@
           <w:sz w:val="24"/>
           <w:szCs w:val="24"/>
         </w:rPr>
-        <w:t>():</w:t>
-      </w:r>
-      <w:r>
-        <w:rPr>
-          <w:rFonts w:ascii="Calibri" w:hAnsi="Calibri" w:cs="Calibri" w:hint="eastAsia"/>
-          <w:sz w:val="24"/>
-          <w:szCs w:val="24"/>
-        </w:rPr>
-        <w:t xml:space="preserve">Read the </w:t>
-      </w:r>
-      <w:proofErr w:type="spellStart"/>
-      <w:r>
-        <w:rPr>
-          <w:rFonts w:ascii="Calibri" w:hAnsi="Calibri" w:cs="Calibri" w:hint="eastAsia"/>
-          <w:sz w:val="24"/>
-          <w:szCs w:val="24"/>
-        </w:rPr>
-        <w:t>TickSpeed</w:t>
-      </w:r>
-      <w:r>
-        <w:rPr>
-          <w:rFonts w:ascii="Calibri" w:hAnsi="Calibri" w:cs="Calibri" w:hint="eastAsia"/>
-          <w:sz w:val="24"/>
-          <w:szCs w:val="24"/>
-        </w:rPr>
-        <w:t>and</w:t>
+        <w:t xml:space="preserve">():Read the </w:t>
+      </w:r>
+      <w:proofErr w:type="spellStart"/>
+      <w:r>
+        <w:rPr>
+          <w:rFonts w:ascii="Calibri" w:hAnsi="Calibri" w:cs="Calibri" w:hint="eastAsia"/>
+          <w:sz w:val="24"/>
+          <w:szCs w:val="24"/>
+        </w:rPr>
+        <w:t>TickSpeedand</w:t>
       </w:r>
       <w:proofErr w:type="spellEnd"/>
       <w:r>
@@ -3417,14 +3190,14 @@
     </w:p>
     <w:p>
       <w:pPr>
-        <w:pStyle w:val="a5"/>
+        <w:pStyle w:val="ListParagraph"/>
         <w:numPr>
           <w:ilvl w:val="0"/>
           <w:numId w:val="7"/>
         </w:numPr>
         <w:ind w:leftChars="451" w:left="992" w:firstLineChars="0" w:firstLine="0"/>
         <w:rPr>
-          <w:rFonts w:ascii="Calibri" w:hAnsi="Calibri" w:cs="Calibri" w:hint="eastAsia"/>
+          <w:rFonts w:ascii="Calibri" w:hAnsi="Calibri" w:cs="Calibri"/>
           <w:sz w:val="24"/>
           <w:szCs w:val="24"/>
         </w:rPr>
@@ -3453,15 +3226,7 @@
           <w:sz w:val="24"/>
           <w:szCs w:val="24"/>
         </w:rPr>
-        <w:t>():</w:t>
-      </w:r>
-      <w:r>
-        <w:rPr>
-          <w:rFonts w:ascii="Calibri" w:hAnsi="Calibri" w:cs="Calibri" w:hint="eastAsia"/>
-          <w:sz w:val="24"/>
-          <w:szCs w:val="24"/>
-        </w:rPr>
-        <w:t xml:space="preserve">Read the </w:t>
+        <w:t xml:space="preserve">():Read the </w:t>
       </w:r>
       <w:proofErr w:type="spellStart"/>
       <w:r>
@@ -3497,15 +3262,7 @@
           <w:sz w:val="24"/>
           <w:szCs w:val="24"/>
         </w:rPr>
-        <w:t xml:space="preserve"> for </w:t>
-      </w:r>
-      <w:r>
-        <w:rPr>
-          <w:rFonts w:ascii="Calibri" w:hAnsi="Calibri" w:cs="Calibri" w:hint="eastAsia"/>
-          <w:sz w:val="24"/>
-          <w:szCs w:val="24"/>
-        </w:rPr>
-        <w:t xml:space="preserve">the future loop to </w:t>
+        <w:t xml:space="preserve"> for the future loop to </w:t>
       </w:r>
       <w:r>
         <w:rPr>
@@ -3526,43 +3283,33 @@
     </w:p>
     <w:p>
       <w:pPr>
-        <w:pStyle w:val="a5"/>
+        <w:pStyle w:val="ListParagraph"/>
         <w:ind w:left="992" w:firstLineChars="0" w:firstLine="448"/>
         <w:rPr>
-          <w:rFonts w:ascii="Calibri" w:hAnsi="Calibri" w:cs="Calibri" w:hint="eastAsia"/>
-          <w:sz w:val="24"/>
-          <w:szCs w:val="24"/>
-        </w:rPr>
-      </w:pPr>
-      <w:proofErr w:type="gramStart"/>
-      <w:r>
-        <w:rPr>
-          <w:rFonts w:ascii="Calibri" w:hAnsi="Calibri" w:cs="Calibri" w:hint="eastAsia"/>
-          <w:sz w:val="24"/>
-          <w:szCs w:val="24"/>
-        </w:rPr>
-        <w:t>track</w:t>
-      </w:r>
-      <w:proofErr w:type="gramEnd"/>
-      <w:r>
-        <w:rPr>
-          <w:rFonts w:ascii="Calibri" w:hAnsi="Calibri" w:cs="Calibri" w:hint="eastAsia"/>
-          <w:sz w:val="24"/>
-          <w:szCs w:val="24"/>
-        </w:rPr>
-        <w:t xml:space="preserve"> message</w:t>
-      </w:r>
-    </w:p>
-    <w:p>
-      <w:pPr>
-        <w:pStyle w:val="a5"/>
+          <w:rFonts w:ascii="Calibri" w:hAnsi="Calibri" w:cs="Calibri"/>
+          <w:sz w:val="24"/>
+          <w:szCs w:val="24"/>
+        </w:rPr>
+      </w:pPr>
+      <w:r>
+        <w:rPr>
+          <w:rFonts w:ascii="Calibri" w:hAnsi="Calibri" w:cs="Calibri" w:hint="eastAsia"/>
+          <w:sz w:val="24"/>
+          <w:szCs w:val="24"/>
+        </w:rPr>
+        <w:t>track message</w:t>
+      </w:r>
+    </w:p>
+    <w:p>
+      <w:pPr>
+        <w:pStyle w:val="ListParagraph"/>
         <w:numPr>
           <w:ilvl w:val="0"/>
           <w:numId w:val="7"/>
         </w:numPr>
         <w:ind w:leftChars="451" w:left="992" w:firstLineChars="0" w:firstLine="0"/>
         <w:rPr>
-          <w:rFonts w:ascii="Calibri" w:hAnsi="Calibri" w:cs="Calibri" w:hint="eastAsia"/>
+          <w:rFonts w:ascii="Calibri" w:hAnsi="Calibri" w:cs="Calibri"/>
           <w:sz w:val="24"/>
           <w:szCs w:val="24"/>
         </w:rPr>
@@ -3583,15 +3330,7 @@
           <w:sz w:val="24"/>
           <w:szCs w:val="24"/>
         </w:rPr>
-        <w:t>():</w:t>
-      </w:r>
-      <w:r>
-        <w:rPr>
-          <w:rFonts w:ascii="Calibri" w:hAnsi="Calibri" w:cs="Calibri" w:hint="eastAsia"/>
-          <w:sz w:val="24"/>
-          <w:szCs w:val="24"/>
-        </w:rPr>
-        <w:t xml:space="preserve">Read the </w:t>
+        <w:t xml:space="preserve">():Read the </w:t>
       </w:r>
       <w:proofErr w:type="spellStart"/>
       <w:r>
@@ -3632,31 +3371,21 @@
     </w:p>
     <w:p>
       <w:pPr>
-        <w:pStyle w:val="a5"/>
+        <w:pStyle w:val="ListParagraph"/>
         <w:ind w:left="992" w:firstLineChars="0" w:firstLine="448"/>
         <w:rPr>
-          <w:rFonts w:ascii="Calibri" w:hAnsi="Calibri" w:cs="Calibri" w:hint="eastAsia"/>
-          <w:sz w:val="24"/>
-          <w:szCs w:val="24"/>
-        </w:rPr>
-      </w:pPr>
-      <w:proofErr w:type="gramStart"/>
-      <w:r>
-        <w:rPr>
-          <w:rFonts w:ascii="Calibri" w:hAnsi="Calibri" w:cs="Calibri" w:hint="eastAsia"/>
-          <w:sz w:val="24"/>
-          <w:szCs w:val="24"/>
-        </w:rPr>
-        <w:t>notation</w:t>
-      </w:r>
-      <w:proofErr w:type="gramEnd"/>
-      <w:r>
-        <w:rPr>
-          <w:rFonts w:ascii="Calibri" w:hAnsi="Calibri" w:cs="Calibri" w:hint="eastAsia"/>
-          <w:sz w:val="24"/>
-          <w:szCs w:val="24"/>
-        </w:rPr>
-        <w:t xml:space="preserve"> file for check</w:t>
+          <w:rFonts w:ascii="Calibri" w:hAnsi="Calibri" w:cs="Calibri"/>
+          <w:sz w:val="24"/>
+          <w:szCs w:val="24"/>
+        </w:rPr>
+      </w:pPr>
+      <w:r>
+        <w:rPr>
+          <w:rFonts w:ascii="Calibri" w:hAnsi="Calibri" w:cs="Calibri" w:hint="eastAsia"/>
+          <w:sz w:val="24"/>
+          <w:szCs w:val="24"/>
+        </w:rPr>
+        <w:t>notation file for check</w:t>
       </w:r>
     </w:p>
     <w:p>
@@ -3691,15 +3420,7 @@
           <w:sz w:val="24"/>
           <w:szCs w:val="24"/>
         </w:rPr>
-        <w:t>: This class is for reading the Track Chunk data of a</w:t>
-      </w:r>
-      <w:r>
-        <w:rPr>
-          <w:rFonts w:ascii="Calibri" w:eastAsia="Calibri" w:hAnsi="Calibri" w:cs="Calibri"/>
-          <w:sz w:val="24"/>
-          <w:szCs w:val="24"/>
-        </w:rPr>
-        <w:t xml:space="preserve"> midi file. A Track Chunk is structured as: </w:t>
+        <w:t xml:space="preserve">: This class is for reading the Track Chunk data of a midi file. A Track Chunk is structured as: </w:t>
       </w:r>
       <w:proofErr w:type="spellStart"/>
       <w:r>
@@ -3761,14 +3482,14 @@
     </w:p>
     <w:p>
       <w:pPr>
-        <w:pStyle w:val="a5"/>
+        <w:pStyle w:val="ListParagraph"/>
         <w:numPr>
           <w:ilvl w:val="0"/>
           <w:numId w:val="7"/>
         </w:numPr>
         <w:ind w:left="993" w:firstLineChars="0" w:firstLine="0"/>
         <w:rPr>
-          <w:rFonts w:ascii="Calibri" w:hAnsi="Calibri" w:cs="Calibri" w:hint="eastAsia"/>
+          <w:rFonts w:ascii="Calibri" w:hAnsi="Calibri" w:cs="Calibri"/>
           <w:sz w:val="24"/>
           <w:szCs w:val="24"/>
         </w:rPr>
@@ -3794,14 +3515,14 @@
     </w:p>
     <w:p>
       <w:pPr>
-        <w:pStyle w:val="a5"/>
+        <w:pStyle w:val="ListParagraph"/>
         <w:numPr>
           <w:ilvl w:val="0"/>
           <w:numId w:val="7"/>
         </w:numPr>
         <w:ind w:left="993" w:firstLineChars="0" w:firstLine="0"/>
         <w:rPr>
-          <w:rFonts w:ascii="Calibri" w:hAnsi="Calibri" w:cs="Calibri" w:hint="eastAsia"/>
+          <w:rFonts w:ascii="Calibri" w:hAnsi="Calibri" w:cs="Calibri"/>
           <w:sz w:val="24"/>
           <w:szCs w:val="24"/>
         </w:rPr>
@@ -3827,14 +3548,14 @@
     </w:p>
     <w:p>
       <w:pPr>
-        <w:pStyle w:val="a5"/>
+        <w:pStyle w:val="ListParagraph"/>
         <w:numPr>
           <w:ilvl w:val="0"/>
           <w:numId w:val="7"/>
         </w:numPr>
         <w:ind w:left="993" w:firstLineChars="0" w:firstLine="0"/>
         <w:rPr>
-          <w:rFonts w:ascii="Calibri" w:hAnsi="Calibri" w:cs="Calibri" w:hint="eastAsia"/>
+          <w:rFonts w:ascii="Calibri" w:hAnsi="Calibri" w:cs="Calibri"/>
           <w:sz w:val="24"/>
           <w:szCs w:val="24"/>
         </w:rPr>
@@ -3894,28 +3615,18 @@
       <w:pPr>
         <w:ind w:left="1440"/>
         <w:rPr>
-          <w:rFonts w:ascii="Calibri" w:hAnsi="Calibri" w:cs="Calibri" w:hint="eastAsia"/>
-          <w:sz w:val="24"/>
-          <w:szCs w:val="24"/>
-        </w:rPr>
-      </w:pPr>
-      <w:proofErr w:type="gramStart"/>
-      <w:r>
-        <w:rPr>
-          <w:rFonts w:ascii="Calibri" w:hAnsi="Calibri" w:cs="Calibri"/>
-          <w:sz w:val="24"/>
-          <w:szCs w:val="24"/>
-        </w:rPr>
-        <w:t>the</w:t>
-      </w:r>
-      <w:proofErr w:type="gramEnd"/>
-      <w:r>
-        <w:rPr>
-          <w:rFonts w:ascii="Calibri" w:hAnsi="Calibri" w:cs="Calibri"/>
-          <w:sz w:val="24"/>
-          <w:szCs w:val="24"/>
-        </w:rPr>
-        <w:t xml:space="preserve"> list</w:t>
+          <w:rFonts w:ascii="Calibri" w:hAnsi="Calibri" w:cs="Calibri"/>
+          <w:sz w:val="24"/>
+          <w:szCs w:val="24"/>
+        </w:rPr>
+      </w:pPr>
+      <w:r>
+        <w:rPr>
+          <w:rFonts w:ascii="Calibri" w:hAnsi="Calibri" w:cs="Calibri"/>
+          <w:sz w:val="24"/>
+          <w:szCs w:val="24"/>
+        </w:rPr>
+        <w:t>the list</w:t>
       </w:r>
       <w:r>
         <w:rPr>
@@ -3952,14 +3663,14 @@
     </w:p>
     <w:p>
       <w:pPr>
-        <w:pStyle w:val="a5"/>
+        <w:pStyle w:val="ListParagraph"/>
         <w:numPr>
           <w:ilvl w:val="0"/>
           <w:numId w:val="7"/>
         </w:numPr>
         <w:ind w:left="993" w:firstLineChars="0" w:firstLine="0"/>
         <w:rPr>
-          <w:rFonts w:ascii="Calibri" w:hAnsi="Calibri" w:cs="Calibri" w:hint="eastAsia"/>
+          <w:rFonts w:ascii="Calibri" w:hAnsi="Calibri" w:cs="Calibri"/>
           <w:sz w:val="24"/>
           <w:szCs w:val="24"/>
         </w:rPr>
@@ -4019,31 +3730,21 @@
     </w:p>
     <w:p>
       <w:pPr>
-        <w:pStyle w:val="a5"/>
+        <w:pStyle w:val="ListParagraph"/>
         <w:ind w:left="993" w:firstLineChars="0" w:firstLine="447"/>
         <w:rPr>
-          <w:rFonts w:ascii="Calibri" w:hAnsi="Calibri" w:cs="Calibri" w:hint="eastAsia"/>
-          <w:sz w:val="24"/>
-          <w:szCs w:val="24"/>
-        </w:rPr>
-      </w:pPr>
-      <w:proofErr w:type="gramStart"/>
-      <w:r>
-        <w:rPr>
-          <w:rFonts w:ascii="Calibri" w:hAnsi="Calibri" w:cs="Calibri" w:hint="eastAsia"/>
-          <w:sz w:val="24"/>
-          <w:szCs w:val="24"/>
-        </w:rPr>
-        <w:t>loop</w:t>
-      </w:r>
-      <w:proofErr w:type="gramEnd"/>
-      <w:r>
-        <w:rPr>
-          <w:rFonts w:ascii="Calibri" w:hAnsi="Calibri" w:cs="Calibri" w:hint="eastAsia"/>
-          <w:sz w:val="24"/>
-          <w:szCs w:val="24"/>
-        </w:rPr>
-        <w:t xml:space="preserve"> for </w:t>
+          <w:rFonts w:ascii="Calibri" w:hAnsi="Calibri" w:cs="Calibri"/>
+          <w:sz w:val="24"/>
+          <w:szCs w:val="24"/>
+        </w:rPr>
+      </w:pPr>
+      <w:r>
+        <w:rPr>
+          <w:rFonts w:ascii="Calibri" w:hAnsi="Calibri" w:cs="Calibri" w:hint="eastAsia"/>
+          <w:sz w:val="24"/>
+          <w:szCs w:val="24"/>
+        </w:rPr>
+        <w:t xml:space="preserve">loop for </w:t>
       </w:r>
       <w:r>
         <w:rPr>
@@ -4065,7 +3766,7 @@
     <w:p>
       <w:pPr>
         <w:rPr>
-          <w:rFonts w:ascii="Calibri" w:hAnsi="Calibri" w:cs="Calibri" w:hint="eastAsia"/>
+          <w:rFonts w:ascii="Calibri" w:hAnsi="Calibri" w:cs="Calibri"/>
           <w:sz w:val="24"/>
           <w:szCs w:val="24"/>
         </w:rPr>
@@ -4096,33 +3797,7 @@
           <w:sz w:val="24"/>
           <w:szCs w:val="24"/>
         </w:rPr>
-        <w:t>: This class is for reading the Notation of a midi file. A Notation is structured as: Speed + command nibble + Data. Sp</w:t>
-      </w:r>
-      <w:r>
-        <w:rPr>
-          <w:rFonts w:ascii="Calibri" w:eastAsia="Calibri" w:hAnsi="Calibri" w:cs="Calibri"/>
-          <w:sz w:val="24"/>
-          <w:szCs w:val="24"/>
-        </w:rPr>
-        <w:t>eed is determined as VLV</w:t>
-      </w:r>
-      <w:proofErr w:type="gramStart"/>
-      <w:r>
-        <w:rPr>
-          <w:rFonts w:ascii="Calibri" w:eastAsia="Calibri" w:hAnsi="Calibri" w:cs="Calibri"/>
-          <w:sz w:val="24"/>
-          <w:szCs w:val="24"/>
-        </w:rPr>
-        <w:t>:80</w:t>
-      </w:r>
-      <w:proofErr w:type="gramEnd"/>
-      <w:r>
-        <w:rPr>
-          <w:rFonts w:ascii="Calibri" w:eastAsia="Calibri" w:hAnsi="Calibri" w:cs="Calibri"/>
-          <w:sz w:val="24"/>
-          <w:szCs w:val="24"/>
-        </w:rPr>
-        <w:t>~8F + length or length. Separate each status with the mark "\r\n". Separate tracks with the mark "00 2F FF 00"</w:t>
+        <w:t>: This class is for reading the Notation of a midi file. A Notation is structured as: Speed + command nibble + Data. Speed is determined as VLV:80~8F + length or length. Separate each status with the mark "\r\n". Separate tracks with the mark "00 2F FF 00"</w:t>
       </w:r>
     </w:p>
     <w:p>
@@ -4150,14 +3825,14 @@
     </w:p>
     <w:p>
       <w:pPr>
-        <w:pStyle w:val="a5"/>
+        <w:pStyle w:val="ListParagraph"/>
         <w:numPr>
           <w:ilvl w:val="0"/>
           <w:numId w:val="8"/>
         </w:numPr>
         <w:ind w:left="1134" w:firstLineChars="0" w:firstLine="0"/>
         <w:rPr>
-          <w:rFonts w:ascii="Calibri" w:hAnsi="Calibri" w:cs="Calibri" w:hint="eastAsia"/>
+          <w:rFonts w:ascii="Calibri" w:hAnsi="Calibri" w:cs="Calibri"/>
           <w:sz w:val="24"/>
           <w:szCs w:val="24"/>
         </w:rPr>
@@ -4279,14 +3954,14 @@
     </w:p>
     <w:p>
       <w:pPr>
-        <w:pStyle w:val="a5"/>
+        <w:pStyle w:val="ListParagraph"/>
         <w:numPr>
           <w:ilvl w:val="0"/>
           <w:numId w:val="8"/>
         </w:numPr>
         <w:ind w:left="1134" w:firstLineChars="0" w:firstLine="0"/>
         <w:rPr>
-          <w:rFonts w:ascii="Calibri" w:hAnsi="Calibri" w:cs="Calibri" w:hint="eastAsia"/>
+          <w:rFonts w:ascii="Calibri" w:hAnsi="Calibri" w:cs="Calibri"/>
           <w:sz w:val="24"/>
           <w:szCs w:val="24"/>
         </w:rPr>
@@ -4356,14 +4031,14 @@
     </w:p>
     <w:p>
       <w:pPr>
-        <w:pStyle w:val="a5"/>
+        <w:pStyle w:val="ListParagraph"/>
         <w:numPr>
           <w:ilvl w:val="0"/>
           <w:numId w:val="8"/>
         </w:numPr>
         <w:ind w:left="1134" w:firstLineChars="0" w:firstLine="0"/>
         <w:rPr>
-          <w:rFonts w:ascii="Calibri" w:hAnsi="Calibri" w:cs="Calibri" w:hint="eastAsia"/>
+          <w:rFonts w:ascii="Calibri" w:hAnsi="Calibri" w:cs="Calibri"/>
           <w:sz w:val="24"/>
           <w:szCs w:val="24"/>
         </w:rPr>
@@ -4433,43 +4108,33 @@
     </w:p>
     <w:p>
       <w:pPr>
-        <w:pStyle w:val="a5"/>
+        <w:pStyle w:val="ListParagraph"/>
         <w:ind w:left="1134" w:firstLineChars="0" w:firstLine="306"/>
         <w:rPr>
-          <w:rFonts w:ascii="Calibri" w:hAnsi="Calibri" w:cs="Calibri" w:hint="eastAsia"/>
-          <w:sz w:val="24"/>
-          <w:szCs w:val="24"/>
-        </w:rPr>
-      </w:pPr>
-      <w:proofErr w:type="gramStart"/>
-      <w:r>
-        <w:rPr>
-          <w:rFonts w:ascii="Calibri" w:hAnsi="Calibri" w:cs="Calibri" w:hint="eastAsia"/>
-          <w:sz w:val="24"/>
-          <w:szCs w:val="24"/>
-        </w:rPr>
-        <w:t>and</w:t>
-      </w:r>
-      <w:proofErr w:type="gramEnd"/>
-      <w:r>
-        <w:rPr>
-          <w:rFonts w:ascii="Calibri" w:hAnsi="Calibri" w:cs="Calibri" w:hint="eastAsia"/>
-          <w:sz w:val="24"/>
-          <w:szCs w:val="24"/>
-        </w:rPr>
-        <w:t xml:space="preserve"> one byte data</w:t>
-      </w:r>
-    </w:p>
-    <w:p>
-      <w:pPr>
-        <w:pStyle w:val="a5"/>
+          <w:rFonts w:ascii="Calibri" w:hAnsi="Calibri" w:cs="Calibri"/>
+          <w:sz w:val="24"/>
+          <w:szCs w:val="24"/>
+        </w:rPr>
+      </w:pPr>
+      <w:r>
+        <w:rPr>
+          <w:rFonts w:ascii="Calibri" w:hAnsi="Calibri" w:cs="Calibri" w:hint="eastAsia"/>
+          <w:sz w:val="24"/>
+          <w:szCs w:val="24"/>
+        </w:rPr>
+        <w:t>and one byte data</w:t>
+      </w:r>
+    </w:p>
+    <w:p>
+      <w:pPr>
+        <w:pStyle w:val="ListParagraph"/>
         <w:numPr>
           <w:ilvl w:val="0"/>
           <w:numId w:val="8"/>
         </w:numPr>
         <w:ind w:left="1134" w:firstLineChars="0" w:firstLine="0"/>
         <w:rPr>
-          <w:rFonts w:ascii="Calibri" w:hAnsi="Calibri" w:cs="Calibri" w:hint="eastAsia"/>
+          <w:rFonts w:ascii="Calibri" w:hAnsi="Calibri" w:cs="Calibri"/>
           <w:sz w:val="24"/>
           <w:szCs w:val="24"/>
         </w:rPr>
@@ -4539,14 +4204,22 @@
     </w:p>
     <w:p>
       <w:pPr>
-        <w:pStyle w:val="a5"/>
+        <w:pStyle w:val="ListParagraph"/>
         <w:ind w:left="1134" w:firstLineChars="0" w:firstLine="306"/>
         <w:rPr>
-          <w:rFonts w:ascii="Calibri" w:hAnsi="Calibri" w:cs="Calibri" w:hint="eastAsia"/>
-          <w:sz w:val="24"/>
-          <w:szCs w:val="24"/>
-        </w:rPr>
-      </w:pPr>
+          <w:rFonts w:ascii="Calibri" w:hAnsi="Calibri" w:cs="Calibri"/>
+          <w:sz w:val="24"/>
+          <w:szCs w:val="24"/>
+        </w:rPr>
+      </w:pPr>
+      <w:r>
+        <w:rPr>
+          <w:rFonts w:ascii="Calibri" w:hAnsi="Calibri" w:cs="Calibri" w:hint="eastAsia"/>
+          <w:sz w:val="24"/>
+          <w:szCs w:val="24"/>
+        </w:rPr>
+        <w:t xml:space="preserve">two </w:t>
+      </w:r>
       <w:proofErr w:type="gramStart"/>
       <w:r>
         <w:rPr>
@@ -4554,7 +4227,7 @@
           <w:sz w:val="24"/>
           <w:szCs w:val="24"/>
         </w:rPr>
-        <w:t>two</w:t>
+        <w:t>bytes</w:t>
       </w:r>
       <w:proofErr w:type="gramEnd"/>
       <w:r>
@@ -4563,19 +4236,19 @@
           <w:sz w:val="24"/>
           <w:szCs w:val="24"/>
         </w:rPr>
-        <w:t xml:space="preserve"> bytes data</w:t>
-      </w:r>
-    </w:p>
-    <w:p>
-      <w:pPr>
-        <w:pStyle w:val="a5"/>
+        <w:t xml:space="preserve"> data</w:t>
+      </w:r>
+    </w:p>
+    <w:p>
+      <w:pPr>
+        <w:pStyle w:val="ListParagraph"/>
         <w:numPr>
           <w:ilvl w:val="0"/>
           <w:numId w:val="8"/>
         </w:numPr>
         <w:ind w:left="1134" w:firstLineChars="0" w:firstLine="0"/>
         <w:rPr>
-          <w:rFonts w:ascii="Calibri" w:hAnsi="Calibri" w:cs="Calibri" w:hint="eastAsia"/>
+          <w:rFonts w:ascii="Calibri" w:hAnsi="Calibri" w:cs="Calibri"/>
           <w:sz w:val="24"/>
           <w:szCs w:val="24"/>
         </w:rPr>
@@ -4645,14 +4318,14 @@
     </w:p>
     <w:p>
       <w:pPr>
-        <w:pStyle w:val="a5"/>
+        <w:pStyle w:val="ListParagraph"/>
         <w:numPr>
           <w:ilvl w:val="0"/>
           <w:numId w:val="8"/>
         </w:numPr>
         <w:ind w:left="1134" w:firstLineChars="0" w:firstLine="0"/>
         <w:rPr>
-          <w:rFonts w:ascii="Calibri" w:hAnsi="Calibri" w:cs="Calibri" w:hint="eastAsia"/>
+          <w:rFonts w:ascii="Calibri" w:hAnsi="Calibri" w:cs="Calibri"/>
           <w:sz w:val="24"/>
           <w:szCs w:val="24"/>
         </w:rPr>
@@ -4730,14 +4403,14 @@
     </w:p>
     <w:p>
       <w:pPr>
-        <w:pStyle w:val="a5"/>
+        <w:pStyle w:val="ListParagraph"/>
         <w:numPr>
           <w:ilvl w:val="0"/>
           <w:numId w:val="8"/>
         </w:numPr>
         <w:ind w:left="1134" w:firstLineChars="0" w:firstLine="0"/>
         <w:rPr>
-          <w:rFonts w:ascii="Calibri" w:hAnsi="Calibri" w:cs="Calibri" w:hint="eastAsia"/>
+          <w:rFonts w:ascii="Calibri" w:hAnsi="Calibri" w:cs="Calibri"/>
           <w:sz w:val="24"/>
           <w:szCs w:val="24"/>
         </w:rPr>
@@ -4841,14 +4514,14 @@
     </w:p>
     <w:p>
       <w:pPr>
-        <w:pStyle w:val="a5"/>
+        <w:pStyle w:val="ListParagraph"/>
         <w:numPr>
           <w:ilvl w:val="0"/>
           <w:numId w:val="8"/>
         </w:numPr>
         <w:ind w:left="1134" w:firstLineChars="0" w:firstLine="0"/>
         <w:rPr>
-          <w:rFonts w:ascii="Calibri" w:hAnsi="Calibri" w:cs="Calibri" w:hint="eastAsia"/>
+          <w:rFonts w:ascii="Calibri" w:hAnsi="Calibri" w:cs="Calibri"/>
           <w:sz w:val="24"/>
           <w:szCs w:val="24"/>
         </w:rPr>
@@ -4874,21 +4547,21 @@
     </w:p>
     <w:p>
       <w:pPr>
-        <w:pStyle w:val="a5"/>
+        <w:pStyle w:val="ListParagraph"/>
         <w:ind w:left="1134" w:firstLineChars="0" w:firstLine="0"/>
         <w:rPr>
-          <w:rFonts w:ascii="Calibri" w:hAnsi="Calibri" w:cs="Calibri" w:hint="eastAsia"/>
-          <w:sz w:val="24"/>
-          <w:szCs w:val="24"/>
-        </w:rPr>
-      </w:pPr>
-    </w:p>
-    <w:p>
-      <w:pPr>
-        <w:pStyle w:val="a5"/>
+          <w:rFonts w:ascii="Calibri" w:hAnsi="Calibri" w:cs="Calibri"/>
+          <w:sz w:val="24"/>
+          <w:szCs w:val="24"/>
+        </w:rPr>
+      </w:pPr>
+    </w:p>
+    <w:p>
+      <w:pPr>
+        <w:pStyle w:val="ListParagraph"/>
         <w:ind w:left="1134" w:firstLineChars="0" w:firstLine="0"/>
         <w:rPr>
-          <w:rFonts w:ascii="Calibri" w:hAnsi="Calibri" w:cs="Calibri" w:hint="eastAsia"/>
+          <w:rFonts w:ascii="Calibri" w:hAnsi="Calibri" w:cs="Calibri"/>
           <w:sz w:val="24"/>
           <w:szCs w:val="24"/>
         </w:rPr>
@@ -4919,15 +4592,7 @@
           <w:sz w:val="24"/>
           <w:szCs w:val="24"/>
         </w:rPr>
-        <w:t>: This class is for reading the Meta data of a midi file. Meta is structured as: Speed + FF + Meta type</w:t>
-      </w:r>
-      <w:r>
-        <w:rPr>
-          <w:rFonts w:ascii="Calibri" w:eastAsia="Calibri" w:hAnsi="Calibri" w:cs="Calibri"/>
-          <w:sz w:val="24"/>
-          <w:szCs w:val="24"/>
-        </w:rPr>
-        <w:t xml:space="preserve"> + Meta length + Meta Event. Separate the data with the mark “|”.</w:t>
+        <w:t>: This class is for reading the Meta data of a midi file. Meta is structured as: Speed + FF + Meta type + Meta length + Meta Event. Separate the data with the mark “|”.</w:t>
       </w:r>
     </w:p>
     <w:p>
@@ -4955,14 +4620,14 @@
     </w:p>
     <w:p>
       <w:pPr>
-        <w:pStyle w:val="a5"/>
+        <w:pStyle w:val="ListParagraph"/>
         <w:numPr>
           <w:ilvl w:val="0"/>
           <w:numId w:val="7"/>
         </w:numPr>
         <w:ind w:left="993" w:firstLineChars="0" w:firstLine="0"/>
         <w:rPr>
-          <w:rFonts w:ascii="Calibri" w:hAnsi="Calibri" w:cs="Calibri" w:hint="eastAsia"/>
+          <w:rFonts w:ascii="Calibri" w:hAnsi="Calibri" w:cs="Calibri"/>
           <w:sz w:val="24"/>
           <w:szCs w:val="24"/>
         </w:rPr>
@@ -4983,23 +4648,7 @@
           <w:sz w:val="24"/>
           <w:szCs w:val="24"/>
         </w:rPr>
-        <w:t>():</w:t>
-      </w:r>
-      <w:r>
-        <w:rPr>
-          <w:rFonts w:ascii="Calibri" w:hAnsi="Calibri" w:cs="Calibri" w:hint="eastAsia"/>
-          <w:sz w:val="24"/>
-          <w:szCs w:val="24"/>
-        </w:rPr>
-        <w:t xml:space="preserve">get </w:t>
-      </w:r>
-      <w:r>
-        <w:rPr>
-          <w:rFonts w:ascii="Calibri" w:hAnsi="Calibri" w:cs="Calibri" w:hint="eastAsia"/>
-          <w:sz w:val="24"/>
-          <w:szCs w:val="24"/>
-        </w:rPr>
-        <w:t xml:space="preserve">Meta </w:t>
+        <w:t xml:space="preserve">():get Meta </w:t>
       </w:r>
       <w:proofErr w:type="spellStart"/>
       <w:r>
@@ -5048,12 +4697,11 @@
       <w:pPr>
         <w:ind w:left="1440"/>
         <w:rPr>
-          <w:rFonts w:ascii="Calibri" w:hAnsi="Calibri" w:cs="Calibri" w:hint="eastAsia"/>
-          <w:sz w:val="24"/>
-          <w:szCs w:val="24"/>
-        </w:rPr>
-      </w:pPr>
-      <w:proofErr w:type="gramStart"/>
+          <w:rFonts w:ascii="Calibri" w:hAnsi="Calibri" w:cs="Calibri"/>
+          <w:sz w:val="24"/>
+          <w:szCs w:val="24"/>
+        </w:rPr>
+      </w:pPr>
       <w:r>
         <w:rPr>
           <w:rFonts w:ascii="Calibri" w:hAnsi="Calibri" w:cs="Calibri"/>
@@ -5062,7 +4710,6 @@
         </w:rPr>
         <w:t>with</w:t>
       </w:r>
-      <w:proofErr w:type="gramEnd"/>
       <w:r>
         <w:rPr>
           <w:rFonts w:ascii="Calibri" w:hAnsi="Calibri" w:cs="Calibri" w:hint="eastAsia"/>
@@ -5124,25 +4771,25 @@
       <w:pPr>
         <w:ind w:left="1440"/>
         <w:rPr>
-          <w:rFonts w:ascii="Calibri" w:hAnsi="Calibri" w:cs="Calibri" w:hint="eastAsia"/>
-          <w:sz w:val="24"/>
-          <w:szCs w:val="24"/>
-        </w:rPr>
-      </w:pPr>
-    </w:p>
-    <w:p>
-      <w:pPr>
-        <w:rPr>
-          <w:rFonts w:ascii="Calibri" w:hAnsi="Calibri" w:cs="Calibri" w:hint="eastAsia"/>
-          <w:sz w:val="24"/>
-          <w:szCs w:val="24"/>
-        </w:rPr>
-      </w:pPr>
-    </w:p>
-    <w:p>
-      <w:pPr>
-        <w:rPr>
-          <w:rFonts w:ascii="Calibri" w:hAnsi="Calibri" w:cs="Calibri" w:hint="eastAsia"/>
+          <w:rFonts w:ascii="Calibri" w:hAnsi="Calibri" w:cs="Calibri"/>
+          <w:sz w:val="24"/>
+          <w:szCs w:val="24"/>
+        </w:rPr>
+      </w:pPr>
+    </w:p>
+    <w:p>
+      <w:pPr>
+        <w:rPr>
+          <w:rFonts w:ascii="Calibri" w:hAnsi="Calibri" w:cs="Calibri"/>
+          <w:sz w:val="24"/>
+          <w:szCs w:val="24"/>
+        </w:rPr>
+      </w:pPr>
+    </w:p>
+    <w:p>
+      <w:pPr>
+        <w:rPr>
+          <w:rFonts w:ascii="Calibri" w:hAnsi="Calibri" w:cs="Calibri"/>
           <w:sz w:val="24"/>
           <w:szCs w:val="24"/>
         </w:rPr>
@@ -5208,7 +4855,41 @@
           <w:sz w:val="24"/>
           <w:szCs w:val="24"/>
         </w:rPr>
-        <w:t>You must have the correct font installed to successfully see the notes in the program.</w:t>
+        <w:t>You must have the correct font</w:t>
+      </w:r>
+      <w:r>
+        <w:rPr>
+          <w:rFonts w:ascii="Calibri" w:eastAsia="Calibri" w:hAnsi="Calibri" w:cs="Calibri"/>
+          <w:sz w:val="24"/>
+          <w:szCs w:val="24"/>
+        </w:rPr>
+        <w:t>(“</w:t>
+      </w:r>
+      <w:proofErr w:type="spellStart"/>
+      <w:r>
+        <w:rPr>
+          <w:rFonts w:ascii="Calibri" w:eastAsia="Calibri" w:hAnsi="Calibri" w:cs="Calibri"/>
+          <w:sz w:val="24"/>
+          <w:szCs w:val="24"/>
+        </w:rPr>
+        <w:t>Norfolk.otd</w:t>
+      </w:r>
+      <w:proofErr w:type="spellEnd"/>
+      <w:r>
+        <w:rPr>
+          <w:rFonts w:ascii="Calibri" w:eastAsia="Calibri" w:hAnsi="Calibri" w:cs="Calibri"/>
+          <w:sz w:val="24"/>
+          <w:szCs w:val="24"/>
+        </w:rPr>
+        <w:t>”)</w:t>
+      </w:r>
+      <w:r>
+        <w:rPr>
+          <w:rFonts w:ascii="Calibri" w:eastAsia="Calibri" w:hAnsi="Calibri" w:cs="Calibri"/>
+          <w:sz w:val="24"/>
+          <w:szCs w:val="24"/>
+        </w:rPr>
+        <w:t xml:space="preserve"> installed to successfully see the notes in the program.</w:t>
       </w:r>
     </w:p>
     <w:p>
@@ -5441,16 +5122,16 @@
     <w:p>
       <w:pPr>
         <w:rPr>
-          <w:rFonts w:ascii="Calibri" w:hAnsi="Calibri" w:cs="Calibri" w:hint="eastAsia"/>
-          <w:sz w:val="24"/>
-          <w:szCs w:val="24"/>
-        </w:rPr>
-      </w:pPr>
-    </w:p>
-    <w:p>
-      <w:pPr>
-        <w:rPr>
-          <w:rFonts w:ascii="Calibri" w:hAnsi="Calibri" w:cs="Calibri" w:hint="eastAsia"/>
+          <w:rFonts w:ascii="Calibri" w:hAnsi="Calibri" w:cs="Calibri"/>
+          <w:sz w:val="24"/>
+          <w:szCs w:val="24"/>
+        </w:rPr>
+      </w:pPr>
+    </w:p>
+    <w:p>
+      <w:pPr>
+        <w:rPr>
+          <w:rFonts w:ascii="Calibri" w:hAnsi="Calibri" w:cs="Calibri"/>
           <w:sz w:val="24"/>
           <w:szCs w:val="24"/>
         </w:rPr>
@@ -5600,18 +5281,16 @@
           <w:sz w:val="24"/>
           <w:szCs w:val="24"/>
         </w:rPr>
-        <w:t xml:space="preserve">From the file menu, open the "musicEditor.pro" file and use the default options to open as </w:t>
-      </w:r>
-      <w:proofErr w:type="spellStart"/>
-      <w:r>
-        <w:rPr>
-          <w:rFonts w:ascii="Calibri" w:eastAsia="Calibri" w:hAnsi="Calibri" w:cs="Calibri"/>
-          <w:sz w:val="24"/>
-          <w:szCs w:val="24"/>
-        </w:rPr>
-        <w:t>as</w:t>
-      </w:r>
-      <w:proofErr w:type="spellEnd"/>
+        <w:t>From the file menu, open the "musicEditor.pro" file and use t</w:t>
+      </w:r>
+      <w:r>
+        <w:rPr>
+          <w:rFonts w:ascii="Calibri" w:eastAsia="Calibri" w:hAnsi="Calibri" w:cs="Calibri"/>
+          <w:sz w:val="24"/>
+          <w:szCs w:val="24"/>
+        </w:rPr>
+        <w:t>he default options to open as a</w:t>
+      </w:r>
       <w:r>
         <w:rPr>
           <w:rFonts w:ascii="Calibri" w:eastAsia="Calibri" w:hAnsi="Calibri" w:cs="Calibri"/>
@@ -5667,7 +5346,7 @@
       <w:pPr>
         <w:spacing w:before="60"/>
         <w:rPr>
-          <w:rFonts w:ascii="Calibri" w:hAnsi="Calibri" w:cs="Calibri" w:hint="eastAsia"/>
+          <w:rFonts w:ascii="Calibri" w:hAnsi="Calibri" w:cs="Calibri"/>
           <w:sz w:val="24"/>
           <w:szCs w:val="24"/>
         </w:rPr>
@@ -5677,7 +5356,7 @@
       <w:pPr>
         <w:spacing w:before="60"/>
         <w:rPr>
-          <w:rFonts w:ascii="Calibri" w:hAnsi="Calibri" w:cs="Calibri" w:hint="eastAsia"/>
+          <w:rFonts w:ascii="Calibri" w:hAnsi="Calibri" w:cs="Calibri"/>
           <w:sz w:val="24"/>
           <w:szCs w:val="24"/>
         </w:rPr>
@@ -5700,7 +5379,25 @@
           <w:sz w:val="24"/>
           <w:szCs w:val="24"/>
         </w:rPr>
-        <w:t>Hard Way:</w:t>
+        <w:t>Hard Way</w:t>
+      </w:r>
+      <w:r>
+        <w:rPr>
+          <w:rFonts w:ascii="Calibri" w:eastAsia="Calibri" w:hAnsi="Calibri" w:cs="Calibri"/>
+          <w:b/>
+          <w:sz w:val="24"/>
+          <w:szCs w:val="24"/>
+        </w:rPr>
+        <w:t xml:space="preserve"> (Windows)</w:t>
+      </w:r>
+      <w:r>
+        <w:rPr>
+          <w:rFonts w:ascii="Calibri" w:eastAsia="Calibri" w:hAnsi="Calibri" w:cs="Calibri"/>
+          <w:b/>
+          <w:sz w:val="24"/>
+          <w:szCs w:val="24"/>
+        </w:rPr>
+        <w:t>:</w:t>
       </w:r>
     </w:p>
     <w:p>
@@ -5725,7 +5422,7 @@
         </w:rPr>
         <w:t xml:space="preserve">On Windows: Download, install, and update MSYS2 - </w:t>
       </w:r>
-      <w:hyperlink r:id="rId6">
+      <w:hyperlink r:id="rId5">
         <w:r>
           <w:rPr>
             <w:rFonts w:ascii="Calibri" w:eastAsia="Calibri" w:hAnsi="Calibri" w:cs="Calibri"/>
@@ -5860,15 +5557,7 @@
           <w:sz w:val="24"/>
           <w:szCs w:val="24"/>
         </w:rPr>
-        <w:t>For</w:t>
-      </w:r>
-      <w:r>
-        <w:rPr>
-          <w:rFonts w:ascii="Calibri" w:eastAsia="Calibri" w:hAnsi="Calibri" w:cs="Calibri"/>
-          <w:sz w:val="24"/>
-          <w:szCs w:val="24"/>
-        </w:rPr>
-        <w:t xml:space="preserve"> qt5, the command looks like this: "</w:t>
+        <w:t>For qt5, the command looks like this: "</w:t>
       </w:r>
       <w:proofErr w:type="spellStart"/>
       <w:r>
@@ -5999,11 +5688,340 @@
         <w:ind w:hanging="360"/>
         <w:contextualSpacing/>
         <w:rPr>
-          <w:rFonts w:ascii="Calibri" w:eastAsia="Calibri" w:hAnsi="Calibri" w:cs="Calibri" w:hint="eastAsia"/>
-          <w:sz w:val="24"/>
-          <w:szCs w:val="24"/>
-        </w:rPr>
-      </w:pPr>
+          <w:rFonts w:ascii="Calibri" w:eastAsia="Calibri" w:hAnsi="Calibri" w:cs="Calibri"/>
+          <w:sz w:val="24"/>
+          <w:szCs w:val="24"/>
+        </w:rPr>
+      </w:pPr>
+      <w:r>
+        <w:rPr>
+          <w:rFonts w:ascii="Calibri" w:eastAsia="Calibri" w:hAnsi="Calibri" w:cs="Calibri"/>
+          <w:sz w:val="24"/>
+          <w:szCs w:val="24"/>
+        </w:rPr>
+        <w:lastRenderedPageBreak/>
+        <w:t>Output binary should be in the debug folde</w:t>
+      </w:r>
+      <w:r>
+        <w:rPr>
+          <w:rFonts w:ascii="Calibri" w:eastAsia="Calibri" w:hAnsi="Calibri" w:cs="Calibri"/>
+          <w:sz w:val="24"/>
+          <w:szCs w:val="24"/>
+        </w:rPr>
+        <w:t>r</w:t>
+      </w:r>
+    </w:p>
+    <w:p>
+      <w:pPr>
+        <w:spacing w:line="240" w:lineRule="auto"/>
+        <w:rPr>
+          <w:rFonts w:ascii="Calibri" w:eastAsia="Calibri" w:hAnsi="Calibri" w:cs="Calibri"/>
+          <w:b/>
+          <w:sz w:val="24"/>
+          <w:szCs w:val="24"/>
+        </w:rPr>
+      </w:pPr>
+      <w:r>
+        <w:rPr>
+          <w:rFonts w:ascii="Calibri" w:eastAsia="Calibri" w:hAnsi="Calibri" w:cs="Calibri"/>
+          <w:b/>
+          <w:sz w:val="24"/>
+          <w:szCs w:val="24"/>
+        </w:rPr>
+        <w:t>Hard Way</w:t>
+      </w:r>
+      <w:r>
+        <w:rPr>
+          <w:rFonts w:ascii="Calibri" w:eastAsia="Calibri" w:hAnsi="Calibri" w:cs="Calibri"/>
+          <w:b/>
+          <w:sz w:val="24"/>
+          <w:szCs w:val="24"/>
+        </w:rPr>
+        <w:t xml:space="preserve"> (MAC OSX</w:t>
+      </w:r>
+      <w:r>
+        <w:rPr>
+          <w:rFonts w:ascii="Calibri" w:eastAsia="Calibri" w:hAnsi="Calibri" w:cs="Calibri"/>
+          <w:b/>
+          <w:sz w:val="24"/>
+          <w:szCs w:val="24"/>
+        </w:rPr>
+        <w:t>):</w:t>
+      </w:r>
+    </w:p>
+    <w:p>
+      <w:pPr>
+        <w:numPr>
+          <w:ilvl w:val="0"/>
+          <w:numId w:val="14"/>
+        </w:numPr>
+        <w:spacing w:before="60"/>
+        <w:ind w:hanging="360"/>
+        <w:contextualSpacing/>
+        <w:rPr>
+          <w:rFonts w:ascii="Calibri" w:eastAsia="Calibri" w:hAnsi="Calibri" w:cs="Calibri"/>
+          <w:sz w:val="24"/>
+          <w:szCs w:val="24"/>
+        </w:rPr>
+      </w:pPr>
+      <w:r>
+        <w:rPr>
+          <w:rFonts w:ascii="Calibri" w:eastAsia="Calibri" w:hAnsi="Calibri" w:cs="Calibri"/>
+          <w:sz w:val="24"/>
+          <w:szCs w:val="24"/>
+        </w:rPr>
+        <w:t xml:space="preserve">Ensure that </w:t>
+      </w:r>
+      <w:proofErr w:type="spellStart"/>
+      <w:r>
+        <w:rPr>
+          <w:rFonts w:ascii="Calibri" w:eastAsia="Calibri" w:hAnsi="Calibri" w:cs="Calibri"/>
+          <w:sz w:val="24"/>
+          <w:szCs w:val="24"/>
+        </w:rPr>
+        <w:t>XCode</w:t>
+      </w:r>
+      <w:proofErr w:type="spellEnd"/>
+      <w:r>
+        <w:rPr>
+          <w:rFonts w:ascii="Calibri" w:eastAsia="Calibri" w:hAnsi="Calibri" w:cs="Calibri"/>
+          <w:sz w:val="24"/>
+          <w:szCs w:val="24"/>
+        </w:rPr>
+        <w:t xml:space="preserve"> is installed on your system</w:t>
+      </w:r>
+    </w:p>
+    <w:p>
+      <w:pPr>
+        <w:numPr>
+          <w:ilvl w:val="0"/>
+          <w:numId w:val="14"/>
+        </w:numPr>
+        <w:spacing w:before="60"/>
+        <w:ind w:hanging="360"/>
+        <w:contextualSpacing/>
+        <w:rPr>
+          <w:rFonts w:ascii="Calibri" w:eastAsia="Calibri" w:hAnsi="Calibri" w:cs="Calibri"/>
+          <w:sz w:val="24"/>
+          <w:szCs w:val="24"/>
+        </w:rPr>
+      </w:pPr>
+      <w:r>
+        <w:rPr>
+          <w:rFonts w:ascii="Calibri" w:eastAsia="Calibri" w:hAnsi="Calibri" w:cs="Calibri"/>
+          <w:sz w:val="24"/>
+          <w:szCs w:val="24"/>
+        </w:rPr>
+        <w:t xml:space="preserve">Install the latest </w:t>
+      </w:r>
+      <w:proofErr w:type="spellStart"/>
+      <w:r>
+        <w:rPr>
+          <w:rFonts w:ascii="Calibri" w:eastAsia="Calibri" w:hAnsi="Calibri" w:cs="Calibri"/>
+          <w:sz w:val="24"/>
+          <w:szCs w:val="24"/>
+        </w:rPr>
+        <w:t>XCode</w:t>
+      </w:r>
+      <w:proofErr w:type="spellEnd"/>
+      <w:r>
+        <w:rPr>
+          <w:rFonts w:ascii="Calibri" w:eastAsia="Calibri" w:hAnsi="Calibri" w:cs="Calibri"/>
+          <w:sz w:val="24"/>
+          <w:szCs w:val="24"/>
+        </w:rPr>
+        <w:t xml:space="preserve"> command line tools package from the Apple Developer’s portal</w:t>
+      </w:r>
+    </w:p>
+    <w:p>
+      <w:pPr>
+        <w:rPr>
+          <w:rFonts w:ascii="Calibri" w:eastAsia="Times New Roman" w:hAnsi="Calibri" w:cs="Calibri"/>
+          <w:color w:val="000000" w:themeColor="text1"/>
+          <w:sz w:val="24"/>
+          <w:szCs w:val="24"/>
+          <w:lang w:eastAsia="en-US"/>
+        </w:rPr>
+      </w:pPr>
+      <w:r>
+        <w:rPr>
+          <w:rFonts w:ascii="Calibri" w:eastAsia="Calibri" w:hAnsi="Calibri" w:cs="Calibri"/>
+          <w:sz w:val="24"/>
+          <w:szCs w:val="24"/>
+        </w:rPr>
+        <w:t>To check whether the command line tools package is correctly installed open the terminal application on your system and run the following command “</w:t>
+      </w:r>
+      <w:proofErr w:type="spellStart"/>
+      <w:r>
+        <w:rPr>
+          <w:rFonts w:ascii="Consolas" w:eastAsia="Times New Roman" w:hAnsi="Consolas" w:cs="Times New Roman"/>
+          <w:color w:val="242729"/>
+          <w:sz w:val="20"/>
+          <w:szCs w:val="20"/>
+          <w:shd w:val="clear" w:color="auto" w:fill="EFF0F1"/>
+          <w:lang w:eastAsia="en-US"/>
+        </w:rPr>
+        <w:t>xcode</w:t>
+      </w:r>
+      <w:proofErr w:type="spellEnd"/>
+      <w:r>
+        <w:rPr>
+          <w:rFonts w:ascii="Consolas" w:eastAsia="Times New Roman" w:hAnsi="Consolas" w:cs="Times New Roman"/>
+          <w:color w:val="242729"/>
+          <w:sz w:val="20"/>
+          <w:szCs w:val="20"/>
+          <w:shd w:val="clear" w:color="auto" w:fill="EFF0F1"/>
+          <w:lang w:eastAsia="en-US"/>
+        </w:rPr>
+        <w:t xml:space="preserve">-select </w:t>
+      </w:r>
+      <w:r>
+        <w:rPr>
+          <w:rFonts w:ascii="Consolas" w:eastAsia="Times New Roman" w:hAnsi="Consolas" w:cs="Times New Roman"/>
+          <w:color w:val="242729"/>
+          <w:sz w:val="20"/>
+          <w:szCs w:val="20"/>
+          <w:shd w:val="clear" w:color="auto" w:fill="EFF0F1"/>
+          <w:lang w:eastAsia="en-US"/>
+        </w:rPr>
+        <w:t>-</w:t>
+      </w:r>
+      <w:r>
+        <w:rPr>
+          <w:rFonts w:ascii="Consolas" w:eastAsia="Times New Roman" w:hAnsi="Consolas" w:cs="Times New Roman"/>
+          <w:color w:val="242729"/>
+          <w:sz w:val="20"/>
+          <w:szCs w:val="20"/>
+          <w:shd w:val="clear" w:color="auto" w:fill="EFF0F1"/>
+          <w:lang w:eastAsia="en-US"/>
+        </w:rPr>
+        <w:t>p</w:t>
+      </w:r>
+      <w:r>
+        <w:rPr>
+          <w:rFonts w:ascii="Consolas" w:eastAsia="Times New Roman" w:hAnsi="Consolas" w:cs="Times New Roman"/>
+          <w:color w:val="242729"/>
+          <w:sz w:val="20"/>
+          <w:szCs w:val="20"/>
+          <w:shd w:val="clear" w:color="auto" w:fill="EFF0F1"/>
+          <w:lang w:eastAsia="en-US"/>
+        </w:rPr>
+        <w:t>”</w:t>
+      </w:r>
+      <w:r>
+        <w:rPr>
+          <w:rFonts w:ascii="Consolas" w:eastAsia="Times New Roman" w:hAnsi="Consolas" w:cs="Times New Roman"/>
+          <w:color w:val="242729"/>
+          <w:sz w:val="20"/>
+          <w:szCs w:val="20"/>
+          <w:shd w:val="clear" w:color="auto" w:fill="EFF0F1"/>
+          <w:lang w:eastAsia="en-US"/>
+        </w:rPr>
+        <w:t xml:space="preserve">. </w:t>
+      </w:r>
+    </w:p>
+    <w:p>
+      <w:pPr>
+        <w:spacing w:before="60"/>
+        <w:contextualSpacing/>
+        <w:rPr>
+          <w:rFonts w:ascii="Calibri" w:eastAsia="Calibri" w:hAnsi="Calibri" w:cs="Calibri"/>
+          <w:sz w:val="24"/>
+          <w:szCs w:val="24"/>
+        </w:rPr>
+      </w:pPr>
+      <w:r>
+        <w:rPr>
+          <w:rFonts w:ascii="Calibri" w:eastAsia="Calibri" w:hAnsi="Calibri" w:cs="Calibri"/>
+          <w:sz w:val="24"/>
+          <w:szCs w:val="24"/>
+        </w:rPr>
+        <w:t xml:space="preserve">The command will return a ‘2’ if the </w:t>
+      </w:r>
+      <w:proofErr w:type="spellStart"/>
+      <w:r>
+        <w:rPr>
+          <w:rFonts w:ascii="Calibri" w:eastAsia="Calibri" w:hAnsi="Calibri" w:cs="Calibri"/>
+          <w:sz w:val="24"/>
+          <w:szCs w:val="24"/>
+        </w:rPr>
+        <w:t>gcc</w:t>
+      </w:r>
+      <w:proofErr w:type="spellEnd"/>
+      <w:r>
+        <w:rPr>
+          <w:rFonts w:ascii="Calibri" w:eastAsia="Calibri" w:hAnsi="Calibri" w:cs="Calibri"/>
+          <w:sz w:val="24"/>
+          <w:szCs w:val="24"/>
+        </w:rPr>
+        <w:t xml:space="preserve"> and make </w:t>
+      </w:r>
+      <w:r>
+        <w:rPr>
+          <w:rFonts w:ascii="Calibri" w:eastAsia="Calibri" w:hAnsi="Calibri" w:cs="Calibri"/>
+          <w:sz w:val="24"/>
+          <w:szCs w:val="24"/>
+        </w:rPr>
+        <w:t>configurations</w:t>
+      </w:r>
+      <w:r>
+        <w:rPr>
+          <w:rFonts w:ascii="Calibri" w:eastAsia="Calibri" w:hAnsi="Calibri" w:cs="Calibri"/>
+          <w:sz w:val="24"/>
+          <w:szCs w:val="24"/>
+        </w:rPr>
+        <w:t xml:space="preserve"> are not found, a ‘0’ indicates that the tools are present</w:t>
+      </w:r>
+    </w:p>
+    <w:p>
+      <w:pPr>
+        <w:numPr>
+          <w:ilvl w:val="0"/>
+          <w:numId w:val="14"/>
+        </w:numPr>
+        <w:spacing w:before="60"/>
+        <w:ind w:hanging="360"/>
+        <w:contextualSpacing/>
+        <w:rPr>
+          <w:rFonts w:ascii="Calibri" w:eastAsia="Calibri" w:hAnsi="Calibri" w:cs="Calibri"/>
+          <w:sz w:val="24"/>
+          <w:szCs w:val="24"/>
+        </w:rPr>
+      </w:pPr>
+      <w:r>
+        <w:rPr>
+          <w:rFonts w:ascii="Calibri" w:eastAsia="Calibri" w:hAnsi="Calibri" w:cs="Calibri"/>
+          <w:sz w:val="24"/>
+          <w:szCs w:val="24"/>
+        </w:rPr>
+        <w:t xml:space="preserve">Run </w:t>
+      </w:r>
+      <w:proofErr w:type="spellStart"/>
+      <w:r>
+        <w:rPr>
+          <w:rFonts w:ascii="Calibri" w:eastAsia="Calibri" w:hAnsi="Calibri" w:cs="Calibri"/>
+          <w:sz w:val="24"/>
+          <w:szCs w:val="24"/>
+        </w:rPr>
+        <w:t>qmake</w:t>
+      </w:r>
+    </w:p>
+    <w:p>
+      <w:pPr>
+        <w:numPr>
+          <w:ilvl w:val="0"/>
+          <w:numId w:val="14"/>
+        </w:numPr>
+        <w:spacing w:before="60"/>
+        <w:ind w:hanging="360"/>
+        <w:contextualSpacing/>
+        <w:rPr>
+          <w:rFonts w:ascii="Calibri" w:eastAsia="Calibri" w:hAnsi="Calibri" w:cs="Calibri"/>
+          <w:sz w:val="24"/>
+          <w:szCs w:val="24"/>
+        </w:rPr>
+      </w:pPr>
+      <w:proofErr w:type="spellEnd"/>
       <w:r>
         <w:rPr>
           <w:rFonts w:ascii="Calibri" w:eastAsia="Calibri" w:hAnsi="Calibri" w:cs="Calibri"/>
@@ -6012,8 +6030,18 @@
         </w:rPr>
         <w:t>Output binary should be in the debug folder</w:t>
       </w:r>
-      <w:bookmarkStart w:id="0" w:name="_GoBack"/>
-      <w:bookmarkEnd w:id="0"/>
+    </w:p>
+    <w:p>
+      <w:pPr>
+        <w:spacing w:before="60"/>
+        <w:ind w:left="720"/>
+        <w:contextualSpacing/>
+        <w:rPr>
+          <w:rFonts w:ascii="Calibri" w:eastAsia="Calibri" w:hAnsi="Calibri" w:cs="Calibri"/>
+          <w:sz w:val="24"/>
+          <w:szCs w:val="24"/>
+        </w:rPr>
+      </w:pPr>
     </w:p>
     <w:sectPr>
       <w:pgSz w:w="12240" w:h="15840"/>
@@ -6026,7 +6054,7 @@
 </file>
 
 <file path=word/numbering.xml><?xml version="1.0" encoding="utf-8"?>
-<w:numbering xmlns:wpc="http://schemas.microsoft.com/office/word/2010/wordprocessingCanvas" xmlns:mc="http://schemas.openxmlformats.org/markup-compatibility/2006" xmlns:o="urn:schemas-microsoft-com:office:office" xmlns:r="http://schemas.openxmlformats.org/officeDocument/2006/relationships" xmlns:m="http://schemas.openxmlformats.org/officeDocument/2006/math" xmlns:v="urn:schemas-microsoft-com:vml" xmlns:wp14="http://schemas.microsoft.com/office/word/2010/wordprocessingDrawing" xmlns:wp="http://schemas.openxmlformats.org/drawingml/2006/wordprocessingDrawing" xmlns:w10="urn:schemas-microsoft-com:office:word" xmlns:w="http://schemas.openxmlformats.org/wordprocessingml/2006/main" xmlns:w14="http://schemas.microsoft.com/office/word/2010/wordml" xmlns:wpg="http://schemas.microsoft.com/office/word/2010/wordprocessingGroup" xmlns:wpi="http://schemas.microsoft.com/office/word/2010/wordprocessingInk" xmlns:wne="http://schemas.microsoft.com/office/word/2006/wordml" xmlns:wps="http://schemas.microsoft.com/office/word/2010/wordprocessingShape" mc:Ignorable="w14 wp14">
+<w:numbering xmlns:wpc="http://schemas.microsoft.com/office/word/2010/wordprocessingCanvas" xmlns:mo="http://schemas.microsoft.com/office/mac/office/2008/main" xmlns:mc="http://schemas.openxmlformats.org/markup-compatibility/2006" xmlns:mv="urn:schemas-microsoft-com:mac:vml" xmlns:o="urn:schemas-microsoft-com:office:office" xmlns:r="http://schemas.openxmlformats.org/officeDocument/2006/relationships" xmlns:m="http://schemas.openxmlformats.org/officeDocument/2006/math" xmlns:v="urn:schemas-microsoft-com:vml" xmlns:wp14="http://schemas.microsoft.com/office/word/2010/wordprocessingDrawing" xmlns:wp="http://schemas.openxmlformats.org/drawingml/2006/wordprocessingDrawing" xmlns:w10="urn:schemas-microsoft-com:office:word" xmlns:w="http://schemas.openxmlformats.org/wordprocessingml/2006/main" xmlns:w14="http://schemas.microsoft.com/office/word/2010/wordml" xmlns:w15="http://schemas.microsoft.com/office/word/2012/wordml" xmlns:wpg="http://schemas.microsoft.com/office/word/2010/wordprocessingGroup" xmlns:wpi="http://schemas.microsoft.com/office/word/2010/wordprocessingInk" xmlns:wne="http://schemas.microsoft.com/office/word/2006/wordml" xmlns:wps="http://schemas.microsoft.com/office/word/2010/wordprocessingShape" mc:Ignorable="w14 w15 wp14">
   <w:abstractNum w:abstractNumId="0">
     <w:nsid w:val="0A66183D"/>
     <w:multiLevelType w:val="multilevel"/>
@@ -6933,6 +6961,119 @@
     </w:lvl>
   </w:abstractNum>
   <w:abstractNum w:abstractNumId="8">
+    <w:nsid w:val="4C1B5DAC"/>
+    <w:multiLevelType w:val="multilevel"/>
+    <w:tmpl w:val="51047488"/>
+    <w:lvl w:ilvl="0">
+      <w:start w:val="1"/>
+      <w:numFmt w:val="decimal"/>
+      <w:lvlText w:val="%1."/>
+      <w:lvlJc w:val="left"/>
+      <w:pPr>
+        <w:ind w:left="720" w:firstLine="360"/>
+      </w:pPr>
+      <w:rPr>
+        <w:u w:val="none"/>
+      </w:rPr>
+    </w:lvl>
+    <w:lvl w:ilvl="1">
+      <w:start w:val="1"/>
+      <w:numFmt w:val="lowerLetter"/>
+      <w:lvlText w:val="%2."/>
+      <w:lvlJc w:val="left"/>
+      <w:pPr>
+        <w:ind w:left="1440" w:firstLine="1080"/>
+      </w:pPr>
+      <w:rPr>
+        <w:u w:val="none"/>
+      </w:rPr>
+    </w:lvl>
+    <w:lvl w:ilvl="2">
+      <w:start w:val="1"/>
+      <w:numFmt w:val="lowerRoman"/>
+      <w:lvlText w:val="%3."/>
+      <w:lvlJc w:val="right"/>
+      <w:pPr>
+        <w:ind w:left="2160" w:firstLine="1800"/>
+      </w:pPr>
+      <w:rPr>
+        <w:u w:val="none"/>
+      </w:rPr>
+    </w:lvl>
+    <w:lvl w:ilvl="3">
+      <w:start w:val="1"/>
+      <w:numFmt w:val="decimal"/>
+      <w:lvlText w:val="%4."/>
+      <w:lvlJc w:val="left"/>
+      <w:pPr>
+        <w:ind w:left="2880" w:firstLine="2520"/>
+      </w:pPr>
+      <w:rPr>
+        <w:u w:val="none"/>
+      </w:rPr>
+    </w:lvl>
+    <w:lvl w:ilvl="4">
+      <w:start w:val="1"/>
+      <w:numFmt w:val="lowerLetter"/>
+      <w:lvlText w:val="%5."/>
+      <w:lvlJc w:val="left"/>
+      <w:pPr>
+        <w:ind w:left="3600" w:firstLine="3240"/>
+      </w:pPr>
+      <w:rPr>
+        <w:u w:val="none"/>
+      </w:rPr>
+    </w:lvl>
+    <w:lvl w:ilvl="5">
+      <w:start w:val="1"/>
+      <w:numFmt w:val="lowerRoman"/>
+      <w:lvlText w:val="%6."/>
+      <w:lvlJc w:val="right"/>
+      <w:pPr>
+        <w:ind w:left="4320" w:firstLine="3960"/>
+      </w:pPr>
+      <w:rPr>
+        <w:u w:val="none"/>
+      </w:rPr>
+    </w:lvl>
+    <w:lvl w:ilvl="6">
+      <w:start w:val="1"/>
+      <w:numFmt w:val="decimal"/>
+      <w:lvlText w:val="%7."/>
+      <w:lvlJc w:val="left"/>
+      <w:pPr>
+        <w:ind w:left="5040" w:firstLine="4680"/>
+      </w:pPr>
+      <w:rPr>
+        <w:u w:val="none"/>
+      </w:rPr>
+    </w:lvl>
+    <w:lvl w:ilvl="7">
+      <w:start w:val="1"/>
+      <w:numFmt w:val="lowerLetter"/>
+      <w:lvlText w:val="%8."/>
+      <w:lvlJc w:val="left"/>
+      <w:pPr>
+        <w:ind w:left="5760" w:firstLine="5400"/>
+      </w:pPr>
+      <w:rPr>
+        <w:u w:val="none"/>
+      </w:rPr>
+    </w:lvl>
+    <w:lvl w:ilvl="8">
+      <w:start w:val="1"/>
+      <w:numFmt w:val="lowerRoman"/>
+      <w:lvlText w:val="%9."/>
+      <w:lvlJc w:val="right"/>
+      <w:pPr>
+        <w:ind w:left="6480" w:firstLine="6120"/>
+      </w:pPr>
+      <w:rPr>
+        <w:u w:val="none"/>
+      </w:rPr>
+    </w:lvl>
+  </w:abstractNum>
+  <w:abstractNum w:abstractNumId="9">
     <w:nsid w:val="4C442001"/>
     <w:multiLevelType w:val="multilevel"/>
     <w:tmpl w:val="1EDE8D9C"/>
@@ -7045,7 +7186,7 @@
       </w:rPr>
     </w:lvl>
   </w:abstractNum>
-  <w:abstractNum w:abstractNumId="9">
+  <w:abstractNum w:abstractNumId="10">
     <w:nsid w:val="4D8A6D7F"/>
     <w:multiLevelType w:val="hybridMultilevel"/>
     <w:tmpl w:val="BA362FF2"/>
@@ -7158,7 +7299,7 @@
       </w:rPr>
     </w:lvl>
   </w:abstractNum>
-  <w:abstractNum w:abstractNumId="10">
+  <w:abstractNum w:abstractNumId="11">
     <w:nsid w:val="63CF3FE4"/>
     <w:multiLevelType w:val="hybridMultilevel"/>
     <w:tmpl w:val="BEBA6132"/>
@@ -7271,7 +7412,7 @@
       </w:rPr>
     </w:lvl>
   </w:abstractNum>
-  <w:abstractNum w:abstractNumId="11">
+  <w:abstractNum w:abstractNumId="12">
     <w:nsid w:val="752C655F"/>
     <w:multiLevelType w:val="multilevel"/>
     <w:tmpl w:val="51047488"/>
@@ -7384,7 +7525,7 @@
       </w:rPr>
     </w:lvl>
   </w:abstractNum>
-  <w:abstractNum w:abstractNumId="12">
+  <w:abstractNum w:abstractNumId="13">
     <w:nsid w:val="76B544C2"/>
     <w:multiLevelType w:val="hybridMultilevel"/>
     <w:tmpl w:val="3102A55E"/>
@@ -7498,7 +7639,7 @@
     </w:lvl>
   </w:abstractNum>
   <w:num w:numId="1">
-    <w:abstractNumId w:val="11"/>
+    <w:abstractNumId w:val="12"/>
   </w:num>
   <w:num w:numId="2">
     <w:abstractNumId w:val="0"/>
@@ -7507,13 +7648,13 @@
     <w:abstractNumId w:val="7"/>
   </w:num>
   <w:num w:numId="4">
-    <w:abstractNumId w:val="8"/>
+    <w:abstractNumId w:val="9"/>
   </w:num>
   <w:num w:numId="5">
     <w:abstractNumId w:val="1"/>
   </w:num>
   <w:num w:numId="6">
-    <w:abstractNumId w:val="10"/>
+    <w:abstractNumId w:val="11"/>
   </w:num>
   <w:num w:numId="7">
     <w:abstractNumId w:val="5"/>
@@ -7522,13 +7663,13 @@
     <w:abstractNumId w:val="4"/>
   </w:num>
   <w:num w:numId="9">
-    <w:abstractNumId w:val="12"/>
+    <w:abstractNumId w:val="13"/>
   </w:num>
   <w:num w:numId="10">
     <w:abstractNumId w:val="2"/>
   </w:num>
   <w:num w:numId="11">
-    <w:abstractNumId w:val="9"/>
+    <w:abstractNumId w:val="10"/>
   </w:num>
   <w:num w:numId="12">
     <w:abstractNumId w:val="3"/>
@@ -7536,11 +7677,14 @@
   <w:num w:numId="13">
     <w:abstractNumId w:val="6"/>
   </w:num>
+  <w:num w:numId="14">
+    <w:abstractNumId w:val="8"/>
+  </w:num>
 </w:numbering>
 </file>
 
 <file path=word/styles.xml><?xml version="1.0" encoding="utf-8"?>
-<w:styles xmlns:mc="http://schemas.openxmlformats.org/markup-compatibility/2006" xmlns:r="http://schemas.openxmlformats.org/officeDocument/2006/relationships" xmlns:w="http://schemas.openxmlformats.org/wordprocessingml/2006/main" xmlns:w14="http://schemas.microsoft.com/office/word/2010/wordml" mc:Ignorable="w14">
+<w:styles xmlns:mc="http://schemas.openxmlformats.org/markup-compatibility/2006" xmlns:r="http://schemas.openxmlformats.org/officeDocument/2006/relationships" xmlns:w="http://schemas.openxmlformats.org/wordprocessingml/2006/main" xmlns:w14="http://schemas.microsoft.com/office/word/2010/wordml" xmlns:w15="http://schemas.microsoft.com/office/word/2012/wordml" mc:Ignorable="w14 w15">
   <w:docDefaults>
     <w:rPrDefault>
       <w:rPr>
@@ -7557,152 +7701,397 @@
       </w:pPr>
     </w:pPrDefault>
   </w:docDefaults>
-  <w:latentStyles w:defLockedState="0" w:defUIPriority="99" w:defSemiHidden="1" w:defUnhideWhenUsed="1" w:defQFormat="0" w:count="267">
-    <w:lsdException w:name="Normal" w:semiHidden="0" w:uiPriority="0" w:unhideWhenUsed="0" w:qFormat="1"/>
-    <w:lsdException w:name="heading 1" w:semiHidden="0" w:uiPriority="9" w:unhideWhenUsed="0" w:qFormat="1"/>
-    <w:lsdException w:name="heading 2" w:uiPriority="9" w:qFormat="1"/>
-    <w:lsdException w:name="heading 3" w:uiPriority="9" w:qFormat="1"/>
-    <w:lsdException w:name="heading 4" w:uiPriority="9" w:qFormat="1"/>
-    <w:lsdException w:name="heading 5" w:uiPriority="9" w:qFormat="1"/>
-    <w:lsdException w:name="heading 6" w:uiPriority="9" w:qFormat="1"/>
-    <w:lsdException w:name="heading 7" w:uiPriority="9" w:qFormat="1"/>
-    <w:lsdException w:name="heading 8" w:uiPriority="9" w:qFormat="1"/>
-    <w:lsdException w:name="heading 9" w:uiPriority="9" w:qFormat="1"/>
-    <w:lsdException w:name="toc 1" w:uiPriority="39"/>
-    <w:lsdException w:name="toc 2" w:uiPriority="39"/>
-    <w:lsdException w:name="toc 3" w:uiPriority="39"/>
-    <w:lsdException w:name="toc 4" w:uiPriority="39"/>
-    <w:lsdException w:name="toc 5" w:uiPriority="39"/>
-    <w:lsdException w:name="toc 6" w:uiPriority="39"/>
-    <w:lsdException w:name="toc 7" w:uiPriority="39"/>
-    <w:lsdException w:name="toc 8" w:uiPriority="39"/>
-    <w:lsdException w:name="toc 9" w:uiPriority="39"/>
-    <w:lsdException w:name="caption" w:uiPriority="35" w:qFormat="1"/>
-    <w:lsdException w:name="Title" w:semiHidden="0" w:uiPriority="10" w:unhideWhenUsed="0" w:qFormat="1"/>
-    <w:lsdException w:name="Default Paragraph Font" w:uiPriority="1"/>
-    <w:lsdException w:name="Subtitle" w:semiHidden="0" w:uiPriority="11" w:unhideWhenUsed="0" w:qFormat="1"/>
-    <w:lsdException w:name="Strong" w:semiHidden="0" w:uiPriority="22" w:unhideWhenUsed="0" w:qFormat="1"/>
-    <w:lsdException w:name="Emphasis" w:semiHidden="0" w:uiPriority="20" w:unhideWhenUsed="0" w:qFormat="1"/>
-    <w:lsdException w:name="Table Grid" w:semiHidden="0" w:uiPriority="59" w:unhideWhenUsed="0"/>
-    <w:lsdException w:name="Placeholder Text" w:unhideWhenUsed="0"/>
-    <w:lsdException w:name="No Spacing" w:semiHidden="0" w:uiPriority="1" w:unhideWhenUsed="0" w:qFormat="1"/>
-    <w:lsdException w:name="Light Shading" w:semiHidden="0" w:uiPriority="60" w:unhideWhenUsed="0"/>
-    <w:lsdException w:name="Light List" w:semiHidden="0" w:uiPriority="61" w:unhideWhenUsed="0"/>
-    <w:lsdException w:name="Light Grid" w:semiHidden="0" w:uiPriority="62" w:unhideWhenUsed="0"/>
-    <w:lsdException w:name="Medium Shading 1" w:semiHidden="0" w:uiPriority="63" w:unhideWhenUsed="0"/>
-    <w:lsdException w:name="Medium Shading 2" w:semiHidden="0" w:uiPriority="64" w:unhideWhenUsed="0"/>
-    <w:lsdException w:name="Medium List 1" w:semiHidden="0" w:uiPriority="65" w:unhideWhenUsed="0"/>
-    <w:lsdException w:name="Medium List 2" w:semiHidden="0" w:uiPriority="66" w:unhideWhenUsed="0"/>
-    <w:lsdException w:name="Medium Grid 1" w:semiHidden="0" w:uiPriority="67" w:unhideWhenUsed="0"/>
-    <w:lsdException w:name="Medium Grid 2" w:semiHidden="0" w:uiPriority="68" w:unhideWhenUsed="0"/>
-    <w:lsdException w:name="Medium Grid 3" w:semiHidden="0" w:uiPriority="69" w:unhideWhenUsed="0"/>
-    <w:lsdException w:name="Dark List" w:semiHidden="0" w:uiPriority="70" w:unhideWhenUsed="0"/>
-    <w:lsdException w:name="Colorful Shading" w:semiHidden="0" w:uiPriority="71" w:unhideWhenUsed="0"/>
-    <w:lsdException w:name="Colorful List" w:semiHidden="0" w:uiPriority="72" w:unhideWhenUsed="0"/>
-    <w:lsdException w:name="Colorful Grid" w:semiHidden="0" w:uiPriority="73" w:unhideWhenUsed="0"/>
-    <w:lsdException w:name="Light Shading Accent 1" w:semiHidden="0" w:uiPriority="60" w:unhideWhenUsed="0"/>
-    <w:lsdException w:name="Light List Accent 1" w:semiHidden="0" w:uiPriority="61" w:unhideWhenUsed="0"/>
-    <w:lsdException w:name="Light Grid Accent 1" w:semiHidden="0" w:uiPriority="62" w:unhideWhenUsed="0"/>
-    <w:lsdException w:name="Medium Shading 1 Accent 1" w:semiHidden="0" w:uiPriority="63" w:unhideWhenUsed="0"/>
-    <w:lsdException w:name="Medium Shading 2 Accent 1" w:semiHidden="0" w:uiPriority="64" w:unhideWhenUsed="0"/>
-    <w:lsdException w:name="Medium List 1 Accent 1" w:semiHidden="0" w:uiPriority="65" w:unhideWhenUsed="0"/>
-    <w:lsdException w:name="Revision" w:unhideWhenUsed="0"/>
-    <w:lsdException w:name="List Paragraph" w:semiHidden="0" w:uiPriority="34" w:unhideWhenUsed="0" w:qFormat="1"/>
-    <w:lsdException w:name="Quote" w:semiHidden="0" w:uiPriority="29" w:unhideWhenUsed="0" w:qFormat="1"/>
-    <w:lsdException w:name="Intense Quote" w:semiHidden="0" w:uiPriority="30" w:unhideWhenUsed="0" w:qFormat="1"/>
-    <w:lsdException w:name="Medium List 2 Accent 1" w:semiHidden="0" w:uiPriority="66" w:unhideWhenUsed="0"/>
-    <w:lsdException w:name="Medium Grid 1 Accent 1" w:semiHidden="0" w:uiPriority="67" w:unhideWhenUsed="0"/>
-    <w:lsdException w:name="Medium Grid 2 Accent 1" w:semiHidden="0" w:uiPriority="68" w:unhideWhenUsed="0"/>
-    <w:lsdException w:name="Medium Grid 3 Accent 1" w:semiHidden="0" w:uiPriority="69" w:unhideWhenUsed="0"/>
-    <w:lsdException w:name="Dark List Accent 1" w:semiHidden="0" w:uiPriority="70" w:unhideWhenUsed="0"/>
-    <w:lsdException w:name="Colorful Shading Accent 1" w:semiHidden="0" w:uiPriority="71" w:unhideWhenUsed="0"/>
-    <w:lsdException w:name="Colorful List Accent 1" w:semiHidden="0" w:uiPriority="72" w:unhideWhenUsed="0"/>
-    <w:lsdException w:name="Colorful Grid Accent 1" w:semiHidden="0" w:uiPriority="73" w:unhideWhenUsed="0"/>
-    <w:lsdException w:name="Light Shading Accent 2" w:semiHidden="0" w:uiPriority="60" w:unhideWhenUsed="0"/>
-    <w:lsdException w:name="Light List Accent 2" w:semiHidden="0" w:uiPriority="61" w:unhideWhenUsed="0"/>
-    <w:lsdException w:name="Light Grid Accent 2" w:semiHidden="0" w:uiPriority="62" w:unhideWhenUsed="0"/>
-    <w:lsdException w:name="Medium Shading 1 Accent 2" w:semiHidden="0" w:uiPriority="63" w:unhideWhenUsed="0"/>
-    <w:lsdException w:name="Medium Shading 2 Accent 2" w:semiHidden="0" w:uiPriority="64" w:unhideWhenUsed="0"/>
-    <w:lsdException w:name="Medium List 1 Accent 2" w:semiHidden="0" w:uiPriority="65" w:unhideWhenUsed="0"/>
-    <w:lsdException w:name="Medium List 2 Accent 2" w:semiHidden="0" w:uiPriority="66" w:unhideWhenUsed="0"/>
-    <w:lsdException w:name="Medium Grid 1 Accent 2" w:semiHidden="0" w:uiPriority="67" w:unhideWhenUsed="0"/>
-    <w:lsdException w:name="Medium Grid 2 Accent 2" w:semiHidden="0" w:uiPriority="68" w:unhideWhenUsed="0"/>
-    <w:lsdException w:name="Medium Grid 3 Accent 2" w:semiHidden="0" w:uiPriority="69" w:unhideWhenUsed="0"/>
-    <w:lsdException w:name="Dark List Accent 2" w:semiHidden="0" w:uiPriority="70" w:unhideWhenUsed="0"/>
-    <w:lsdException w:name="Colorful Shading Accent 2" w:semiHidden="0" w:uiPriority="71" w:unhideWhenUsed="0"/>
-    <w:lsdException w:name="Colorful List Accent 2" w:semiHidden="0" w:uiPriority="72" w:unhideWhenUsed="0"/>
-    <w:lsdException w:name="Colorful Grid Accent 2" w:semiHidden="0" w:uiPriority="73" w:unhideWhenUsed="0"/>
-    <w:lsdException w:name="Light Shading Accent 3" w:semiHidden="0" w:uiPriority="60" w:unhideWhenUsed="0"/>
-    <w:lsdException w:name="Light List Accent 3" w:semiHidden="0" w:uiPriority="61" w:unhideWhenUsed="0"/>
-    <w:lsdException w:name="Light Grid Accent 3" w:semiHidden="0" w:uiPriority="62" w:unhideWhenUsed="0"/>
-    <w:lsdException w:name="Medium Shading 1 Accent 3" w:semiHidden="0" w:uiPriority="63" w:unhideWhenUsed="0"/>
-    <w:lsdException w:name="Medium Shading 2 Accent 3" w:semiHidden="0" w:uiPriority="64" w:unhideWhenUsed="0"/>
-    <w:lsdException w:name="Medium List 1 Accent 3" w:semiHidden="0" w:uiPriority="65" w:unhideWhenUsed="0"/>
-    <w:lsdException w:name="Medium List 2 Accent 3" w:semiHidden="0" w:uiPriority="66" w:unhideWhenUsed="0"/>
-    <w:lsdException w:name="Medium Grid 1 Accent 3" w:semiHidden="0" w:uiPriority="67" w:unhideWhenUsed="0"/>
-    <w:lsdException w:name="Medium Grid 2 Accent 3" w:semiHidden="0" w:uiPriority="68" w:unhideWhenUsed="0"/>
-    <w:lsdException w:name="Medium Grid 3 Accent 3" w:semiHidden="0" w:uiPriority="69" w:unhideWhenUsed="0"/>
-    <w:lsdException w:name="Dark List Accent 3" w:semiHidden="0" w:uiPriority="70" w:unhideWhenUsed="0"/>
-    <w:lsdException w:name="Colorful Shading Accent 3" w:semiHidden="0" w:uiPriority="71" w:unhideWhenUsed="0"/>
-    <w:lsdException w:name="Colorful List Accent 3" w:semiHidden="0" w:uiPriority="72" w:unhideWhenUsed="0"/>
-    <w:lsdException w:name="Colorful Grid Accent 3" w:semiHidden="0" w:uiPriority="73" w:unhideWhenUsed="0"/>
-    <w:lsdException w:name="Light Shading Accent 4" w:semiHidden="0" w:uiPriority="60" w:unhideWhenUsed="0"/>
-    <w:lsdException w:name="Light List Accent 4" w:semiHidden="0" w:uiPriority="61" w:unhideWhenUsed="0"/>
-    <w:lsdException w:name="Light Grid Accent 4" w:semiHidden="0" w:uiPriority="62" w:unhideWhenUsed="0"/>
-    <w:lsdException w:name="Medium Shading 1 Accent 4" w:semiHidden="0" w:uiPriority="63" w:unhideWhenUsed="0"/>
-    <w:lsdException w:name="Medium Shading 2 Accent 4" w:semiHidden="0" w:uiPriority="64" w:unhideWhenUsed="0"/>
-    <w:lsdException w:name="Medium List 1 Accent 4" w:semiHidden="0" w:uiPriority="65" w:unhideWhenUsed="0"/>
-    <w:lsdException w:name="Medium List 2 Accent 4" w:semiHidden="0" w:uiPriority="66" w:unhideWhenUsed="0"/>
-    <w:lsdException w:name="Medium Grid 1 Accent 4" w:semiHidden="0" w:uiPriority="67" w:unhideWhenUsed="0"/>
-    <w:lsdException w:name="Medium Grid 2 Accent 4" w:semiHidden="0" w:uiPriority="68" w:unhideWhenUsed="0"/>
-    <w:lsdException w:name="Medium Grid 3 Accent 4" w:semiHidden="0" w:uiPriority="69" w:unhideWhenUsed="0"/>
-    <w:lsdException w:name="Dark List Accent 4" w:semiHidden="0" w:uiPriority="70" w:unhideWhenUsed="0"/>
-    <w:lsdException w:name="Colorful Shading Accent 4" w:semiHidden="0" w:uiPriority="71" w:unhideWhenUsed="0"/>
-    <w:lsdException w:name="Colorful List Accent 4" w:semiHidden="0" w:uiPriority="72" w:unhideWhenUsed="0"/>
-    <w:lsdException w:name="Colorful Grid Accent 4" w:semiHidden="0" w:uiPriority="73" w:unhideWhenUsed="0"/>
-    <w:lsdException w:name="Light Shading Accent 5" w:semiHidden="0" w:uiPriority="60" w:unhideWhenUsed="0"/>
-    <w:lsdException w:name="Light List Accent 5" w:semiHidden="0" w:uiPriority="61" w:unhideWhenUsed="0"/>
-    <w:lsdException w:name="Light Grid Accent 5" w:semiHidden="0" w:uiPriority="62" w:unhideWhenUsed="0"/>
-    <w:lsdException w:name="Medium Shading 1 Accent 5" w:semiHidden="0" w:uiPriority="63" w:unhideWhenUsed="0"/>
-    <w:lsdException w:name="Medium Shading 2 Accent 5" w:semiHidden="0" w:uiPriority="64" w:unhideWhenUsed="0"/>
-    <w:lsdException w:name="Medium List 1 Accent 5" w:semiHidden="0" w:uiPriority="65" w:unhideWhenUsed="0"/>
-    <w:lsdException w:name="Medium List 2 Accent 5" w:semiHidden="0" w:uiPriority="66" w:unhideWhenUsed="0"/>
-    <w:lsdException w:name="Medium Grid 1 Accent 5" w:semiHidden="0" w:uiPriority="67" w:unhideWhenUsed="0"/>
-    <w:lsdException w:name="Medium Grid 2 Accent 5" w:semiHidden="0" w:uiPriority="68" w:unhideWhenUsed="0"/>
-    <w:lsdException w:name="Medium Grid 3 Accent 5" w:semiHidden="0" w:uiPriority="69" w:unhideWhenUsed="0"/>
-    <w:lsdException w:name="Dark List Accent 5" w:semiHidden="0" w:uiPriority="70" w:unhideWhenUsed="0"/>
-    <w:lsdException w:name="Colorful Shading Accent 5" w:semiHidden="0" w:uiPriority="71" w:unhideWhenUsed="0"/>
-    <w:lsdException w:name="Colorful List Accent 5" w:semiHidden="0" w:uiPriority="72" w:unhideWhenUsed="0"/>
-    <w:lsdException w:name="Colorful Grid Accent 5" w:semiHidden="0" w:uiPriority="73" w:unhideWhenUsed="0"/>
-    <w:lsdException w:name="Light Shading Accent 6" w:semiHidden="0" w:uiPriority="60" w:unhideWhenUsed="0"/>
-    <w:lsdException w:name="Light List Accent 6" w:semiHidden="0" w:uiPriority="61" w:unhideWhenUsed="0"/>
-    <w:lsdException w:name="Light Grid Accent 6" w:semiHidden="0" w:uiPriority="62" w:unhideWhenUsed="0"/>
-    <w:lsdException w:name="Medium Shading 1 Accent 6" w:semiHidden="0" w:uiPriority="63" w:unhideWhenUsed="0"/>
-    <w:lsdException w:name="Medium Shading 2 Accent 6" w:semiHidden="0" w:uiPriority="64" w:unhideWhenUsed="0"/>
-    <w:lsdException w:name="Medium List 1 Accent 6" w:semiHidden="0" w:uiPriority="65" w:unhideWhenUsed="0"/>
-    <w:lsdException w:name="Medium List 2 Accent 6" w:semiHidden="0" w:uiPriority="66" w:unhideWhenUsed="0"/>
-    <w:lsdException w:name="Medium Grid 1 Accent 6" w:semiHidden="0" w:uiPriority="67" w:unhideWhenUsed="0"/>
-    <w:lsdException w:name="Medium Grid 2 Accent 6" w:semiHidden="0" w:uiPriority="68" w:unhideWhenUsed="0"/>
-    <w:lsdException w:name="Medium Grid 3 Accent 6" w:semiHidden="0" w:uiPriority="69" w:unhideWhenUsed="0"/>
-    <w:lsdException w:name="Dark List Accent 6" w:semiHidden="0" w:uiPriority="70" w:unhideWhenUsed="0"/>
-    <w:lsdException w:name="Colorful Shading Accent 6" w:semiHidden="0" w:uiPriority="71" w:unhideWhenUsed="0"/>
-    <w:lsdException w:name="Colorful List Accent 6" w:semiHidden="0" w:uiPriority="72" w:unhideWhenUsed="0"/>
-    <w:lsdException w:name="Colorful Grid Accent 6" w:semiHidden="0" w:uiPriority="73" w:unhideWhenUsed="0"/>
-    <w:lsdException w:name="Subtle Emphasis" w:semiHidden="0" w:uiPriority="19" w:unhideWhenUsed="0" w:qFormat="1"/>
-    <w:lsdException w:name="Intense Emphasis" w:semiHidden="0" w:uiPriority="21" w:unhideWhenUsed="0" w:qFormat="1"/>
-    <w:lsdException w:name="Subtle Reference" w:semiHidden="0" w:uiPriority="31" w:unhideWhenUsed="0" w:qFormat="1"/>
-    <w:lsdException w:name="Intense Reference" w:semiHidden="0" w:uiPriority="32" w:unhideWhenUsed="0" w:qFormat="1"/>
-    <w:lsdException w:name="Book Title" w:semiHidden="0" w:uiPriority="33" w:unhideWhenUsed="0" w:qFormat="1"/>
-    <w:lsdException w:name="Bibliography" w:uiPriority="37"/>
-    <w:lsdException w:name="TOC Heading" w:uiPriority="39" w:qFormat="1"/>
+  <w:latentStyles w:defLockedState="0" w:defUIPriority="99" w:defSemiHidden="0" w:defUnhideWhenUsed="0" w:defQFormat="0" w:count="382">
+    <w:lsdException w:name="Normal" w:uiPriority="0" w:qFormat="1"/>
+    <w:lsdException w:name="heading 1" w:uiPriority="9" w:qFormat="1"/>
+    <w:lsdException w:name="heading 2" w:semiHidden="1" w:uiPriority="9" w:unhideWhenUsed="1" w:qFormat="1"/>
+    <w:lsdException w:name="heading 3" w:semiHidden="1" w:uiPriority="9" w:unhideWhenUsed="1" w:qFormat="1"/>
+    <w:lsdException w:name="heading 4" w:semiHidden="1" w:uiPriority="9" w:unhideWhenUsed="1" w:qFormat="1"/>
+    <w:lsdException w:name="heading 5" w:semiHidden="1" w:uiPriority="9" w:unhideWhenUsed="1" w:qFormat="1"/>
+    <w:lsdException w:name="heading 6" w:semiHidden="1" w:uiPriority="9" w:unhideWhenUsed="1" w:qFormat="1"/>
+    <w:lsdException w:name="heading 7" w:semiHidden="1" w:uiPriority="9" w:unhideWhenUsed="1" w:qFormat="1"/>
+    <w:lsdException w:name="heading 8" w:semiHidden="1" w:uiPriority="9" w:unhideWhenUsed="1" w:qFormat="1"/>
+    <w:lsdException w:name="heading 9" w:semiHidden="1" w:uiPriority="9" w:unhideWhenUsed="1" w:qFormat="1"/>
+    <w:lsdException w:name="index 1" w:semiHidden="1" w:unhideWhenUsed="1"/>
+    <w:lsdException w:name="index 2" w:semiHidden="1" w:unhideWhenUsed="1"/>
+    <w:lsdException w:name="index 3" w:semiHidden="1" w:unhideWhenUsed="1"/>
+    <w:lsdException w:name="index 4" w:semiHidden="1" w:unhideWhenUsed="1"/>
+    <w:lsdException w:name="index 5" w:semiHidden="1" w:unhideWhenUsed="1"/>
+    <w:lsdException w:name="index 6" w:semiHidden="1" w:unhideWhenUsed="1"/>
+    <w:lsdException w:name="index 7" w:semiHidden="1" w:unhideWhenUsed="1"/>
+    <w:lsdException w:name="index 8" w:semiHidden="1" w:unhideWhenUsed="1"/>
+    <w:lsdException w:name="index 9" w:semiHidden="1" w:unhideWhenUsed="1"/>
+    <w:lsdException w:name="toc 1" w:semiHidden="1" w:uiPriority="39" w:unhideWhenUsed="1"/>
+    <w:lsdException w:name="toc 2" w:semiHidden="1" w:uiPriority="39" w:unhideWhenUsed="1"/>
+    <w:lsdException w:name="toc 3" w:semiHidden="1" w:uiPriority="39" w:unhideWhenUsed="1"/>
+    <w:lsdException w:name="toc 4" w:semiHidden="1" w:uiPriority="39" w:unhideWhenUsed="1"/>
+    <w:lsdException w:name="toc 5" w:semiHidden="1" w:uiPriority="39" w:unhideWhenUsed="1"/>
+    <w:lsdException w:name="toc 6" w:semiHidden="1" w:uiPriority="39" w:unhideWhenUsed="1"/>
+    <w:lsdException w:name="toc 7" w:semiHidden="1" w:uiPriority="39" w:unhideWhenUsed="1"/>
+    <w:lsdException w:name="toc 8" w:semiHidden="1" w:uiPriority="39" w:unhideWhenUsed="1"/>
+    <w:lsdException w:name="toc 9" w:semiHidden="1" w:uiPriority="39" w:unhideWhenUsed="1"/>
+    <w:lsdException w:name="Normal Indent" w:semiHidden="1" w:unhideWhenUsed="1"/>
+    <w:lsdException w:name="footnote text" w:semiHidden="1" w:unhideWhenUsed="1"/>
+    <w:lsdException w:name="annotation text" w:semiHidden="1" w:unhideWhenUsed="1"/>
+    <w:lsdException w:name="header" w:semiHidden="1" w:unhideWhenUsed="1"/>
+    <w:lsdException w:name="footer" w:semiHidden="1" w:unhideWhenUsed="1"/>
+    <w:lsdException w:name="index heading" w:semiHidden="1" w:unhideWhenUsed="1"/>
+    <w:lsdException w:name="caption" w:semiHidden="1" w:uiPriority="35" w:unhideWhenUsed="1" w:qFormat="1"/>
+    <w:lsdException w:name="table of figures" w:semiHidden="1" w:unhideWhenUsed="1"/>
+    <w:lsdException w:name="envelope address" w:semiHidden="1" w:unhideWhenUsed="1"/>
+    <w:lsdException w:name="envelope return" w:semiHidden="1" w:unhideWhenUsed="1"/>
+    <w:lsdException w:name="footnote reference" w:semiHidden="1" w:unhideWhenUsed="1"/>
+    <w:lsdException w:name="annotation reference" w:semiHidden="1" w:unhideWhenUsed="1"/>
+    <w:lsdException w:name="line number" w:semiHidden="1" w:unhideWhenUsed="1"/>
+    <w:lsdException w:name="page number" w:semiHidden="1" w:unhideWhenUsed="1"/>
+    <w:lsdException w:name="endnote reference" w:semiHidden="1" w:unhideWhenUsed="1"/>
+    <w:lsdException w:name="endnote text" w:semiHidden="1" w:unhideWhenUsed="1"/>
+    <w:lsdException w:name="table of authorities" w:semiHidden="1" w:unhideWhenUsed="1"/>
+    <w:lsdException w:name="macro" w:semiHidden="1" w:unhideWhenUsed="1"/>
+    <w:lsdException w:name="toa heading" w:semiHidden="1" w:unhideWhenUsed="1"/>
+    <w:lsdException w:name="List" w:semiHidden="1" w:unhideWhenUsed="1"/>
+    <w:lsdException w:name="List Bullet" w:semiHidden="1" w:unhideWhenUsed="1"/>
+    <w:lsdException w:name="List Number" w:semiHidden="1" w:unhideWhenUsed="1"/>
+    <w:lsdException w:name="List 2" w:semiHidden="1" w:unhideWhenUsed="1"/>
+    <w:lsdException w:name="List 3" w:semiHidden="1" w:unhideWhenUsed="1"/>
+    <w:lsdException w:name="List 4" w:semiHidden="1" w:unhideWhenUsed="1"/>
+    <w:lsdException w:name="List 5" w:semiHidden="1" w:unhideWhenUsed="1"/>
+    <w:lsdException w:name="List Bullet 2" w:semiHidden="1" w:unhideWhenUsed="1"/>
+    <w:lsdException w:name="List Bullet 3" w:semiHidden="1" w:unhideWhenUsed="1"/>
+    <w:lsdException w:name="List Bullet 4" w:semiHidden="1" w:unhideWhenUsed="1"/>
+    <w:lsdException w:name="List Bullet 5" w:semiHidden="1" w:unhideWhenUsed="1"/>
+    <w:lsdException w:name="List Number 2" w:semiHidden="1" w:unhideWhenUsed="1"/>
+    <w:lsdException w:name="List Number 3" w:semiHidden="1" w:unhideWhenUsed="1"/>
+    <w:lsdException w:name="List Number 4" w:semiHidden="1" w:unhideWhenUsed="1"/>
+    <w:lsdException w:name="List Number 5" w:semiHidden="1" w:unhideWhenUsed="1"/>
+    <w:lsdException w:name="Title" w:uiPriority="10" w:qFormat="1"/>
+    <w:lsdException w:name="Closing" w:semiHidden="1" w:unhideWhenUsed="1"/>
+    <w:lsdException w:name="Signature" w:semiHidden="1" w:unhideWhenUsed="1"/>
+    <w:lsdException w:name="Default Paragraph Font" w:semiHidden="1" w:uiPriority="1" w:unhideWhenUsed="1"/>
+    <w:lsdException w:name="Body Text" w:semiHidden="1" w:unhideWhenUsed="1"/>
+    <w:lsdException w:name="Body Text Indent" w:semiHidden="1" w:unhideWhenUsed="1"/>
+    <w:lsdException w:name="List Continue" w:semiHidden="1" w:unhideWhenUsed="1"/>
+    <w:lsdException w:name="List Continue 2" w:semiHidden="1" w:unhideWhenUsed="1"/>
+    <w:lsdException w:name="List Continue 3" w:semiHidden="1" w:unhideWhenUsed="1"/>
+    <w:lsdException w:name="List Continue 4" w:semiHidden="1" w:unhideWhenUsed="1"/>
+    <w:lsdException w:name="List Continue 5" w:semiHidden="1" w:unhideWhenUsed="1"/>
+    <w:lsdException w:name="Message Header" w:semiHidden="1" w:unhideWhenUsed="1"/>
+    <w:lsdException w:name="Subtitle" w:uiPriority="11" w:qFormat="1"/>
+    <w:lsdException w:name="Salutation" w:semiHidden="1" w:unhideWhenUsed="1"/>
+    <w:lsdException w:name="Date" w:semiHidden="1" w:unhideWhenUsed="1"/>
+    <w:lsdException w:name="Body Text First Indent" w:semiHidden="1" w:unhideWhenUsed="1"/>
+    <w:lsdException w:name="Body Text First Indent 2" w:semiHidden="1" w:unhideWhenUsed="1"/>
+    <w:lsdException w:name="Note Heading" w:semiHidden="1" w:unhideWhenUsed="1"/>
+    <w:lsdException w:name="Body Text 2" w:semiHidden="1" w:unhideWhenUsed="1"/>
+    <w:lsdException w:name="Body Text 3" w:semiHidden="1" w:unhideWhenUsed="1"/>
+    <w:lsdException w:name="Body Text Indent 2" w:semiHidden="1" w:unhideWhenUsed="1"/>
+    <w:lsdException w:name="Body Text Indent 3" w:semiHidden="1" w:unhideWhenUsed="1"/>
+    <w:lsdException w:name="Block Text" w:semiHidden="1" w:unhideWhenUsed="1"/>
+    <w:lsdException w:name="Hyperlink" w:semiHidden="1" w:unhideWhenUsed="1"/>
+    <w:lsdException w:name="FollowedHyperlink" w:semiHidden="1" w:unhideWhenUsed="1"/>
+    <w:lsdException w:name="Strong" w:uiPriority="22" w:qFormat="1"/>
+    <w:lsdException w:name="Emphasis" w:uiPriority="20" w:qFormat="1"/>
+    <w:lsdException w:name="Document Map" w:semiHidden="1" w:unhideWhenUsed="1"/>
+    <w:lsdException w:name="Plain Text" w:semiHidden="1" w:unhideWhenUsed="1"/>
+    <w:lsdException w:name="E-mail Signature" w:semiHidden="1" w:unhideWhenUsed="1"/>
+    <w:lsdException w:name="HTML Top of Form" w:semiHidden="1" w:unhideWhenUsed="1"/>
+    <w:lsdException w:name="HTML Bottom of Form" w:semiHidden="1" w:unhideWhenUsed="1"/>
+    <w:lsdException w:name="Normal (Web)" w:semiHidden="1" w:unhideWhenUsed="1"/>
+    <w:lsdException w:name="HTML Acronym" w:semiHidden="1" w:unhideWhenUsed="1"/>
+    <w:lsdException w:name="HTML Address" w:semiHidden="1" w:unhideWhenUsed="1"/>
+    <w:lsdException w:name="HTML Cite" w:semiHidden="1" w:unhideWhenUsed="1"/>
+    <w:lsdException w:name="HTML Code" w:semiHidden="1" w:unhideWhenUsed="1"/>
+    <w:lsdException w:name="HTML Definition" w:semiHidden="1" w:unhideWhenUsed="1"/>
+    <w:lsdException w:name="HTML Keyboard" w:semiHidden="1" w:unhideWhenUsed="1"/>
+    <w:lsdException w:name="HTML Preformatted" w:semiHidden="1" w:unhideWhenUsed="1"/>
+    <w:lsdException w:name="HTML Sample" w:semiHidden="1" w:unhideWhenUsed="1"/>
+    <w:lsdException w:name="HTML Typewriter" w:semiHidden="1" w:unhideWhenUsed="1"/>
+    <w:lsdException w:name="HTML Variable" w:semiHidden="1" w:unhideWhenUsed="1"/>
+    <w:lsdException w:name="Normal Table" w:semiHidden="1" w:unhideWhenUsed="1"/>
+    <w:lsdException w:name="annotation subject" w:semiHidden="1" w:unhideWhenUsed="1"/>
+    <w:lsdException w:name="No List" w:semiHidden="1" w:unhideWhenUsed="1"/>
+    <w:lsdException w:name="Outline List 1" w:semiHidden="1" w:unhideWhenUsed="1"/>
+    <w:lsdException w:name="Outline List 2" w:semiHidden="1" w:unhideWhenUsed="1"/>
+    <w:lsdException w:name="Outline List 3" w:semiHidden="1" w:unhideWhenUsed="1"/>
+    <w:lsdException w:name="Table Simple 1" w:semiHidden="1" w:unhideWhenUsed="1"/>
+    <w:lsdException w:name="Table Simple 2" w:semiHidden="1" w:unhideWhenUsed="1"/>
+    <w:lsdException w:name="Table Simple 3" w:semiHidden="1" w:unhideWhenUsed="1"/>
+    <w:lsdException w:name="Table Classic 1" w:semiHidden="1" w:unhideWhenUsed="1"/>
+    <w:lsdException w:name="Table Classic 2" w:semiHidden="1" w:unhideWhenUsed="1"/>
+    <w:lsdException w:name="Table Classic 3" w:semiHidden="1" w:unhideWhenUsed="1"/>
+    <w:lsdException w:name="Table Classic 4" w:semiHidden="1" w:unhideWhenUsed="1"/>
+    <w:lsdException w:name="Table Colorful 1" w:semiHidden="1" w:unhideWhenUsed="1"/>
+    <w:lsdException w:name="Table Colorful 2" w:semiHidden="1" w:unhideWhenUsed="1"/>
+    <w:lsdException w:name="Table Colorful 3" w:semiHidden="1" w:unhideWhenUsed="1"/>
+    <w:lsdException w:name="Table Columns 1" w:semiHidden="1" w:unhideWhenUsed="1"/>
+    <w:lsdException w:name="Table Columns 2" w:semiHidden="1" w:unhideWhenUsed="1"/>
+    <w:lsdException w:name="Table Columns 3" w:semiHidden="1" w:unhideWhenUsed="1"/>
+    <w:lsdException w:name="Table Columns 4" w:semiHidden="1" w:unhideWhenUsed="1"/>
+    <w:lsdException w:name="Table Columns 5" w:semiHidden="1" w:unhideWhenUsed="1"/>
+    <w:lsdException w:name="Table Grid 1" w:semiHidden="1" w:unhideWhenUsed="1"/>
+    <w:lsdException w:name="Table Grid 2" w:semiHidden="1" w:unhideWhenUsed="1"/>
+    <w:lsdException w:name="Table Grid 3" w:semiHidden="1" w:unhideWhenUsed="1"/>
+    <w:lsdException w:name="Table Grid 4" w:semiHidden="1" w:unhideWhenUsed="1"/>
+    <w:lsdException w:name="Table Grid 5" w:semiHidden="1" w:unhideWhenUsed="1"/>
+    <w:lsdException w:name="Table Grid 6" w:semiHidden="1" w:unhideWhenUsed="1"/>
+    <w:lsdException w:name="Table Grid 7" w:semiHidden="1" w:unhideWhenUsed="1"/>
+    <w:lsdException w:name="Table Grid 8" w:semiHidden="1" w:unhideWhenUsed="1"/>
+    <w:lsdException w:name="Table List 1" w:semiHidden="1" w:unhideWhenUsed="1"/>
+    <w:lsdException w:name="Table List 2" w:semiHidden="1" w:unhideWhenUsed="1"/>
+    <w:lsdException w:name="Table List 3" w:semiHidden="1" w:unhideWhenUsed="1"/>
+    <w:lsdException w:name="Table List 4" w:semiHidden="1" w:unhideWhenUsed="1"/>
+    <w:lsdException w:name="Table List 5" w:semiHidden="1" w:unhideWhenUsed="1"/>
+    <w:lsdException w:name="Table List 6" w:semiHidden="1" w:unhideWhenUsed="1"/>
+    <w:lsdException w:name="Table List 7" w:semiHidden="1" w:unhideWhenUsed="1"/>
+    <w:lsdException w:name="Table List 8" w:semiHidden="1" w:unhideWhenUsed="1"/>
+    <w:lsdException w:name="Table 3D effects 1" w:semiHidden="1" w:unhideWhenUsed="1"/>
+    <w:lsdException w:name="Table 3D effects 2" w:semiHidden="1" w:unhideWhenUsed="1"/>
+    <w:lsdException w:name="Table 3D effects 3" w:semiHidden="1" w:unhideWhenUsed="1"/>
+    <w:lsdException w:name="Table Contemporary" w:semiHidden="1" w:unhideWhenUsed="1"/>
+    <w:lsdException w:name="Table Elegant" w:semiHidden="1" w:unhideWhenUsed="1"/>
+    <w:lsdException w:name="Table Professional" w:semiHidden="1" w:unhideWhenUsed="1"/>
+    <w:lsdException w:name="Table Subtle 1" w:semiHidden="1" w:unhideWhenUsed="1"/>
+    <w:lsdException w:name="Table Subtle 2" w:semiHidden="1" w:unhideWhenUsed="1"/>
+    <w:lsdException w:name="Table Web 1" w:semiHidden="1" w:unhideWhenUsed="1"/>
+    <w:lsdException w:name="Table Web 2" w:semiHidden="1" w:unhideWhenUsed="1"/>
+    <w:lsdException w:name="Table Web 3" w:semiHidden="1" w:unhideWhenUsed="1"/>
+    <w:lsdException w:name="Balloon Text" w:semiHidden="1" w:unhideWhenUsed="1"/>
+    <w:lsdException w:name="Table Grid" w:uiPriority="59"/>
+    <w:lsdException w:name="Table Theme" w:semiHidden="1" w:unhideWhenUsed="1"/>
+    <w:lsdException w:name="Note Level 1" w:semiHidden="1" w:unhideWhenUsed="1"/>
+    <w:lsdException w:name="Note Level 2" w:semiHidden="1" w:unhideWhenUsed="1"/>
+    <w:lsdException w:name="Note Level 3" w:semiHidden="1" w:unhideWhenUsed="1"/>
+    <w:lsdException w:name="Note Level 4" w:semiHidden="1" w:unhideWhenUsed="1"/>
+    <w:lsdException w:name="Note Level 5" w:semiHidden="1" w:unhideWhenUsed="1"/>
+    <w:lsdException w:name="Note Level 6" w:semiHidden="1" w:unhideWhenUsed="1"/>
+    <w:lsdException w:name="Note Level 7" w:semiHidden="1" w:unhideWhenUsed="1"/>
+    <w:lsdException w:name="Note Level 8" w:semiHidden="1" w:unhideWhenUsed="1"/>
+    <w:lsdException w:name="Note Level 9" w:semiHidden="1" w:unhideWhenUsed="1"/>
+    <w:lsdException w:name="Placeholder Text" w:semiHidden="1"/>
+    <w:lsdException w:name="No Spacing" w:uiPriority="1" w:qFormat="1"/>
+    <w:lsdException w:name="Light Shading" w:uiPriority="60"/>
+    <w:lsdException w:name="Light List" w:uiPriority="61"/>
+    <w:lsdException w:name="Light Grid" w:uiPriority="62"/>
+    <w:lsdException w:name="Medium Shading 1" w:uiPriority="63"/>
+    <w:lsdException w:name="Medium Shading 2" w:uiPriority="64"/>
+    <w:lsdException w:name="Medium List 1" w:uiPriority="65"/>
+    <w:lsdException w:name="Medium List 2" w:uiPriority="66"/>
+    <w:lsdException w:name="Medium Grid 1" w:uiPriority="67"/>
+    <w:lsdException w:name="Medium Grid 2" w:uiPriority="68"/>
+    <w:lsdException w:name="Medium Grid 3" w:uiPriority="69"/>
+    <w:lsdException w:name="Dark List" w:uiPriority="70"/>
+    <w:lsdException w:name="Colorful Shading" w:uiPriority="71"/>
+    <w:lsdException w:name="Colorful List" w:uiPriority="72"/>
+    <w:lsdException w:name="Colorful Grid" w:uiPriority="73"/>
+    <w:lsdException w:name="Light Shading Accent 1" w:uiPriority="60"/>
+    <w:lsdException w:name="Light List Accent 1" w:uiPriority="61"/>
+    <w:lsdException w:name="Light Grid Accent 1" w:uiPriority="62"/>
+    <w:lsdException w:name="Medium Shading 1 Accent 1" w:uiPriority="63"/>
+    <w:lsdException w:name="Medium Shading 2 Accent 1" w:uiPriority="64"/>
+    <w:lsdException w:name="Medium List 1 Accent 1" w:uiPriority="65"/>
+    <w:lsdException w:name="Revision" w:semiHidden="1"/>
+    <w:lsdException w:name="List Paragraph" w:uiPriority="34" w:qFormat="1"/>
+    <w:lsdException w:name="Quote" w:uiPriority="29" w:qFormat="1"/>
+    <w:lsdException w:name="Intense Quote" w:uiPriority="30" w:qFormat="1"/>
+    <w:lsdException w:name="Medium List 2 Accent 1" w:uiPriority="66"/>
+    <w:lsdException w:name="Medium Grid 1 Accent 1" w:uiPriority="67"/>
+    <w:lsdException w:name="Medium Grid 2 Accent 1" w:uiPriority="68"/>
+    <w:lsdException w:name="Medium Grid 3 Accent 1" w:uiPriority="69"/>
+    <w:lsdException w:name="Dark List Accent 1" w:uiPriority="70"/>
+    <w:lsdException w:name="Colorful Shading Accent 1" w:uiPriority="71"/>
+    <w:lsdException w:name="Colorful List Accent 1" w:uiPriority="72"/>
+    <w:lsdException w:name="Colorful Grid Accent 1" w:uiPriority="73"/>
+    <w:lsdException w:name="Light Shading Accent 2" w:uiPriority="60"/>
+    <w:lsdException w:name="Light List Accent 2" w:uiPriority="61"/>
+    <w:lsdException w:name="Light Grid Accent 2" w:uiPriority="62"/>
+    <w:lsdException w:name="Medium Shading 1 Accent 2" w:uiPriority="63"/>
+    <w:lsdException w:name="Medium Shading 2 Accent 2" w:uiPriority="64"/>
+    <w:lsdException w:name="Medium List 1 Accent 2" w:uiPriority="65"/>
+    <w:lsdException w:name="Medium List 2 Accent 2" w:uiPriority="66"/>
+    <w:lsdException w:name="Medium Grid 1 Accent 2" w:uiPriority="67"/>
+    <w:lsdException w:name="Medium Grid 2 Accent 2" w:uiPriority="68"/>
+    <w:lsdException w:name="Medium Grid 3 Accent 2" w:uiPriority="69"/>
+    <w:lsdException w:name="Dark List Accent 2" w:uiPriority="70"/>
+    <w:lsdException w:name="Colorful Shading Accent 2" w:uiPriority="71"/>
+    <w:lsdException w:name="Colorful List Accent 2" w:uiPriority="72"/>
+    <w:lsdException w:name="Colorful Grid Accent 2" w:uiPriority="73"/>
+    <w:lsdException w:name="Light Shading Accent 3" w:uiPriority="60"/>
+    <w:lsdException w:name="Light List Accent 3" w:uiPriority="61"/>
+    <w:lsdException w:name="Light Grid Accent 3" w:uiPriority="62"/>
+    <w:lsdException w:name="Medium Shading 1 Accent 3" w:uiPriority="63"/>
+    <w:lsdException w:name="Medium Shading 2 Accent 3" w:uiPriority="64"/>
+    <w:lsdException w:name="Medium List 1 Accent 3" w:uiPriority="65"/>
+    <w:lsdException w:name="Medium List 2 Accent 3" w:uiPriority="66"/>
+    <w:lsdException w:name="Medium Grid 1 Accent 3" w:uiPriority="67"/>
+    <w:lsdException w:name="Medium Grid 2 Accent 3" w:uiPriority="68"/>
+    <w:lsdException w:name="Medium Grid 3 Accent 3" w:uiPriority="69"/>
+    <w:lsdException w:name="Dark List Accent 3" w:uiPriority="70"/>
+    <w:lsdException w:name="Colorful Shading Accent 3" w:uiPriority="71"/>
+    <w:lsdException w:name="Colorful List Accent 3" w:uiPriority="72"/>
+    <w:lsdException w:name="Colorful Grid Accent 3" w:uiPriority="73"/>
+    <w:lsdException w:name="Light Shading Accent 4" w:uiPriority="60"/>
+    <w:lsdException w:name="Light List Accent 4" w:uiPriority="61"/>
+    <w:lsdException w:name="Light Grid Accent 4" w:uiPriority="62"/>
+    <w:lsdException w:name="Medium Shading 1 Accent 4" w:uiPriority="63"/>
+    <w:lsdException w:name="Medium Shading 2 Accent 4" w:uiPriority="64"/>
+    <w:lsdException w:name="Medium List 1 Accent 4" w:uiPriority="65"/>
+    <w:lsdException w:name="Medium List 2 Accent 4" w:uiPriority="66"/>
+    <w:lsdException w:name="Medium Grid 1 Accent 4" w:uiPriority="67"/>
+    <w:lsdException w:name="Medium Grid 2 Accent 4" w:uiPriority="68"/>
+    <w:lsdException w:name="Medium Grid 3 Accent 4" w:uiPriority="69"/>
+    <w:lsdException w:name="Dark List Accent 4" w:uiPriority="70"/>
+    <w:lsdException w:name="Colorful Shading Accent 4" w:uiPriority="71"/>
+    <w:lsdException w:name="Colorful List Accent 4" w:uiPriority="72"/>
+    <w:lsdException w:name="Colorful Grid Accent 4" w:uiPriority="73"/>
+    <w:lsdException w:name="Light Shading Accent 5" w:uiPriority="60"/>
+    <w:lsdException w:name="Light List Accent 5" w:uiPriority="61"/>
+    <w:lsdException w:name="Light Grid Accent 5" w:uiPriority="62"/>
+    <w:lsdException w:name="Medium Shading 1 Accent 5" w:uiPriority="63"/>
+    <w:lsdException w:name="Medium Shading 2 Accent 5" w:uiPriority="64"/>
+    <w:lsdException w:name="Medium List 1 Accent 5" w:uiPriority="65"/>
+    <w:lsdException w:name="Medium List 2 Accent 5" w:uiPriority="66"/>
+    <w:lsdException w:name="Medium Grid 1 Accent 5" w:uiPriority="67"/>
+    <w:lsdException w:name="Medium Grid 2 Accent 5" w:uiPriority="68"/>
+    <w:lsdException w:name="Medium Grid 3 Accent 5" w:uiPriority="69"/>
+    <w:lsdException w:name="Dark List Accent 5" w:uiPriority="70"/>
+    <w:lsdException w:name="Colorful Shading Accent 5" w:uiPriority="71"/>
+    <w:lsdException w:name="Colorful List Accent 5" w:uiPriority="72"/>
+    <w:lsdException w:name="Colorful Grid Accent 5" w:uiPriority="73"/>
+    <w:lsdException w:name="Light Shading Accent 6" w:uiPriority="60"/>
+    <w:lsdException w:name="Light List Accent 6" w:uiPriority="61"/>
+    <w:lsdException w:name="Light Grid Accent 6" w:uiPriority="62"/>
+    <w:lsdException w:name="Medium Shading 1 Accent 6" w:uiPriority="63"/>
+    <w:lsdException w:name="Medium Shading 2 Accent 6" w:uiPriority="64"/>
+    <w:lsdException w:name="Medium List 1 Accent 6" w:uiPriority="65"/>
+    <w:lsdException w:name="Medium List 2 Accent 6" w:uiPriority="66"/>
+    <w:lsdException w:name="Medium Grid 1 Accent 6" w:uiPriority="67"/>
+    <w:lsdException w:name="Medium Grid 2 Accent 6" w:uiPriority="68"/>
+    <w:lsdException w:name="Medium Grid 3 Accent 6" w:uiPriority="69"/>
+    <w:lsdException w:name="Dark List Accent 6" w:uiPriority="70"/>
+    <w:lsdException w:name="Colorful Shading Accent 6" w:uiPriority="71"/>
+    <w:lsdException w:name="Colorful List Accent 6" w:uiPriority="72"/>
+    <w:lsdException w:name="Colorful Grid Accent 6" w:uiPriority="73"/>
+    <w:lsdException w:name="Subtle Emphasis" w:uiPriority="19" w:qFormat="1"/>
+    <w:lsdException w:name="Intense Emphasis" w:uiPriority="21" w:qFormat="1"/>
+    <w:lsdException w:name="Subtle Reference" w:uiPriority="31" w:qFormat="1"/>
+    <w:lsdException w:name="Intense Reference" w:uiPriority="32" w:qFormat="1"/>
+    <w:lsdException w:name="Book Title" w:uiPriority="33" w:qFormat="1"/>
+    <w:lsdException w:name="Bibliography" w:semiHidden="1" w:uiPriority="37" w:unhideWhenUsed="1"/>
+    <w:lsdException w:name="TOC Heading" w:semiHidden="1" w:uiPriority="39" w:unhideWhenUsed="1" w:qFormat="1"/>
+    <w:lsdException w:name="Plain Table 1" w:uiPriority="41"/>
+    <w:lsdException w:name="Plain Table 2" w:uiPriority="42"/>
+    <w:lsdException w:name="Plain Table 3" w:uiPriority="43"/>
+    <w:lsdException w:name="Plain Table 4" w:uiPriority="44"/>
+    <w:lsdException w:name="Plain Table 5" w:uiPriority="45"/>
+    <w:lsdException w:name="Grid Table Light" w:uiPriority="40"/>
+    <w:lsdException w:name="Grid Table 1 Light" w:uiPriority="46"/>
+    <w:lsdException w:name="Grid Table 2" w:uiPriority="47"/>
+    <w:lsdException w:name="Grid Table 3" w:uiPriority="48"/>
+    <w:lsdException w:name="Grid Table 4" w:uiPriority="49"/>
+    <w:lsdException w:name="Grid Table 5 Dark" w:uiPriority="50"/>
+    <w:lsdException w:name="Grid Table 6 Colorful" w:uiPriority="51"/>
+    <w:lsdException w:name="Grid Table 7 Colorful" w:uiPriority="52"/>
+    <w:lsdException w:name="Grid Table 1 Light Accent 1" w:uiPriority="46"/>
+    <w:lsdException w:name="Grid Table 2 Accent 1" w:uiPriority="47"/>
+    <w:lsdException w:name="Grid Table 3 Accent 1" w:uiPriority="48"/>
+    <w:lsdException w:name="Grid Table 4 Accent 1" w:uiPriority="49"/>
+    <w:lsdException w:name="Grid Table 5 Dark Accent 1" w:uiPriority="50"/>
+    <w:lsdException w:name="Grid Table 6 Colorful Accent 1" w:uiPriority="51"/>
+    <w:lsdException w:name="Grid Table 7 Colorful Accent 1" w:uiPriority="52"/>
+    <w:lsdException w:name="Grid Table 1 Light Accent 2" w:uiPriority="46"/>
+    <w:lsdException w:name="Grid Table 2 Accent 2" w:uiPriority="47"/>
+    <w:lsdException w:name="Grid Table 3 Accent 2" w:uiPriority="48"/>
+    <w:lsdException w:name="Grid Table 4 Accent 2" w:uiPriority="49"/>
+    <w:lsdException w:name="Grid Table 5 Dark Accent 2" w:uiPriority="50"/>
+    <w:lsdException w:name="Grid Table 6 Colorful Accent 2" w:uiPriority="51"/>
+    <w:lsdException w:name="Grid Table 7 Colorful Accent 2" w:uiPriority="52"/>
+    <w:lsdException w:name="Grid Table 1 Light Accent 3" w:uiPriority="46"/>
+    <w:lsdException w:name="Grid Table 2 Accent 3" w:uiPriority="47"/>
+    <w:lsdException w:name="Grid Table 3 Accent 3" w:uiPriority="48"/>
+    <w:lsdException w:name="Grid Table 4 Accent 3" w:uiPriority="49"/>
+    <w:lsdException w:name="Grid Table 5 Dark Accent 3" w:uiPriority="50"/>
+    <w:lsdException w:name="Grid Table 6 Colorful Accent 3" w:uiPriority="51"/>
+    <w:lsdException w:name="Grid Table 7 Colorful Accent 3" w:uiPriority="52"/>
+    <w:lsdException w:name="Grid Table 1 Light Accent 4" w:uiPriority="46"/>
+    <w:lsdException w:name="Grid Table 2 Accent 4" w:uiPriority="47"/>
+    <w:lsdException w:name="Grid Table 3 Accent 4" w:uiPriority="48"/>
+    <w:lsdException w:name="Grid Table 4 Accent 4" w:uiPriority="49"/>
+    <w:lsdException w:name="Grid Table 5 Dark Accent 4" w:uiPriority="50"/>
+    <w:lsdException w:name="Grid Table 6 Colorful Accent 4" w:uiPriority="51"/>
+    <w:lsdException w:name="Grid Table 7 Colorful Accent 4" w:uiPriority="52"/>
+    <w:lsdException w:name="Grid Table 1 Light Accent 5" w:uiPriority="46"/>
+    <w:lsdException w:name="Grid Table 2 Accent 5" w:uiPriority="47"/>
+    <w:lsdException w:name="Grid Table 3 Accent 5" w:uiPriority="48"/>
+    <w:lsdException w:name="Grid Table 4 Accent 5" w:uiPriority="49"/>
+    <w:lsdException w:name="Grid Table 5 Dark Accent 5" w:uiPriority="50"/>
+    <w:lsdException w:name="Grid Table 6 Colorful Accent 5" w:uiPriority="51"/>
+    <w:lsdException w:name="Grid Table 7 Colorful Accent 5" w:uiPriority="52"/>
+    <w:lsdException w:name="Grid Table 1 Light Accent 6" w:uiPriority="46"/>
+    <w:lsdException w:name="Grid Table 2 Accent 6" w:uiPriority="47"/>
+    <w:lsdException w:name="Grid Table 3 Accent 6" w:uiPriority="48"/>
+    <w:lsdException w:name="Grid Table 4 Accent 6" w:uiPriority="49"/>
+    <w:lsdException w:name="Grid Table 5 Dark Accent 6" w:uiPriority="50"/>
+    <w:lsdException w:name="Grid Table 6 Colorful Accent 6" w:uiPriority="51"/>
+    <w:lsdException w:name="Grid Table 7 Colorful Accent 6" w:uiPriority="52"/>
+    <w:lsdException w:name="List Table 1 Light" w:uiPriority="46"/>
+    <w:lsdException w:name="List Table 2" w:uiPriority="47"/>
+    <w:lsdException w:name="List Table 3" w:uiPriority="48"/>
+    <w:lsdException w:name="List Table 4" w:uiPriority="49"/>
+    <w:lsdException w:name="List Table 5 Dark" w:uiPriority="50"/>
+    <w:lsdException w:name="List Table 6 Colorful" w:uiPriority="51"/>
+    <w:lsdException w:name="List Table 7 Colorful" w:uiPriority="52"/>
+    <w:lsdException w:name="List Table 1 Light Accent 1" w:uiPriority="46"/>
+    <w:lsdException w:name="List Table 2 Accent 1" w:uiPriority="47"/>
+    <w:lsdException w:name="List Table 3 Accent 1" w:uiPriority="48"/>
+    <w:lsdException w:name="List Table 4 Accent 1" w:uiPriority="49"/>
+    <w:lsdException w:name="List Table 5 Dark Accent 1" w:uiPriority="50"/>
+    <w:lsdException w:name="List Table 6 Colorful Accent 1" w:uiPriority="51"/>
+    <w:lsdException w:name="List Table 7 Colorful Accent 1" w:uiPriority="52"/>
+    <w:lsdException w:name="List Table 1 Light Accent 2" w:uiPriority="46"/>
+    <w:lsdException w:name="List Table 2 Accent 2" w:uiPriority="47"/>
+    <w:lsdException w:name="List Table 3 Accent 2" w:uiPriority="48"/>
+    <w:lsdException w:name="List Table 4 Accent 2" w:uiPriority="49"/>
+    <w:lsdException w:name="List Table 5 Dark Accent 2" w:uiPriority="50"/>
+    <w:lsdException w:name="List Table 6 Colorful Accent 2" w:uiPriority="51"/>
+    <w:lsdException w:name="List Table 7 Colorful Accent 2" w:uiPriority="52"/>
+    <w:lsdException w:name="List Table 1 Light Accent 3" w:uiPriority="46"/>
+    <w:lsdException w:name="List Table 2 Accent 3" w:uiPriority="47"/>
+    <w:lsdException w:name="List Table 3 Accent 3" w:uiPriority="48"/>
+    <w:lsdException w:name="List Table 4 Accent 3" w:uiPriority="49"/>
+    <w:lsdException w:name="List Table 5 Dark Accent 3" w:uiPriority="50"/>
+    <w:lsdException w:name="List Table 6 Colorful Accent 3" w:uiPriority="51"/>
+    <w:lsdException w:name="List Table 7 Colorful Accent 3" w:uiPriority="52"/>
+    <w:lsdException w:name="List Table 1 Light Accent 4" w:uiPriority="46"/>
+    <w:lsdException w:name="List Table 2 Accent 4" w:uiPriority="47"/>
+    <w:lsdException w:name="List Table 3 Accent 4" w:uiPriority="48"/>
+    <w:lsdException w:name="List Table 4 Accent 4" w:uiPriority="49"/>
+    <w:lsdException w:name="List Table 5 Dark Accent 4" w:uiPriority="50"/>
+    <w:lsdException w:name="List Table 6 Colorful Accent 4" w:uiPriority="51"/>
+    <w:lsdException w:name="List Table 7 Colorful Accent 4" w:uiPriority="52"/>
+    <w:lsdException w:name="List Table 1 Light Accent 5" w:uiPriority="46"/>
+    <w:lsdException w:name="List Table 2 Accent 5" w:uiPriority="47"/>
+    <w:lsdException w:name="List Table 3 Accent 5" w:uiPriority="48"/>
+    <w:lsdException w:name="List Table 4 Accent 5" w:uiPriority="49"/>
+    <w:lsdException w:name="List Table 5 Dark Accent 5" w:uiPriority="50"/>
+    <w:lsdException w:name="List Table 6 Colorful Accent 5" w:uiPriority="51"/>
+    <w:lsdException w:name="List Table 7 Colorful Accent 5" w:uiPriority="52"/>
+    <w:lsdException w:name="List Table 1 Light Accent 6" w:uiPriority="46"/>
+    <w:lsdException w:name="List Table 2 Accent 6" w:uiPriority="47"/>
+    <w:lsdException w:name="List Table 3 Accent 6" w:uiPriority="48"/>
+    <w:lsdException w:name="List Table 4 Accent 6" w:uiPriority="49"/>
+    <w:lsdException w:name="List Table 5 Dark Accent 6" w:uiPriority="50"/>
+    <w:lsdException w:name="List Table 6 Colorful Accent 6" w:uiPriority="51"/>
+    <w:lsdException w:name="List Table 7 Colorful Accent 6" w:uiPriority="52"/>
+    <w:lsdException w:name="Mention" w:semiHidden="1" w:unhideWhenUsed="1"/>
+    <w:lsdException w:name="Smart Hyperlink" w:semiHidden="1" w:unhideWhenUsed="1"/>
   </w:latentStyles>
-  <w:style w:type="paragraph" w:default="1" w:styleId="a">
+  <w:style w:type="paragraph" w:default="1" w:styleId="Normal">
     <w:name w:val="Normal"/>
   </w:style>
-  <w:style w:type="paragraph" w:styleId="1">
+  <w:style w:type="paragraph" w:styleId="Heading1">
     <w:name w:val="heading 1"/>
-    <w:basedOn w:val="a"/>
-    <w:next w:val="a"/>
+    <w:basedOn w:val="Normal"/>
+    <w:next w:val="Normal"/>
     <w:pPr>
       <w:keepNext/>
       <w:keepLines/>
@@ -7715,10 +8104,10 @@
       <w:szCs w:val="40"/>
     </w:rPr>
   </w:style>
-  <w:style w:type="paragraph" w:styleId="2">
+  <w:style w:type="paragraph" w:styleId="Heading2">
     <w:name w:val="heading 2"/>
-    <w:basedOn w:val="a"/>
-    <w:next w:val="a"/>
+    <w:basedOn w:val="Normal"/>
+    <w:next w:val="Normal"/>
     <w:pPr>
       <w:keepNext/>
       <w:keepLines/>
@@ -7731,10 +8120,10 @@
       <w:szCs w:val="32"/>
     </w:rPr>
   </w:style>
-  <w:style w:type="paragraph" w:styleId="3">
+  <w:style w:type="paragraph" w:styleId="Heading3">
     <w:name w:val="heading 3"/>
-    <w:basedOn w:val="a"/>
-    <w:next w:val="a"/>
+    <w:basedOn w:val="Normal"/>
+    <w:next w:val="Normal"/>
     <w:pPr>
       <w:keepNext/>
       <w:keepLines/>
@@ -7748,10 +8137,10 @@
       <w:szCs w:val="28"/>
     </w:rPr>
   </w:style>
-  <w:style w:type="paragraph" w:styleId="4">
+  <w:style w:type="paragraph" w:styleId="Heading4">
     <w:name w:val="heading 4"/>
-    <w:basedOn w:val="a"/>
-    <w:next w:val="a"/>
+    <w:basedOn w:val="Normal"/>
+    <w:next w:val="Normal"/>
     <w:pPr>
       <w:keepNext/>
       <w:keepLines/>
@@ -7765,10 +8154,10 @@
       <w:szCs w:val="24"/>
     </w:rPr>
   </w:style>
-  <w:style w:type="paragraph" w:styleId="5">
+  <w:style w:type="paragraph" w:styleId="Heading5">
     <w:name w:val="heading 5"/>
-    <w:basedOn w:val="a"/>
-    <w:next w:val="a"/>
+    <w:basedOn w:val="Normal"/>
+    <w:next w:val="Normal"/>
     <w:pPr>
       <w:keepNext/>
       <w:keepLines/>
@@ -7780,10 +8169,10 @@
       <w:color w:val="666666"/>
     </w:rPr>
   </w:style>
-  <w:style w:type="paragraph" w:styleId="6">
+  <w:style w:type="paragraph" w:styleId="Heading6">
     <w:name w:val="heading 6"/>
-    <w:basedOn w:val="a"/>
-    <w:next w:val="a"/>
+    <w:basedOn w:val="Normal"/>
+    <w:next w:val="Normal"/>
     <w:pPr>
       <w:keepNext/>
       <w:keepLines/>
@@ -7796,13 +8185,13 @@
       <w:color w:val="666666"/>
     </w:rPr>
   </w:style>
-  <w:style w:type="character" w:default="1" w:styleId="a0">
+  <w:style w:type="character" w:default="1" w:styleId="DefaultParagraphFont">
     <w:name w:val="Default Paragraph Font"/>
     <w:uiPriority w:val="1"/>
     <w:semiHidden/>
     <w:unhideWhenUsed/>
   </w:style>
-  <w:style w:type="table" w:default="1" w:styleId="a1">
+  <w:style w:type="table" w:default="1" w:styleId="TableNormal">
     <w:name w:val="Normal Table"/>
     <w:uiPriority w:val="99"/>
     <w:semiHidden/>
@@ -7817,14 +8206,14 @@
       </w:tblCellMar>
     </w:tblPr>
   </w:style>
-  <w:style w:type="numbering" w:default="1" w:styleId="a2">
+  <w:style w:type="numbering" w:default="1" w:styleId="NoList">
     <w:name w:val="No List"/>
     <w:uiPriority w:val="99"/>
     <w:semiHidden/>
     <w:unhideWhenUsed/>
   </w:style>
-  <w:style w:type="table" w:customStyle="1" w:styleId="TableNormal">
-    <w:name w:val="Table Normal"/>
+  <w:style w:type="table" w:customStyle="1" w:styleId="TableNormal1">
+    <w:name w:val="Table Normal1"/>
     <w:tblPr>
       <w:tblCellMar>
         <w:top w:w="0" w:type="dxa"/>
@@ -7834,10 +8223,10 @@
       </w:tblCellMar>
     </w:tblPr>
   </w:style>
-  <w:style w:type="paragraph" w:styleId="a3">
+  <w:style w:type="paragraph" w:styleId="Title">
     <w:name w:val="Title"/>
-    <w:basedOn w:val="a"/>
-    <w:next w:val="a"/>
+    <w:basedOn w:val="Normal"/>
+    <w:next w:val="Normal"/>
     <w:pPr>
       <w:keepNext/>
       <w:keepLines/>
@@ -7849,10 +8238,10 @@
       <w:szCs w:val="52"/>
     </w:rPr>
   </w:style>
-  <w:style w:type="paragraph" w:styleId="a4">
+  <w:style w:type="paragraph" w:styleId="Subtitle">
     <w:name w:val="Subtitle"/>
-    <w:basedOn w:val="a"/>
-    <w:next w:val="a"/>
+    <w:basedOn w:val="Normal"/>
+    <w:next w:val="Normal"/>
     <w:pPr>
       <w:keepNext/>
       <w:keepLines/>
@@ -7866,9 +8255,9 @@
       <w:szCs w:val="30"/>
     </w:rPr>
   </w:style>
-  <w:style w:type="paragraph" w:styleId="a5">
+  <w:style w:type="paragraph" w:styleId="ListParagraph">
     <w:name w:val="List Paragraph"/>
-    <w:basedOn w:val="a"/>
+    <w:basedOn w:val="Normal"/>
     <w:uiPriority w:val="34"/>
     <w:qFormat/>
     <w:rsid w:val="005E2E72"/>
@@ -7876,10 +8265,10 @@
       <w:ind w:firstLineChars="200" w:firstLine="420"/>
     </w:pPr>
   </w:style>
-  <w:style w:type="paragraph" w:styleId="HTML">
+  <w:style w:type="paragraph" w:styleId="HTMLPreformatted">
     <w:name w:val="HTML Preformatted"/>
-    <w:basedOn w:val="a"/>
-    <w:link w:val="HTMLChar"/>
+    <w:basedOn w:val="Normal"/>
+    <w:link w:val="HTMLPreformattedChar"/>
     <w:uiPriority w:val="99"/>
     <w:semiHidden/>
     <w:unhideWhenUsed/>
@@ -7912,400 +8301,10 @@
       <w:szCs w:val="24"/>
     </w:rPr>
   </w:style>
-  <w:style w:type="character" w:customStyle="1" w:styleId="HTMLChar">
-    <w:name w:val="HTML 预设格式 Char"/>
-    <w:basedOn w:val="a0"/>
-    <w:link w:val="HTML"/>
-    <w:uiPriority w:val="99"/>
-    <w:semiHidden/>
-    <w:rsid w:val="00122363"/>
-    <w:rPr>
-      <w:rFonts w:ascii="宋体" w:eastAsia="宋体" w:hAnsi="宋体" w:cs="宋体"/>
-      <w:color w:val="auto"/>
-      <w:sz w:val="24"/>
-      <w:szCs w:val="24"/>
-    </w:rPr>
-  </w:style>
-</w:styles>
-</file>
-
-<file path=word/stylesWithEffects.xml><?xml version="1.0" encoding="utf-8"?>
-<w:styles xmlns:wpc="http://schemas.microsoft.com/office/word/2010/wordprocessingCanvas" xmlns:mc="http://schemas.openxmlformats.org/markup-compatibility/2006" xmlns:o="urn:schemas-microsoft-com:office:office" xmlns:r="http://schemas.openxmlformats.org/officeDocument/2006/relationships" xmlns:m="http://schemas.openxmlformats.org/officeDocument/2006/math" xmlns:v="urn:schemas-microsoft-com:vml" xmlns:wp14="http://schemas.microsoft.com/office/word/2010/wordprocessingDrawing" xmlns:wp="http://schemas.openxmlformats.org/drawingml/2006/wordprocessingDrawing" xmlns:w10="urn:schemas-microsoft-com:office:word" xmlns:w="http://schemas.openxmlformats.org/wordprocessingml/2006/main" xmlns:w14="http://schemas.microsoft.com/office/word/2010/wordml" xmlns:wpg="http://schemas.microsoft.com/office/word/2010/wordprocessingGroup" xmlns:wpi="http://schemas.microsoft.com/office/word/2010/wordprocessingInk" xmlns:wne="http://schemas.microsoft.com/office/word/2006/wordml" xmlns:wps="http://schemas.microsoft.com/office/word/2010/wordprocessingShape" mc:Ignorable="w14 wp14">
-  <w:docDefaults>
-    <w:rPrDefault>
-      <w:rPr>
-        <w:rFonts w:ascii="Arial" w:eastAsiaTheme="minorEastAsia" w:hAnsi="Arial" w:cs="Arial"/>
-        <w:color w:val="000000"/>
-        <w:sz w:val="22"/>
-        <w:szCs w:val="22"/>
-        <w:lang w:val="en-US" w:eastAsia="zh-CN" w:bidi="ar-SA"/>
-      </w:rPr>
-    </w:rPrDefault>
-    <w:pPrDefault>
-      <w:pPr>
-        <w:spacing w:line="276" w:lineRule="auto"/>
-      </w:pPr>
-    </w:pPrDefault>
-  </w:docDefaults>
-  <w:latentStyles w:defLockedState="0" w:defUIPriority="99" w:defSemiHidden="1" w:defUnhideWhenUsed="1" w:defQFormat="0" w:count="267">
-    <w:lsdException w:name="Normal" w:semiHidden="0" w:uiPriority="0" w:unhideWhenUsed="0" w:qFormat="1"/>
-    <w:lsdException w:name="heading 1" w:semiHidden="0" w:uiPriority="9" w:unhideWhenUsed="0" w:qFormat="1"/>
-    <w:lsdException w:name="heading 2" w:uiPriority="9" w:qFormat="1"/>
-    <w:lsdException w:name="heading 3" w:uiPriority="9" w:qFormat="1"/>
-    <w:lsdException w:name="heading 4" w:uiPriority="9" w:qFormat="1"/>
-    <w:lsdException w:name="heading 5" w:uiPriority="9" w:qFormat="1"/>
-    <w:lsdException w:name="heading 6" w:uiPriority="9" w:qFormat="1"/>
-    <w:lsdException w:name="heading 7" w:uiPriority="9" w:qFormat="1"/>
-    <w:lsdException w:name="heading 8" w:uiPriority="9" w:qFormat="1"/>
-    <w:lsdException w:name="heading 9" w:uiPriority="9" w:qFormat="1"/>
-    <w:lsdException w:name="toc 1" w:uiPriority="39"/>
-    <w:lsdException w:name="toc 2" w:uiPriority="39"/>
-    <w:lsdException w:name="toc 3" w:uiPriority="39"/>
-    <w:lsdException w:name="toc 4" w:uiPriority="39"/>
-    <w:lsdException w:name="toc 5" w:uiPriority="39"/>
-    <w:lsdException w:name="toc 6" w:uiPriority="39"/>
-    <w:lsdException w:name="toc 7" w:uiPriority="39"/>
-    <w:lsdException w:name="toc 8" w:uiPriority="39"/>
-    <w:lsdException w:name="toc 9" w:uiPriority="39"/>
-    <w:lsdException w:name="caption" w:uiPriority="35" w:qFormat="1"/>
-    <w:lsdException w:name="Title" w:semiHidden="0" w:uiPriority="10" w:unhideWhenUsed="0" w:qFormat="1"/>
-    <w:lsdException w:name="Default Paragraph Font" w:uiPriority="1"/>
-    <w:lsdException w:name="Subtitle" w:semiHidden="0" w:uiPriority="11" w:unhideWhenUsed="0" w:qFormat="1"/>
-    <w:lsdException w:name="Strong" w:semiHidden="0" w:uiPriority="22" w:unhideWhenUsed="0" w:qFormat="1"/>
-    <w:lsdException w:name="Emphasis" w:semiHidden="0" w:uiPriority="20" w:unhideWhenUsed="0" w:qFormat="1"/>
-    <w:lsdException w:name="Table Grid" w:semiHidden="0" w:uiPriority="59" w:unhideWhenUsed="0"/>
-    <w:lsdException w:name="Placeholder Text" w:unhideWhenUsed="0"/>
-    <w:lsdException w:name="No Spacing" w:semiHidden="0" w:uiPriority="1" w:unhideWhenUsed="0" w:qFormat="1"/>
-    <w:lsdException w:name="Light Shading" w:semiHidden="0" w:uiPriority="60" w:unhideWhenUsed="0"/>
-    <w:lsdException w:name="Light List" w:semiHidden="0" w:uiPriority="61" w:unhideWhenUsed="0"/>
-    <w:lsdException w:name="Light Grid" w:semiHidden="0" w:uiPriority="62" w:unhideWhenUsed="0"/>
-    <w:lsdException w:name="Medium Shading 1" w:semiHidden="0" w:uiPriority="63" w:unhideWhenUsed="0"/>
-    <w:lsdException w:name="Medium Shading 2" w:semiHidden="0" w:uiPriority="64" w:unhideWhenUsed="0"/>
-    <w:lsdException w:name="Medium List 1" w:semiHidden="0" w:uiPriority="65" w:unhideWhenUsed="0"/>
-    <w:lsdException w:name="Medium List 2" w:semiHidden="0" w:uiPriority="66" w:unhideWhenUsed="0"/>
-    <w:lsdException w:name="Medium Grid 1" w:semiHidden="0" w:uiPriority="67" w:unhideWhenUsed="0"/>
-    <w:lsdException w:name="Medium Grid 2" w:semiHidden="0" w:uiPriority="68" w:unhideWhenUsed="0"/>
-    <w:lsdException w:name="Medium Grid 3" w:semiHidden="0" w:uiPriority="69" w:unhideWhenUsed="0"/>
-    <w:lsdException w:name="Dark List" w:semiHidden="0" w:uiPriority="70" w:unhideWhenUsed="0"/>
-    <w:lsdException w:name="Colorful Shading" w:semiHidden="0" w:uiPriority="71" w:unhideWhenUsed="0"/>
-    <w:lsdException w:name="Colorful List" w:semiHidden="0" w:uiPriority="72" w:unhideWhenUsed="0"/>
-    <w:lsdException w:name="Colorful Grid" w:semiHidden="0" w:uiPriority="73" w:unhideWhenUsed="0"/>
-    <w:lsdException w:name="Light Shading Accent 1" w:semiHidden="0" w:uiPriority="60" w:unhideWhenUsed="0"/>
-    <w:lsdException w:name="Light List Accent 1" w:semiHidden="0" w:uiPriority="61" w:unhideWhenUsed="0"/>
-    <w:lsdException w:name="Light Grid Accent 1" w:semiHidden="0" w:uiPriority="62" w:unhideWhenUsed="0"/>
-    <w:lsdException w:name="Medium Shading 1 Accent 1" w:semiHidden="0" w:uiPriority="63" w:unhideWhenUsed="0"/>
-    <w:lsdException w:name="Medium Shading 2 Accent 1" w:semiHidden="0" w:uiPriority="64" w:unhideWhenUsed="0"/>
-    <w:lsdException w:name="Medium List 1 Accent 1" w:semiHidden="0" w:uiPriority="65" w:unhideWhenUsed="0"/>
-    <w:lsdException w:name="Revision" w:unhideWhenUsed="0"/>
-    <w:lsdException w:name="List Paragraph" w:semiHidden="0" w:uiPriority="34" w:unhideWhenUsed="0" w:qFormat="1"/>
-    <w:lsdException w:name="Quote" w:semiHidden="0" w:uiPriority="29" w:unhideWhenUsed="0" w:qFormat="1"/>
-    <w:lsdException w:name="Intense Quote" w:semiHidden="0" w:uiPriority="30" w:unhideWhenUsed="0" w:qFormat="1"/>
-    <w:lsdException w:name="Medium List 2 Accent 1" w:semiHidden="0" w:uiPriority="66" w:unhideWhenUsed="0"/>
-    <w:lsdException w:name="Medium Grid 1 Accent 1" w:semiHidden="0" w:uiPriority="67" w:unhideWhenUsed="0"/>
-    <w:lsdException w:name="Medium Grid 2 Accent 1" w:semiHidden="0" w:uiPriority="68" w:unhideWhenUsed="0"/>
-    <w:lsdException w:name="Medium Grid 3 Accent 1" w:semiHidden="0" w:uiPriority="69" w:unhideWhenUsed="0"/>
-    <w:lsdException w:name="Dark List Accent 1" w:semiHidden="0" w:uiPriority="70" w:unhideWhenUsed="0"/>
-    <w:lsdException w:name="Colorful Shading Accent 1" w:semiHidden="0" w:uiPriority="71" w:unhideWhenUsed="0"/>
-    <w:lsdException w:name="Colorful List Accent 1" w:semiHidden="0" w:uiPriority="72" w:unhideWhenUsed="0"/>
-    <w:lsdException w:name="Colorful Grid Accent 1" w:semiHidden="0" w:uiPriority="73" w:unhideWhenUsed="0"/>
-    <w:lsdException w:name="Light Shading Accent 2" w:semiHidden="0" w:uiPriority="60" w:unhideWhenUsed="0"/>
-    <w:lsdException w:name="Light List Accent 2" w:semiHidden="0" w:uiPriority="61" w:unhideWhenUsed="0"/>
-    <w:lsdException w:name="Light Grid Accent 2" w:semiHidden="0" w:uiPriority="62" w:unhideWhenUsed="0"/>
-    <w:lsdException w:name="Medium Shading 1 Accent 2" w:semiHidden="0" w:uiPriority="63" w:unhideWhenUsed="0"/>
-    <w:lsdException w:name="Medium Shading 2 Accent 2" w:semiHidden="0" w:uiPriority="64" w:unhideWhenUsed="0"/>
-    <w:lsdException w:name="Medium List 1 Accent 2" w:semiHidden="0" w:uiPriority="65" w:unhideWhenUsed="0"/>
-    <w:lsdException w:name="Medium List 2 Accent 2" w:semiHidden="0" w:uiPriority="66" w:unhideWhenUsed="0"/>
-    <w:lsdException w:name="Medium Grid 1 Accent 2" w:semiHidden="0" w:uiPriority="67" w:unhideWhenUsed="0"/>
-    <w:lsdException w:name="Medium Grid 2 Accent 2" w:semiHidden="0" w:uiPriority="68" w:unhideWhenUsed="0"/>
-    <w:lsdException w:name="Medium Grid 3 Accent 2" w:semiHidden="0" w:uiPriority="69" w:unhideWhenUsed="0"/>
-    <w:lsdException w:name="Dark List Accent 2" w:semiHidden="0" w:uiPriority="70" w:unhideWhenUsed="0"/>
-    <w:lsdException w:name="Colorful Shading Accent 2" w:semiHidden="0" w:uiPriority="71" w:unhideWhenUsed="0"/>
-    <w:lsdException w:name="Colorful List Accent 2" w:semiHidden="0" w:uiPriority="72" w:unhideWhenUsed="0"/>
-    <w:lsdException w:name="Colorful Grid Accent 2" w:semiHidden="0" w:uiPriority="73" w:unhideWhenUsed="0"/>
-    <w:lsdException w:name="Light Shading Accent 3" w:semiHidden="0" w:uiPriority="60" w:unhideWhenUsed="0"/>
-    <w:lsdException w:name="Light List Accent 3" w:semiHidden="0" w:uiPriority="61" w:unhideWhenUsed="0"/>
-    <w:lsdException w:name="Light Grid Accent 3" w:semiHidden="0" w:uiPriority="62" w:unhideWhenUsed="0"/>
-    <w:lsdException w:name="Medium Shading 1 Accent 3" w:semiHidden="0" w:uiPriority="63" w:unhideWhenUsed="0"/>
-    <w:lsdException w:name="Medium Shading 2 Accent 3" w:semiHidden="0" w:uiPriority="64" w:unhideWhenUsed="0"/>
-    <w:lsdException w:name="Medium List 1 Accent 3" w:semiHidden="0" w:uiPriority="65" w:unhideWhenUsed="0"/>
-    <w:lsdException w:name="Medium List 2 Accent 3" w:semiHidden="0" w:uiPriority="66" w:unhideWhenUsed="0"/>
-    <w:lsdException w:name="Medium Grid 1 Accent 3" w:semiHidden="0" w:uiPriority="67" w:unhideWhenUsed="0"/>
-    <w:lsdException w:name="Medium Grid 2 Accent 3" w:semiHidden="0" w:uiPriority="68" w:unhideWhenUsed="0"/>
-    <w:lsdException w:name="Medium Grid 3 Accent 3" w:semiHidden="0" w:uiPriority="69" w:unhideWhenUsed="0"/>
-    <w:lsdException w:name="Dark List Accent 3" w:semiHidden="0" w:uiPriority="70" w:unhideWhenUsed="0"/>
-    <w:lsdException w:name="Colorful Shading Accent 3" w:semiHidden="0" w:uiPriority="71" w:unhideWhenUsed="0"/>
-    <w:lsdException w:name="Colorful List Accent 3" w:semiHidden="0" w:uiPriority="72" w:unhideWhenUsed="0"/>
-    <w:lsdException w:name="Colorful Grid Accent 3" w:semiHidden="0" w:uiPriority="73" w:unhideWhenUsed="0"/>
-    <w:lsdException w:name="Light Shading Accent 4" w:semiHidden="0" w:uiPriority="60" w:unhideWhenUsed="0"/>
-    <w:lsdException w:name="Light List Accent 4" w:semiHidden="0" w:uiPriority="61" w:unhideWhenUsed="0"/>
-    <w:lsdException w:name="Light Grid Accent 4" w:semiHidden="0" w:uiPriority="62" w:unhideWhenUsed="0"/>
-    <w:lsdException w:name="Medium Shading 1 Accent 4" w:semiHidden="0" w:uiPriority="63" w:unhideWhenUsed="0"/>
-    <w:lsdException w:name="Medium Shading 2 Accent 4" w:semiHidden="0" w:uiPriority="64" w:unhideWhenUsed="0"/>
-    <w:lsdException w:name="Medium List 1 Accent 4" w:semiHidden="0" w:uiPriority="65" w:unhideWhenUsed="0"/>
-    <w:lsdException w:name="Medium List 2 Accent 4" w:semiHidden="0" w:uiPriority="66" w:unhideWhenUsed="0"/>
-    <w:lsdException w:name="Medium Grid 1 Accent 4" w:semiHidden="0" w:uiPriority="67" w:unhideWhenUsed="0"/>
-    <w:lsdException w:name="Medium Grid 2 Accent 4" w:semiHidden="0" w:uiPriority="68" w:unhideWhenUsed="0"/>
-    <w:lsdException w:name="Medium Grid 3 Accent 4" w:semiHidden="0" w:uiPriority="69" w:unhideWhenUsed="0"/>
-    <w:lsdException w:name="Dark List Accent 4" w:semiHidden="0" w:uiPriority="70" w:unhideWhenUsed="0"/>
-    <w:lsdException w:name="Colorful Shading Accent 4" w:semiHidden="0" w:uiPriority="71" w:unhideWhenUsed="0"/>
-    <w:lsdException w:name="Colorful List Accent 4" w:semiHidden="0" w:uiPriority="72" w:unhideWhenUsed="0"/>
-    <w:lsdException w:name="Colorful Grid Accent 4" w:semiHidden="0" w:uiPriority="73" w:unhideWhenUsed="0"/>
-    <w:lsdException w:name="Light Shading Accent 5" w:semiHidden="0" w:uiPriority="60" w:unhideWhenUsed="0"/>
-    <w:lsdException w:name="Light List Accent 5" w:semiHidden="0" w:uiPriority="61" w:unhideWhenUsed="0"/>
-    <w:lsdException w:name="Light Grid Accent 5" w:semiHidden="0" w:uiPriority="62" w:unhideWhenUsed="0"/>
-    <w:lsdException w:name="Medium Shading 1 Accent 5" w:semiHidden="0" w:uiPriority="63" w:unhideWhenUsed="0"/>
-    <w:lsdException w:name="Medium Shading 2 Accent 5" w:semiHidden="0" w:uiPriority="64" w:unhideWhenUsed="0"/>
-    <w:lsdException w:name="Medium List 1 Accent 5" w:semiHidden="0" w:uiPriority="65" w:unhideWhenUsed="0"/>
-    <w:lsdException w:name="Medium List 2 Accent 5" w:semiHidden="0" w:uiPriority="66" w:unhideWhenUsed="0"/>
-    <w:lsdException w:name="Medium Grid 1 Accent 5" w:semiHidden="0" w:uiPriority="67" w:unhideWhenUsed="0"/>
-    <w:lsdException w:name="Medium Grid 2 Accent 5" w:semiHidden="0" w:uiPriority="68" w:unhideWhenUsed="0"/>
-    <w:lsdException w:name="Medium Grid 3 Accent 5" w:semiHidden="0" w:uiPriority="69" w:unhideWhenUsed="0"/>
-    <w:lsdException w:name="Dark List Accent 5" w:semiHidden="0" w:uiPriority="70" w:unhideWhenUsed="0"/>
-    <w:lsdException w:name="Colorful Shading Accent 5" w:semiHidden="0" w:uiPriority="71" w:unhideWhenUsed="0"/>
-    <w:lsdException w:name="Colorful List Accent 5" w:semiHidden="0" w:uiPriority="72" w:unhideWhenUsed="0"/>
-    <w:lsdException w:name="Colorful Grid Accent 5" w:semiHidden="0" w:uiPriority="73" w:unhideWhenUsed="0"/>
-    <w:lsdException w:name="Light Shading Accent 6" w:semiHidden="0" w:uiPriority="60" w:unhideWhenUsed="0"/>
-    <w:lsdException w:name="Light List Accent 6" w:semiHidden="0" w:uiPriority="61" w:unhideWhenUsed="0"/>
-    <w:lsdException w:name="Light Grid Accent 6" w:semiHidden="0" w:uiPriority="62" w:unhideWhenUsed="0"/>
-    <w:lsdException w:name="Medium Shading 1 Accent 6" w:semiHidden="0" w:uiPriority="63" w:unhideWhenUsed="0"/>
-    <w:lsdException w:name="Medium Shading 2 Accent 6" w:semiHidden="0" w:uiPriority="64" w:unhideWhenUsed="0"/>
-    <w:lsdException w:name="Medium List 1 Accent 6" w:semiHidden="0" w:uiPriority="65" w:unhideWhenUsed="0"/>
-    <w:lsdException w:name="Medium List 2 Accent 6" w:semiHidden="0" w:uiPriority="66" w:unhideWhenUsed="0"/>
-    <w:lsdException w:name="Medium Grid 1 Accent 6" w:semiHidden="0" w:uiPriority="67" w:unhideWhenUsed="0"/>
-    <w:lsdException w:name="Medium Grid 2 Accent 6" w:semiHidden="0" w:uiPriority="68" w:unhideWhenUsed="0"/>
-    <w:lsdException w:name="Medium Grid 3 Accent 6" w:semiHidden="0" w:uiPriority="69" w:unhideWhenUsed="0"/>
-    <w:lsdException w:name="Dark List Accent 6" w:semiHidden="0" w:uiPriority="70" w:unhideWhenUsed="0"/>
-    <w:lsdException w:name="Colorful Shading Accent 6" w:semiHidden="0" w:uiPriority="71" w:unhideWhenUsed="0"/>
-    <w:lsdException w:name="Colorful List Accent 6" w:semiHidden="0" w:uiPriority="72" w:unhideWhenUsed="0"/>
-    <w:lsdException w:name="Colorful Grid Accent 6" w:semiHidden="0" w:uiPriority="73" w:unhideWhenUsed="0"/>
-    <w:lsdException w:name="Subtle Emphasis" w:semiHidden="0" w:uiPriority="19" w:unhideWhenUsed="0" w:qFormat="1"/>
-    <w:lsdException w:name="Intense Emphasis" w:semiHidden="0" w:uiPriority="21" w:unhideWhenUsed="0" w:qFormat="1"/>
-    <w:lsdException w:name="Subtle Reference" w:semiHidden="0" w:uiPriority="31" w:unhideWhenUsed="0" w:qFormat="1"/>
-    <w:lsdException w:name="Intense Reference" w:semiHidden="0" w:uiPriority="32" w:unhideWhenUsed="0" w:qFormat="1"/>
-    <w:lsdException w:name="Book Title" w:semiHidden="0" w:uiPriority="33" w:unhideWhenUsed="0" w:qFormat="1"/>
-    <w:lsdException w:name="Bibliography" w:uiPriority="37"/>
-    <w:lsdException w:name="TOC Heading" w:uiPriority="39" w:qFormat="1"/>
-  </w:latentStyles>
-  <w:style w:type="paragraph" w:default="1" w:styleId="a">
-    <w:name w:val="Normal"/>
-  </w:style>
-  <w:style w:type="paragraph" w:styleId="1">
-    <w:name w:val="heading 1"/>
-    <w:basedOn w:val="a"/>
-    <w:next w:val="a"/>
-    <w:pPr>
-      <w:keepNext/>
-      <w:keepLines/>
-      <w:spacing w:before="400" w:after="120"/>
-      <w:contextualSpacing/>
-      <w:outlineLvl w:val="0"/>
-    </w:pPr>
-    <w:rPr>
-      <w:sz w:val="40"/>
-      <w:szCs w:val="40"/>
-    </w:rPr>
-  </w:style>
-  <w:style w:type="paragraph" w:styleId="2">
-    <w:name w:val="heading 2"/>
-    <w:basedOn w:val="a"/>
-    <w:next w:val="a"/>
-    <w:pPr>
-      <w:keepNext/>
-      <w:keepLines/>
-      <w:spacing w:before="360" w:after="120"/>
-      <w:contextualSpacing/>
-      <w:outlineLvl w:val="1"/>
-    </w:pPr>
-    <w:rPr>
-      <w:sz w:val="32"/>
-      <w:szCs w:val="32"/>
-    </w:rPr>
-  </w:style>
-  <w:style w:type="paragraph" w:styleId="3">
-    <w:name w:val="heading 3"/>
-    <w:basedOn w:val="a"/>
-    <w:next w:val="a"/>
-    <w:pPr>
-      <w:keepNext/>
-      <w:keepLines/>
-      <w:spacing w:before="320" w:after="80"/>
-      <w:contextualSpacing/>
-      <w:outlineLvl w:val="2"/>
-    </w:pPr>
-    <w:rPr>
-      <w:color w:val="434343"/>
-      <w:sz w:val="28"/>
-      <w:szCs w:val="28"/>
-    </w:rPr>
-  </w:style>
-  <w:style w:type="paragraph" w:styleId="4">
-    <w:name w:val="heading 4"/>
-    <w:basedOn w:val="a"/>
-    <w:next w:val="a"/>
-    <w:pPr>
-      <w:keepNext/>
-      <w:keepLines/>
-      <w:spacing w:before="280" w:after="80"/>
-      <w:contextualSpacing/>
-      <w:outlineLvl w:val="3"/>
-    </w:pPr>
-    <w:rPr>
-      <w:color w:val="666666"/>
-      <w:sz w:val="24"/>
-      <w:szCs w:val="24"/>
-    </w:rPr>
-  </w:style>
-  <w:style w:type="paragraph" w:styleId="5">
-    <w:name w:val="heading 5"/>
-    <w:basedOn w:val="a"/>
-    <w:next w:val="a"/>
-    <w:pPr>
-      <w:keepNext/>
-      <w:keepLines/>
-      <w:spacing w:before="240" w:after="80"/>
-      <w:contextualSpacing/>
-      <w:outlineLvl w:val="4"/>
-    </w:pPr>
-    <w:rPr>
-      <w:color w:val="666666"/>
-    </w:rPr>
-  </w:style>
-  <w:style w:type="paragraph" w:styleId="6">
-    <w:name w:val="heading 6"/>
-    <w:basedOn w:val="a"/>
-    <w:next w:val="a"/>
-    <w:pPr>
-      <w:keepNext/>
-      <w:keepLines/>
-      <w:spacing w:before="240" w:after="80"/>
-      <w:contextualSpacing/>
-      <w:outlineLvl w:val="5"/>
-    </w:pPr>
-    <w:rPr>
-      <w:i/>
-      <w:color w:val="666666"/>
-    </w:rPr>
-  </w:style>
-  <w:style w:type="character" w:default="1" w:styleId="a0">
-    <w:name w:val="Default Paragraph Font"/>
-    <w:uiPriority w:val="1"/>
-    <w:semiHidden/>
-    <w:unhideWhenUsed/>
-  </w:style>
-  <w:style w:type="table" w:default="1" w:styleId="a1">
-    <w:name w:val="Normal Table"/>
-    <w:uiPriority w:val="99"/>
-    <w:semiHidden/>
-    <w:unhideWhenUsed/>
-    <w:tblPr>
-      <w:tblInd w:w="0" w:type="dxa"/>
-      <w:tblCellMar>
-        <w:top w:w="0" w:type="dxa"/>
-        <w:left w:w="108" w:type="dxa"/>
-        <w:bottom w:w="0" w:type="dxa"/>
-        <w:right w:w="108" w:type="dxa"/>
-      </w:tblCellMar>
-    </w:tblPr>
-  </w:style>
-  <w:style w:type="numbering" w:default="1" w:styleId="a2">
-    <w:name w:val="No List"/>
-    <w:uiPriority w:val="99"/>
-    <w:semiHidden/>
-    <w:unhideWhenUsed/>
-  </w:style>
-  <w:style w:type="table" w:customStyle="1" w:styleId="TableNormal">
-    <w:name w:val="Table Normal"/>
-    <w:tblPr>
-      <w:tblCellMar>
-        <w:top w:w="0" w:type="dxa"/>
-        <w:left w:w="0" w:type="dxa"/>
-        <w:bottom w:w="0" w:type="dxa"/>
-        <w:right w:w="0" w:type="dxa"/>
-      </w:tblCellMar>
-    </w:tblPr>
-  </w:style>
-  <w:style w:type="paragraph" w:styleId="a3">
-    <w:name w:val="Title"/>
-    <w:basedOn w:val="a"/>
-    <w:next w:val="a"/>
-    <w:pPr>
-      <w:keepNext/>
-      <w:keepLines/>
-      <w:spacing w:after="60"/>
-      <w:contextualSpacing/>
-    </w:pPr>
-    <w:rPr>
-      <w:sz w:val="52"/>
-      <w:szCs w:val="52"/>
-    </w:rPr>
-  </w:style>
-  <w:style w:type="paragraph" w:styleId="a4">
-    <w:name w:val="Subtitle"/>
-    <w:basedOn w:val="a"/>
-    <w:next w:val="a"/>
-    <w:pPr>
-      <w:keepNext/>
-      <w:keepLines/>
-      <w:spacing w:after="320"/>
-      <w:contextualSpacing/>
-    </w:pPr>
-    <w:rPr>
-      <w:rFonts w:eastAsia="Arial"/>
-      <w:color w:val="666666"/>
-      <w:sz w:val="30"/>
-      <w:szCs w:val="30"/>
-    </w:rPr>
-  </w:style>
-  <w:style w:type="paragraph" w:styleId="a5">
-    <w:name w:val="List Paragraph"/>
-    <w:basedOn w:val="a"/>
-    <w:uiPriority w:val="34"/>
-    <w:qFormat/>
-    <w:rsid w:val="005E2E72"/>
-    <w:pPr>
-      <w:ind w:firstLineChars="200" w:firstLine="420"/>
-    </w:pPr>
-  </w:style>
-  <w:style w:type="paragraph" w:styleId="HTML">
-    <w:name w:val="HTML Preformatted"/>
-    <w:basedOn w:val="a"/>
-    <w:link w:val="HTMLChar"/>
-    <w:uiPriority w:val="99"/>
-    <w:semiHidden/>
-    <w:unhideWhenUsed/>
-    <w:rsid w:val="00122363"/>
-    <w:pPr>
-      <w:tabs>
-        <w:tab w:val="left" w:pos="916"/>
-        <w:tab w:val="left" w:pos="1832"/>
-        <w:tab w:val="left" w:pos="2748"/>
-        <w:tab w:val="left" w:pos="3664"/>
-        <w:tab w:val="left" w:pos="4580"/>
-        <w:tab w:val="left" w:pos="5496"/>
-        <w:tab w:val="left" w:pos="6412"/>
-        <w:tab w:val="left" w:pos="7328"/>
-        <w:tab w:val="left" w:pos="8244"/>
-        <w:tab w:val="left" w:pos="9160"/>
-        <w:tab w:val="left" w:pos="10076"/>
-        <w:tab w:val="left" w:pos="10992"/>
-        <w:tab w:val="left" w:pos="11908"/>
-        <w:tab w:val="left" w:pos="12824"/>
-        <w:tab w:val="left" w:pos="13740"/>
-        <w:tab w:val="left" w:pos="14656"/>
-      </w:tabs>
-      <w:spacing w:line="240" w:lineRule="auto"/>
-    </w:pPr>
-    <w:rPr>
-      <w:rFonts w:ascii="宋体" w:eastAsia="宋体" w:hAnsi="宋体" w:cs="宋体"/>
-      <w:color w:val="auto"/>
-      <w:sz w:val="24"/>
-      <w:szCs w:val="24"/>
-    </w:rPr>
-  </w:style>
-  <w:style w:type="character" w:customStyle="1" w:styleId="HTMLChar">
-    <w:name w:val="HTML 预设格式 Char"/>
-    <w:basedOn w:val="a0"/>
-    <w:link w:val="HTML"/>
+  <w:style w:type="character" w:customStyle="1" w:styleId="HTMLPreformattedChar">
+    <w:name w:val="HTML Preformatted Char"/>
+    <w:basedOn w:val="DefaultParagraphFont"/>
+    <w:link w:val="HTMLPreformatted"/>
     <w:uiPriority w:val="99"/>
     <w:semiHidden/>
     <w:rsid w:val="00122363"/>

</xml_diff>

<commit_message>
Updates to final design doc
</commit_message>
<xml_diff>
--- a/FinalDesignDocument.docx
+++ b/FinalDesignDocument.docx
@@ -1,6 +1,6 @@
 
 <file path=word/document.xml><?xml version="1.0" encoding="utf-8"?>
-<w:document xmlns:wpc="http://schemas.microsoft.com/office/word/2010/wordprocessingCanvas" xmlns:mo="http://schemas.microsoft.com/office/mac/office/2008/main" xmlns:mc="http://schemas.openxmlformats.org/markup-compatibility/2006" xmlns:mv="urn:schemas-microsoft-com:mac:vml" xmlns:o="urn:schemas-microsoft-com:office:office" xmlns:r="http://schemas.openxmlformats.org/officeDocument/2006/relationships" xmlns:m="http://schemas.openxmlformats.org/officeDocument/2006/math" xmlns:v="urn:schemas-microsoft-com:vml" xmlns:wp14="http://schemas.microsoft.com/office/word/2010/wordprocessingDrawing" xmlns:wp="http://schemas.openxmlformats.org/drawingml/2006/wordprocessingDrawing" xmlns:w10="urn:schemas-microsoft-com:office:word" xmlns:w="http://schemas.openxmlformats.org/wordprocessingml/2006/main" xmlns:w14="http://schemas.microsoft.com/office/word/2010/wordml" xmlns:w15="http://schemas.microsoft.com/office/word/2012/wordml" xmlns:wpg="http://schemas.microsoft.com/office/word/2010/wordprocessingGroup" xmlns:wpi="http://schemas.microsoft.com/office/word/2010/wordprocessingInk" xmlns:wne="http://schemas.microsoft.com/office/word/2006/wordml" xmlns:wps="http://schemas.microsoft.com/office/word/2010/wordprocessingShape" mc:Ignorable="w14 w15 wp14">
+<w:document xmlns:wpc="http://schemas.microsoft.com/office/word/2010/wordprocessingCanvas" xmlns:mc="http://schemas.openxmlformats.org/markup-compatibility/2006" xmlns:o="urn:schemas-microsoft-com:office:office" xmlns:r="http://schemas.openxmlformats.org/officeDocument/2006/relationships" xmlns:m="http://schemas.openxmlformats.org/officeDocument/2006/math" xmlns:v="urn:schemas-microsoft-com:vml" xmlns:wp14="http://schemas.microsoft.com/office/word/2010/wordprocessingDrawing" xmlns:wp="http://schemas.openxmlformats.org/drawingml/2006/wordprocessingDrawing" xmlns:w10="urn:schemas-microsoft-com:office:word" xmlns:w="http://schemas.openxmlformats.org/wordprocessingml/2006/main" xmlns:w14="http://schemas.microsoft.com/office/word/2010/wordml" xmlns:w15="http://schemas.microsoft.com/office/word/2012/wordml" xmlns:wpg="http://schemas.microsoft.com/office/word/2010/wordprocessingGroup" xmlns:wpi="http://schemas.microsoft.com/office/word/2010/wordprocessingInk" xmlns:wne="http://schemas.microsoft.com/office/word/2006/wordml" xmlns:wps="http://schemas.microsoft.com/office/word/2010/wordprocessingShape" mc:Ignorable="w14 w15 wp14">
   <w:body>
     <w:p>
       <w:pPr>
@@ -411,18 +411,8 @@
           <w:sz w:val="28"/>
           <w:szCs w:val="28"/>
         </w:rPr>
-        <w:t xml:space="preserve">Bryan </w:t>
-      </w:r>
-      <w:proofErr w:type="spellStart"/>
-      <w:r>
-        <w:rPr>
-          <w:rFonts w:ascii="Calibri" w:eastAsia="Calibri" w:hAnsi="Calibri" w:cs="Calibri"/>
-          <w:sz w:val="28"/>
-          <w:szCs w:val="28"/>
-        </w:rPr>
-        <w:t>Charalambous</w:t>
-      </w:r>
-      <w:proofErr w:type="spellEnd"/>
+        <w:t>Bryan Charalambous</w:t>
+      </w:r>
     </w:p>
     <w:p>
       <w:pPr>
@@ -2654,8 +2644,6 @@
         </w:rPr>
         <w:t xml:space="preserve"> in byte, and </w:t>
       </w:r>
-      <w:bookmarkStart w:id="0" w:name="_GoBack"/>
-      <w:bookmarkEnd w:id="0"/>
       <w:r>
         <w:rPr>
           <w:rFonts w:ascii="Calibri" w:hAnsi="Calibri" w:cs="Calibri"/>
@@ -4212,14 +4200,6 @@
           <w:szCs w:val="24"/>
         </w:rPr>
       </w:pPr>
-      <w:r>
-        <w:rPr>
-          <w:rFonts w:ascii="Calibri" w:hAnsi="Calibri" w:cs="Calibri" w:hint="eastAsia"/>
-          <w:sz w:val="24"/>
-          <w:szCs w:val="24"/>
-        </w:rPr>
-        <w:t xml:space="preserve">two </w:t>
-      </w:r>
       <w:proofErr w:type="gramStart"/>
       <w:r>
         <w:rPr>
@@ -4227,7 +4207,7 @@
           <w:sz w:val="24"/>
           <w:szCs w:val="24"/>
         </w:rPr>
-        <w:t>bytes</w:t>
+        <w:t>two</w:t>
       </w:r>
       <w:proofErr w:type="gramEnd"/>
       <w:r>
@@ -4236,7 +4216,7 @@
           <w:sz w:val="24"/>
           <w:szCs w:val="24"/>
         </w:rPr>
-        <w:t xml:space="preserve"> data</w:t>
+        <w:t xml:space="preserve"> bytes data</w:t>
       </w:r>
     </w:p>
     <w:p>
@@ -5033,6 +5013,8 @@
         </w:rPr>
         <w:t>readMidi.h</w:t>
       </w:r>
+      <w:bookmarkStart w:id="0" w:name="_GoBack"/>
+      <w:bookmarkEnd w:id="0"/>
       <w:proofErr w:type="spellEnd"/>
     </w:p>
     <w:p>
@@ -5121,12 +5103,92 @@
     </w:p>
     <w:p>
       <w:pPr>
-        <w:rPr>
-          <w:rFonts w:ascii="Calibri" w:hAnsi="Calibri" w:cs="Calibri"/>
-          <w:sz w:val="24"/>
-          <w:szCs w:val="24"/>
-        </w:rPr>
-      </w:pPr>
+        <w:contextualSpacing/>
+        <w:rPr>
+          <w:rFonts w:ascii="Calibri" w:eastAsia="Calibri" w:hAnsi="Calibri" w:cs="Calibri"/>
+          <w:sz w:val="24"/>
+          <w:szCs w:val="24"/>
+        </w:rPr>
+      </w:pPr>
+    </w:p>
+    <w:p>
+      <w:pPr>
+        <w:rPr>
+          <w:rFonts w:ascii="Calibri" w:eastAsia="Calibri" w:hAnsi="Calibri" w:cs="Calibri"/>
+          <w:sz w:val="24"/>
+          <w:szCs w:val="24"/>
+        </w:rPr>
+      </w:pPr>
+      <w:r>
+        <w:rPr>
+          <w:rFonts w:ascii="Calibri" w:eastAsia="Calibri" w:hAnsi="Calibri" w:cs="Calibri"/>
+          <w:sz w:val="24"/>
+          <w:szCs w:val="24"/>
+        </w:rPr>
+        <w:t xml:space="preserve"> </w:t>
+      </w:r>
+      <w:r>
+        <w:rPr>
+          <w:rFonts w:ascii="Calibri" w:eastAsia="Calibri" w:hAnsi="Calibri" w:cs="Calibri"/>
+          <w:sz w:val="24"/>
+          <w:szCs w:val="24"/>
+        </w:rPr>
+        <w:t xml:space="preserve">Source </w:t>
+      </w:r>
+      <w:r>
+        <w:rPr>
+          <w:rFonts w:ascii="Calibri" w:eastAsia="Calibri" w:hAnsi="Calibri" w:cs="Calibri"/>
+          <w:sz w:val="24"/>
+          <w:szCs w:val="24"/>
+        </w:rPr>
+        <w:t>code</w:t>
+      </w:r>
+      <w:r>
+        <w:rPr>
+          <w:rFonts w:ascii="Calibri" w:eastAsia="Calibri" w:hAnsi="Calibri" w:cs="Calibri"/>
+          <w:sz w:val="24"/>
+          <w:szCs w:val="24"/>
+        </w:rPr>
+        <w:t xml:space="preserve"> is available at our </w:t>
+      </w:r>
+      <w:proofErr w:type="spellStart"/>
+      <w:r>
+        <w:rPr>
+          <w:rFonts w:ascii="Calibri" w:eastAsia="Calibri" w:hAnsi="Calibri" w:cs="Calibri"/>
+          <w:sz w:val="24"/>
+          <w:szCs w:val="24"/>
+        </w:rPr>
+        <w:t>git</w:t>
+      </w:r>
+      <w:proofErr w:type="spellEnd"/>
+      <w:r>
+        <w:rPr>
+          <w:rFonts w:ascii="Calibri" w:eastAsia="Calibri" w:hAnsi="Calibri" w:cs="Calibri"/>
+          <w:sz w:val="24"/>
+          <w:szCs w:val="24"/>
+        </w:rPr>
+        <w:t xml:space="preserve"> repository.</w:t>
+      </w:r>
+    </w:p>
+    <w:p>
+      <w:pPr>
+        <w:rPr>
+          <w:rFonts w:ascii="Calibri" w:eastAsia="Calibri" w:hAnsi="Calibri" w:cs="Calibri"/>
+          <w:sz w:val="24"/>
+          <w:szCs w:val="24"/>
+        </w:rPr>
+      </w:pPr>
+      <w:hyperlink r:id="rId5" w:history="1">
+        <w:r>
+          <w:rPr>
+            <w:rStyle w:val="Hyperlink"/>
+            <w:rFonts w:ascii="Calibri" w:eastAsia="Calibri" w:hAnsi="Calibri" w:cs="Calibri"/>
+            <w:sz w:val="24"/>
+            <w:szCs w:val="24"/>
+          </w:rPr>
+          <w:t>https://github.com/StevensDeptECE/EE553_Music_Editor</w:t>
+        </w:r>
+      </w:hyperlink>
     </w:p>
     <w:p>
       <w:pPr>
@@ -5422,7 +5484,7 @@
         </w:rPr>
         <w:t xml:space="preserve">On Windows: Download, install, and update MSYS2 - </w:t>
       </w:r>
-      <w:hyperlink r:id="rId5">
+      <w:hyperlink r:id="rId6">
         <w:r>
           <w:rPr>
             <w:rFonts w:ascii="Calibri" w:eastAsia="Calibri" w:hAnsi="Calibri" w:cs="Calibri"/>
@@ -5641,6 +5703,7 @@
           <w:sz w:val="24"/>
           <w:szCs w:val="24"/>
         </w:rPr>
+        <w:lastRenderedPageBreak/>
         <w:t xml:space="preserve">Run </w:t>
       </w:r>
       <w:proofErr w:type="spellStart"/>
@@ -5699,7 +5762,6 @@
           <w:sz w:val="24"/>
           <w:szCs w:val="24"/>
         </w:rPr>
-        <w:lastRenderedPageBreak/>
         <w:t>Output binary should be in the debug folde</w:t>
       </w:r>
       <w:r>
@@ -5728,25 +5790,7 @@
           <w:sz w:val="24"/>
           <w:szCs w:val="24"/>
         </w:rPr>
-        <w:t>Hard Way</w:t>
-      </w:r>
-      <w:r>
-        <w:rPr>
-          <w:rFonts w:ascii="Calibri" w:eastAsia="Calibri" w:hAnsi="Calibri" w:cs="Calibri"/>
-          <w:b/>
-          <w:sz w:val="24"/>
-          <w:szCs w:val="24"/>
-        </w:rPr>
-        <w:t xml:space="preserve"> (MAC OSX</w:t>
-      </w:r>
-      <w:r>
-        <w:rPr>
-          <w:rFonts w:ascii="Calibri" w:eastAsia="Calibri" w:hAnsi="Calibri" w:cs="Calibri"/>
-          <w:b/>
-          <w:sz w:val="24"/>
-          <w:szCs w:val="24"/>
-        </w:rPr>
-        <w:t>):</w:t>
+        <w:t>Hard Way (MAC OSX):</w:t>
       </w:r>
     </w:p>
     <w:p>
@@ -6005,6 +6049,7 @@
         </w:rPr>
         <w:t>qmake</w:t>
       </w:r>
+      <w:proofErr w:type="spellEnd"/>
     </w:p>
     <w:p>
       <w:pPr>
@@ -6021,7 +6066,6 @@
           <w:szCs w:val="24"/>
         </w:rPr>
       </w:pPr>
-      <w:proofErr w:type="spellEnd"/>
       <w:r>
         <w:rPr>
           <w:rFonts w:ascii="Calibri" w:eastAsia="Calibri" w:hAnsi="Calibri" w:cs="Calibri"/>
@@ -6054,8 +6098,8 @@
 </file>
 
 <file path=word/numbering.xml><?xml version="1.0" encoding="utf-8"?>
-<w:numbering xmlns:wpc="http://schemas.microsoft.com/office/word/2010/wordprocessingCanvas" xmlns:mo="http://schemas.microsoft.com/office/mac/office/2008/main" xmlns:mc="http://schemas.openxmlformats.org/markup-compatibility/2006" xmlns:mv="urn:schemas-microsoft-com:mac:vml" xmlns:o="urn:schemas-microsoft-com:office:office" xmlns:r="http://schemas.openxmlformats.org/officeDocument/2006/relationships" xmlns:m="http://schemas.openxmlformats.org/officeDocument/2006/math" xmlns:v="urn:schemas-microsoft-com:vml" xmlns:wp14="http://schemas.microsoft.com/office/word/2010/wordprocessingDrawing" xmlns:wp="http://schemas.openxmlformats.org/drawingml/2006/wordprocessingDrawing" xmlns:w10="urn:schemas-microsoft-com:office:word" xmlns:w="http://schemas.openxmlformats.org/wordprocessingml/2006/main" xmlns:w14="http://schemas.microsoft.com/office/word/2010/wordml" xmlns:w15="http://schemas.microsoft.com/office/word/2012/wordml" xmlns:wpg="http://schemas.microsoft.com/office/word/2010/wordprocessingGroup" xmlns:wpi="http://schemas.microsoft.com/office/word/2010/wordprocessingInk" xmlns:wne="http://schemas.microsoft.com/office/word/2006/wordml" xmlns:wps="http://schemas.microsoft.com/office/word/2010/wordprocessingShape" mc:Ignorable="w14 w15 wp14">
-  <w:abstractNum w:abstractNumId="0">
+<w:numbering xmlns:wpc="http://schemas.microsoft.com/office/word/2010/wordprocessingCanvas" xmlns:mc="http://schemas.openxmlformats.org/markup-compatibility/2006" xmlns:o="urn:schemas-microsoft-com:office:office" xmlns:r="http://schemas.openxmlformats.org/officeDocument/2006/relationships" xmlns:m="http://schemas.openxmlformats.org/officeDocument/2006/math" xmlns:v="urn:schemas-microsoft-com:vml" xmlns:wp14="http://schemas.microsoft.com/office/word/2010/wordprocessingDrawing" xmlns:wp="http://schemas.openxmlformats.org/drawingml/2006/wordprocessingDrawing" xmlns:w10="urn:schemas-microsoft-com:office:word" xmlns:w="http://schemas.openxmlformats.org/wordprocessingml/2006/main" xmlns:w14="http://schemas.microsoft.com/office/word/2010/wordml" xmlns:w15="http://schemas.microsoft.com/office/word/2012/wordml" xmlns:wpg="http://schemas.microsoft.com/office/word/2010/wordprocessingGroup" xmlns:wpi="http://schemas.microsoft.com/office/word/2010/wordprocessingInk" xmlns:wne="http://schemas.microsoft.com/office/word/2006/wordml" xmlns:wps="http://schemas.microsoft.com/office/word/2010/wordprocessingShape" mc:Ignorable="w14 w15 wp14">
+  <w:abstractNum w:abstractNumId="0" w15:restartNumberingAfterBreak="0">
     <w:nsid w:val="0A66183D"/>
     <w:multiLevelType w:val="multilevel"/>
     <w:tmpl w:val="46604F02"/>
@@ -6168,7 +6212,7 @@
       </w:rPr>
     </w:lvl>
   </w:abstractNum>
-  <w:abstractNum w:abstractNumId="1">
+  <w:abstractNum w:abstractNumId="1" w15:restartNumberingAfterBreak="0">
     <w:nsid w:val="141B1469"/>
     <w:multiLevelType w:val="multilevel"/>
     <w:tmpl w:val="6E1EEA0E"/>
@@ -6281,7 +6325,7 @@
       </w:rPr>
     </w:lvl>
   </w:abstractNum>
-  <w:abstractNum w:abstractNumId="2">
+  <w:abstractNum w:abstractNumId="2" w15:restartNumberingAfterBreak="0">
     <w:nsid w:val="1DBE3A92"/>
     <w:multiLevelType w:val="hybridMultilevel"/>
     <w:tmpl w:val="47B44898"/>
@@ -6394,7 +6438,7 @@
       </w:rPr>
     </w:lvl>
   </w:abstractNum>
-  <w:abstractNum w:abstractNumId="3">
+  <w:abstractNum w:abstractNumId="3" w15:restartNumberingAfterBreak="0">
     <w:nsid w:val="1FC45167"/>
     <w:multiLevelType w:val="hybridMultilevel"/>
     <w:tmpl w:val="646016CC"/>
@@ -6507,7 +6551,7 @@
       </w:rPr>
     </w:lvl>
   </w:abstractNum>
-  <w:abstractNum w:abstractNumId="4">
+  <w:abstractNum w:abstractNumId="4" w15:restartNumberingAfterBreak="0">
     <w:nsid w:val="27731B0F"/>
     <w:multiLevelType w:val="hybridMultilevel"/>
     <w:tmpl w:val="6BDA14B0"/>
@@ -6620,7 +6664,7 @@
       </w:rPr>
     </w:lvl>
   </w:abstractNum>
-  <w:abstractNum w:abstractNumId="5">
+  <w:abstractNum w:abstractNumId="5" w15:restartNumberingAfterBreak="0">
     <w:nsid w:val="27BE6736"/>
     <w:multiLevelType w:val="hybridMultilevel"/>
     <w:tmpl w:val="163AF5BE"/>
@@ -6733,7 +6777,7 @@
       </w:rPr>
     </w:lvl>
   </w:abstractNum>
-  <w:abstractNum w:abstractNumId="6">
+  <w:abstractNum w:abstractNumId="6" w15:restartNumberingAfterBreak="0">
     <w:nsid w:val="32BB7592"/>
     <w:multiLevelType w:val="hybridMultilevel"/>
     <w:tmpl w:val="51EE7AAA"/>
@@ -6846,7 +6890,7 @@
       </w:rPr>
     </w:lvl>
   </w:abstractNum>
-  <w:abstractNum w:abstractNumId="7">
+  <w:abstractNum w:abstractNumId="7" w15:restartNumberingAfterBreak="0">
     <w:nsid w:val="4A5E36B8"/>
     <w:multiLevelType w:val="multilevel"/>
     <w:tmpl w:val="182A5612"/>
@@ -6960,7 +7004,7 @@
       </w:rPr>
     </w:lvl>
   </w:abstractNum>
-  <w:abstractNum w:abstractNumId="8">
+  <w:abstractNum w:abstractNumId="8" w15:restartNumberingAfterBreak="0">
     <w:nsid w:val="4C1B5DAC"/>
     <w:multiLevelType w:val="multilevel"/>
     <w:tmpl w:val="51047488"/>
@@ -7073,7 +7117,7 @@
       </w:rPr>
     </w:lvl>
   </w:abstractNum>
-  <w:abstractNum w:abstractNumId="9">
+  <w:abstractNum w:abstractNumId="9" w15:restartNumberingAfterBreak="0">
     <w:nsid w:val="4C442001"/>
     <w:multiLevelType w:val="multilevel"/>
     <w:tmpl w:val="1EDE8D9C"/>
@@ -7186,7 +7230,7 @@
       </w:rPr>
     </w:lvl>
   </w:abstractNum>
-  <w:abstractNum w:abstractNumId="10">
+  <w:abstractNum w:abstractNumId="10" w15:restartNumberingAfterBreak="0">
     <w:nsid w:val="4D8A6D7F"/>
     <w:multiLevelType w:val="hybridMultilevel"/>
     <w:tmpl w:val="BA362FF2"/>
@@ -7299,7 +7343,7 @@
       </w:rPr>
     </w:lvl>
   </w:abstractNum>
-  <w:abstractNum w:abstractNumId="11">
+  <w:abstractNum w:abstractNumId="11" w15:restartNumberingAfterBreak="0">
     <w:nsid w:val="63CF3FE4"/>
     <w:multiLevelType w:val="hybridMultilevel"/>
     <w:tmpl w:val="BEBA6132"/>
@@ -7412,7 +7456,7 @@
       </w:rPr>
     </w:lvl>
   </w:abstractNum>
-  <w:abstractNum w:abstractNumId="12">
+  <w:abstractNum w:abstractNumId="12" w15:restartNumberingAfterBreak="0">
     <w:nsid w:val="752C655F"/>
     <w:multiLevelType w:val="multilevel"/>
     <w:tmpl w:val="51047488"/>
@@ -7525,7 +7569,7 @@
       </w:rPr>
     </w:lvl>
   </w:abstractNum>
-  <w:abstractNum w:abstractNumId="13">
+  <w:abstractNum w:abstractNumId="13" w15:restartNumberingAfterBreak="0">
     <w:nsid w:val="76B544C2"/>
     <w:multiLevelType w:val="hybridMultilevel"/>
     <w:tmpl w:val="3102A55E"/>
@@ -7701,7 +7745,7 @@
       </w:pPr>
     </w:pPrDefault>
   </w:docDefaults>
-  <w:latentStyles w:defLockedState="0" w:defUIPriority="99" w:defSemiHidden="0" w:defUnhideWhenUsed="0" w:defQFormat="0" w:count="382">
+  <w:latentStyles w:defLockedState="0" w:defUIPriority="99" w:defSemiHidden="0" w:defUnhideWhenUsed="0" w:defQFormat="0" w:count="371">
     <w:lsdException w:name="Normal" w:uiPriority="0" w:qFormat="1"/>
     <w:lsdException w:name="heading 1" w:uiPriority="9" w:qFormat="1"/>
     <w:lsdException w:name="heading 2" w:semiHidden="1" w:uiPriority="9" w:unhideWhenUsed="1" w:qFormat="1"/>
@@ -7858,15 +7902,6 @@
     <w:lsdException w:name="Balloon Text" w:semiHidden="1" w:unhideWhenUsed="1"/>
     <w:lsdException w:name="Table Grid" w:uiPriority="59"/>
     <w:lsdException w:name="Table Theme" w:semiHidden="1" w:unhideWhenUsed="1"/>
-    <w:lsdException w:name="Note Level 1" w:semiHidden="1" w:unhideWhenUsed="1"/>
-    <w:lsdException w:name="Note Level 2" w:semiHidden="1" w:unhideWhenUsed="1"/>
-    <w:lsdException w:name="Note Level 3" w:semiHidden="1" w:unhideWhenUsed="1"/>
-    <w:lsdException w:name="Note Level 4" w:semiHidden="1" w:unhideWhenUsed="1"/>
-    <w:lsdException w:name="Note Level 5" w:semiHidden="1" w:unhideWhenUsed="1"/>
-    <w:lsdException w:name="Note Level 6" w:semiHidden="1" w:unhideWhenUsed="1"/>
-    <w:lsdException w:name="Note Level 7" w:semiHidden="1" w:unhideWhenUsed="1"/>
-    <w:lsdException w:name="Note Level 8" w:semiHidden="1" w:unhideWhenUsed="1"/>
-    <w:lsdException w:name="Note Level 9" w:semiHidden="1" w:unhideWhenUsed="1"/>
     <w:lsdException w:name="Placeholder Text" w:semiHidden="1"/>
     <w:lsdException w:name="No Spacing" w:uiPriority="1" w:qFormat="1"/>
     <w:lsdException w:name="Light Shading" w:uiPriority="60"/>
@@ -8082,8 +8117,6 @@
     <w:lsdException w:name="List Table 5 Dark Accent 6" w:uiPriority="50"/>
     <w:lsdException w:name="List Table 6 Colorful Accent 6" w:uiPriority="51"/>
     <w:lsdException w:name="List Table 7 Colorful Accent 6" w:uiPriority="52"/>
-    <w:lsdException w:name="Mention" w:semiHidden="1" w:unhideWhenUsed="1"/>
-    <w:lsdException w:name="Smart Hyperlink" w:semiHidden="1" w:unhideWhenUsed="1"/>
   </w:latentStyles>
   <w:style w:type="paragraph" w:default="1" w:styleId="Normal">
     <w:name w:val="Normal"/>
@@ -8295,7 +8328,7 @@
       <w:spacing w:line="240" w:lineRule="auto"/>
     </w:pPr>
     <w:rPr>
-      <w:rFonts w:ascii="宋体" w:eastAsia="宋体" w:hAnsi="宋体" w:cs="宋体"/>
+      <w:rFonts w:ascii="SimSun" w:eastAsia="SimSun" w:hAnsi="SimSun" w:cs="SimSun"/>
       <w:color w:val="auto"/>
       <w:sz w:val="24"/>
       <w:szCs w:val="24"/>
@@ -8309,10 +8342,21 @@
     <w:semiHidden/>
     <w:rsid w:val="00122363"/>
     <w:rPr>
-      <w:rFonts w:ascii="宋体" w:eastAsia="宋体" w:hAnsi="宋体" w:cs="宋体"/>
+      <w:rFonts w:ascii="SimSun" w:eastAsia="SimSun" w:hAnsi="SimSun" w:cs="SimSun"/>
       <w:color w:val="auto"/>
       <w:sz w:val="24"/>
       <w:szCs w:val="24"/>
+    </w:rPr>
+  </w:style>
+  <w:style w:type="character" w:styleId="Hyperlink">
+    <w:name w:val="Hyperlink"/>
+    <w:basedOn w:val="DefaultParagraphFont"/>
+    <w:uiPriority w:val="99"/>
+    <w:unhideWhenUsed/>
+    <w:rsid w:val="00AD7635"/>
+    <w:rPr>
+      <w:color w:val="0000FF" w:themeColor="hyperlink"/>
+      <w:u w:val="single"/>
     </w:rPr>
   </w:style>
 </w:styles>

</xml_diff>